<commit_message>
Enable upgrade button and update session plan template
</commit_message>
<xml_diff>
--- a/PRODUCTION_READY/backend/rtb_session_plan_template.docx
+++ b/PRODUCTION_READY/backend/rtb_session_plan_template.docx
@@ -19,6 +19,7 @@
         <w:tblStyle w:val="TableGrid"/>
         <w:tblpPr w:leftFromText="180" w:rightFromText="180" w:horzAnchor="margin" w:tblpY="1611"/>
         <w:tblW w:w="9810" w:type="dxa"/>
+        <w:tblInd w:w="0" w:type="dxa"/>
         <w:tblLook w:val="0000" w:firstRow="0" w:lastRow="0" w:firstColumn="0" w:lastColumn="0" w:noHBand="0" w:noVBand="0"/>
       </w:tblPr>
       <w:tblGrid>
@@ -58,10 +59,10 @@
                 <w:noProof/>
                 <w:sz w:val="24"/>
                 <w:szCs w:val="24"/>
-                <w:lang w:eastAsia="en-GB"/>
+                <w:lang w:val="en-US" w:eastAsia="en-US"/>
               </w:rPr>
               <w:drawing>
-                <wp:inline distT="0" distB="0" distL="0" distR="0" wp14:anchorId="30D2121D" wp14:editId="060DA18E">
+                <wp:inline distT="0" distB="0" distL="0" distR="0" wp14:anchorId="06D7B3C1" wp14:editId="087F2FF3">
                   <wp:extent cx="6238875" cy="1892935"/>
                   <wp:effectExtent l="0" t="0" r="9525" b="0"/>
                   <wp:docPr id="2" name="Picture 2"/>
@@ -76,7 +77,7 @@
                           <pic:cNvPicPr/>
                         </pic:nvPicPr>
                         <pic:blipFill>
-                          <a:blip r:embed="rId6">
+                          <a:blip r:embed="rId8">
                             <a:extLst>
                               <a:ext uri="{28A0092B-C50C-407E-A947-70E740481C1C}">
                                 <a14:useLocalDpi xmlns:a14="http://schemas.microsoft.com/office/drawing/2010/main" val="0"/>
@@ -140,7 +141,7 @@
                 <w:sz w:val="24"/>
                 <w:szCs w:val="24"/>
               </w:rPr>
-              <w:t xml:space="preserve">Sector :                                                                                </w:t>
+              <w:t xml:space="preserve">Sector :                                                                         </w:t>
             </w:r>
           </w:p>
         </w:tc>
@@ -212,6 +213,15 @@
                 <w:szCs w:val="24"/>
               </w:rPr>
               <w:t>Date :</w:t>
+            </w:r>
+            <w:r>
+              <w:rPr>
+                <w:rFonts w:ascii="Times New Roman" w:eastAsia="Times New Roman" w:hAnsi="Times New Roman" w:cs="Times New Roman"/>
+                <w:b/>
+                <w:sz w:val="24"/>
+                <w:szCs w:val="24"/>
+              </w:rPr>
+              <w:t xml:space="preserve"> </w:t>
             </w:r>
           </w:p>
         </w:tc>
@@ -248,7 +258,7 @@
                 <w:sz w:val="24"/>
                 <w:szCs w:val="24"/>
               </w:rPr>
-              <w:t xml:space="preserve">Lead Trainer’s name : </w:t>
+              <w:t>Lead Trainer’s name :</w:t>
             </w:r>
           </w:p>
         </w:tc>
@@ -278,7 +288,16 @@
                 <w:sz w:val="24"/>
                 <w:szCs w:val="24"/>
               </w:rPr>
-              <w:t xml:space="preserve">TERM : </w:t>
+              <w:t>TERM :</w:t>
+            </w:r>
+            <w:r>
+              <w:rPr>
+                <w:rFonts w:ascii="Times New Roman" w:eastAsia="Times New Roman" w:hAnsi="Times New Roman" w:cs="Times New Roman"/>
+                <w:b/>
+                <w:sz w:val="24"/>
+                <w:szCs w:val="24"/>
+              </w:rPr>
+              <w:t xml:space="preserve"> </w:t>
             </w:r>
           </w:p>
         </w:tc>
@@ -334,7 +353,7 @@
                 <w:sz w:val="24"/>
                 <w:szCs w:val="24"/>
               </w:rPr>
-              <w:t xml:space="preserve">): </w:t>
+              <w:t>):</w:t>
             </w:r>
           </w:p>
         </w:tc>
@@ -363,7 +382,16 @@
                 <w:sz w:val="24"/>
                 <w:szCs w:val="24"/>
               </w:rPr>
-              <w:t xml:space="preserve">Week : </w:t>
+              <w:t>Week :</w:t>
+            </w:r>
+            <w:r>
+              <w:rPr>
+                <w:rFonts w:ascii="Times New Roman" w:eastAsia="Times New Roman" w:hAnsi="Times New Roman" w:cs="Times New Roman"/>
+                <w:b/>
+                <w:sz w:val="24"/>
+                <w:szCs w:val="24"/>
+              </w:rPr>
+              <w:t xml:space="preserve"> </w:t>
             </w:r>
           </w:p>
         </w:tc>
@@ -391,7 +419,16 @@
                 <w:sz w:val="24"/>
                 <w:szCs w:val="24"/>
               </w:rPr>
-              <w:t xml:space="preserve">No. Trainees: </w:t>
+              <w:t>No. Trainees:</w:t>
+            </w:r>
+            <w:r>
+              <w:rPr>
+                <w:rFonts w:ascii="Times New Roman" w:eastAsia="Times New Roman" w:hAnsi="Times New Roman" w:cs="Times New Roman"/>
+                <w:b/>
+                <w:sz w:val="24"/>
+                <w:szCs w:val="24"/>
+              </w:rPr>
+              <w:t xml:space="preserve"> </w:t>
             </w:r>
           </w:p>
         </w:tc>
@@ -439,25 +476,14 @@
           </w:tcPr>
           <w:p>
             <w:pPr>
-              <w:tabs>
-                <w:tab w:val="left" w:pos="3465"/>
-              </w:tabs>
-              <w:spacing w:line="360" w:lineRule="auto"/>
-              <w:rPr>
-                <w:rFonts w:ascii="Times New Roman" w:eastAsia="Times New Roman" w:hAnsi="Times New Roman" w:cs="Times New Roman"/>
-                <w:b/>
-                <w:sz w:val="24"/>
-                <w:szCs w:val="24"/>
-              </w:rPr>
+              <w:pStyle w:val="Heading1"/>
+              <w:jc w:val="both"/>
             </w:pPr>
             <w:r>
-              <w:rPr>
-                <w:rFonts w:ascii="Times New Roman" w:eastAsia="Times New Roman" w:hAnsi="Times New Roman" w:cs="Times New Roman"/>
-                <w:b/>
-                <w:sz w:val="24"/>
-                <w:szCs w:val="24"/>
-              </w:rPr>
-              <w:t xml:space="preserve">Learning outcome: </w:t>
+              <w:t>Learning outcome:</w:t>
+            </w:r>
+            <w:r>
+              <w:t xml:space="preserve"> </w:t>
             </w:r>
           </w:p>
           <w:p>
@@ -602,7 +628,68 @@
                 <w:sz w:val="24"/>
                 <w:szCs w:val="24"/>
               </w:rPr>
-              <w:t xml:space="preserve">Topic of the session: </w:t>
+              <w:t>Topic of the session</w:t>
+            </w:r>
+            <w:r>
+              <w:rPr>
+                <w:rFonts w:ascii="Times New Roman" w:eastAsia="Times New Roman" w:hAnsi="Times New Roman" w:cs="Times New Roman"/>
+                <w:b/>
+                <w:sz w:val="24"/>
+                <w:szCs w:val="24"/>
+              </w:rPr>
+              <w:t xml:space="preserve">: </w:t>
+            </w:r>
+            <w:r>
+              <w:rPr>
+                <w:rFonts w:ascii="Times New Roman" w:eastAsia="Times New Roman" w:hAnsi="Times New Roman" w:cs="Times New Roman"/>
+                <w:sz w:val="24"/>
+                <w:szCs w:val="24"/>
+              </w:rPr>
+              <w:t xml:space="preserve">Identification of </w:t>
+            </w:r>
+            <w:r>
+              <w:rPr>
+                <w:rFonts w:ascii="Times New Roman" w:eastAsia="Times New Roman" w:hAnsi="Times New Roman" w:cs="Times New Roman"/>
+                <w:sz w:val="24"/>
+                <w:szCs w:val="24"/>
+              </w:rPr>
+              <w:t xml:space="preserve">requirements </w:t>
+            </w:r>
+            <w:r>
+              <w:rPr>
+                <w:rFonts w:ascii="Times New Roman" w:hAnsi="Times New Roman" w:cs="Times New Roman"/>
+                <w:color w:val="000000"/>
+                <w:sz w:val="24"/>
+                <w:szCs w:val="24"/>
+              </w:rPr>
+              <w:t>Gathering</w:t>
+            </w:r>
+            <w:r>
+              <w:rPr>
+                <w:rFonts w:ascii="Times New Roman" w:hAnsi="Times New Roman" w:cs="Times New Roman"/>
+                <w:color w:val="000000"/>
+                <w:sz w:val="24"/>
+                <w:szCs w:val="24"/>
+              </w:rPr>
+              <w:t xml:space="preserve"> </w:t>
+            </w:r>
+            <w:r>
+              <w:rPr>
+                <w:rFonts w:ascii="Times New Roman" w:hAnsi="Times New Roman" w:cs="Times New Roman"/>
+                <w:color w:val="000000"/>
+                <w:sz w:val="24"/>
+                <w:szCs w:val="24"/>
+              </w:rPr>
+              <w:t xml:space="preserve"> methodologies</w:t>
+            </w:r>
+            <w:r>
+              <w:rPr>
+                <w:rFonts w:ascii="Times New Roman" w:hAnsi="Times New Roman" w:cs="Times New Roman"/>
+                <w:color w:val="000000"/>
+                <w:sz w:val="24"/>
+                <w:szCs w:val="24"/>
+              </w:rPr>
+              <w:t>.</w:t>
             </w:r>
           </w:p>
         </w:tc>
@@ -634,7 +721,16 @@
                 <w:sz w:val="24"/>
                 <w:szCs w:val="24"/>
               </w:rPr>
-              <w:t xml:space="preserve">Range: </w:t>
+              <w:t>Range:</w:t>
+            </w:r>
+            <w:r>
+              <w:rPr>
+                <w:rFonts w:ascii="Times New Roman" w:eastAsia="Times New Roman" w:hAnsi="Times New Roman" w:cs="Times New Roman"/>
+                <w:b/>
+                <w:sz w:val="24"/>
+                <w:szCs w:val="24"/>
+              </w:rPr>
+              <w:t xml:space="preserve"> </w:t>
             </w:r>
           </w:p>
           <w:p>
@@ -650,6 +746,14 @@
                 <w:lang w:eastAsia="en-GB"/>
               </w:rPr>
             </w:pPr>
+            <w:r>
+              <w:rPr>
+                <w:rFonts w:ascii="Times New Roman" w:hAnsi="Times New Roman" w:cs="Times New Roman"/>
+                <w:sz w:val="24"/>
+                <w:szCs w:val="24"/>
+              </w:rPr>
+              <w:t xml:space="preserve"> </w:t>
+            </w:r>
           </w:p>
         </w:tc>
         <w:tc>
@@ -674,7 +778,15 @@
                 <w:sz w:val="24"/>
                 <w:szCs w:val="24"/>
               </w:rPr>
-              <w:t>Duration of the session:</w:t>
+              <w:t xml:space="preserve">Duration of the session: </w:t>
+            </w:r>
+            <w:r>
+              <w:rPr>
+                <w:rFonts w:ascii="Times New Roman" w:eastAsia="Times New Roman" w:hAnsi="Times New Roman" w:cs="Times New Roman"/>
+                <w:sz w:val="24"/>
+                <w:szCs w:val="24"/>
+              </w:rPr>
+              <w:t>min</w:t>
             </w:r>
           </w:p>
         </w:tc>
@@ -713,6 +825,16 @@
           </w:p>
           <w:p>
             <w:pPr>
+              <w:pStyle w:val="Default"/>
+              <w:jc w:val="both"/>
+              <w:rPr>
+                <w:rFonts w:ascii="Times New Roman" w:eastAsia="Times New Roman" w:hAnsi="Times New Roman" w:cs="Times New Roman"/>
+                <w:b/>
+              </w:rPr>
+            </w:pPr>
+          </w:p>
+          <w:p>
+            <w:pPr>
               <w:spacing w:line="360" w:lineRule="auto"/>
               <w:rPr>
                 <w:rFonts w:ascii="Times New Roman" w:eastAsia="Times New Roman" w:hAnsi="Times New Roman" w:cs="Times New Roman"/>
@@ -752,7 +874,25 @@
                 <w:sz w:val="24"/>
                 <w:szCs w:val="24"/>
               </w:rPr>
-              <w:t xml:space="preserve">Facilitation technique(s):          </w:t>
+              <w:t>Facilitation technique(s):</w:t>
+            </w:r>
+            <w:r>
+              <w:rPr>
+                <w:rFonts w:ascii="Times New Roman" w:eastAsia="Times New Roman" w:hAnsi="Times New Roman" w:cs="Times New Roman"/>
+                <w:b/>
+                <w:sz w:val="24"/>
+                <w:szCs w:val="24"/>
+              </w:rPr>
+              <w:t xml:space="preserve">      </w:t>
+            </w:r>
+            <w:r>
+              <w:rPr>
+                <w:rFonts w:ascii="Times New Roman" w:eastAsia="Times New Roman" w:hAnsi="Times New Roman" w:cs="Times New Roman"/>
+                <w:b/>
+                <w:sz w:val="24"/>
+                <w:szCs w:val="24"/>
+              </w:rPr>
+              <w:t xml:space="preserve">         </w:t>
             </w:r>
           </w:p>
         </w:tc>
@@ -879,7 +1019,7 @@
               <w:widowControl/>
               <w:numPr>
                 <w:ilvl w:val="0"/>
-                <w:numId w:val="4"/>
+                <w:numId w:val="23"/>
               </w:numPr>
               <w:wordWrap/>
               <w:autoSpaceDE/>
@@ -907,7 +1047,7 @@
               <w:widowControl/>
               <w:numPr>
                 <w:ilvl w:val="0"/>
-                <w:numId w:val="4"/>
+                <w:numId w:val="23"/>
               </w:numPr>
               <w:wordWrap/>
               <w:autoSpaceDE/>
@@ -935,7 +1075,7 @@
               <w:widowControl/>
               <w:numPr>
                 <w:ilvl w:val="0"/>
-                <w:numId w:val="4"/>
+                <w:numId w:val="23"/>
               </w:numPr>
               <w:wordWrap/>
               <w:autoSpaceDE/>
@@ -963,7 +1103,7 @@
               <w:widowControl/>
               <w:numPr>
                 <w:ilvl w:val="0"/>
-                <w:numId w:val="4"/>
+                <w:numId w:val="23"/>
               </w:numPr>
               <w:wordWrap/>
               <w:autoSpaceDE/>
@@ -991,7 +1131,7 @@
               <w:widowControl/>
               <w:numPr>
                 <w:ilvl w:val="0"/>
-                <w:numId w:val="4"/>
+                <w:numId w:val="23"/>
               </w:numPr>
               <w:wordWrap/>
               <w:autoSpaceDE/>
@@ -1010,6 +1150,7 @@
                 <w:sz w:val="24"/>
                 <w:szCs w:val="24"/>
               </w:rPr>
+              <w:lastRenderedPageBreak/>
               <w:t xml:space="preserve">Flipchart or whiteboard </w:t>
             </w:r>
           </w:p>
@@ -1019,7 +1160,7 @@
               <w:widowControl/>
               <w:numPr>
                 <w:ilvl w:val="0"/>
-                <w:numId w:val="4"/>
+                <w:numId w:val="23"/>
               </w:numPr>
               <w:wordWrap/>
               <w:autoSpaceDE/>
@@ -1038,7 +1179,6 @@
                 <w:sz w:val="24"/>
                 <w:szCs w:val="24"/>
               </w:rPr>
-              <w:lastRenderedPageBreak/>
               <w:t xml:space="preserve">Maker pen </w:t>
             </w:r>
           </w:p>
@@ -1152,7 +1292,9 @@
           </w:tcPr>
           <w:p>
             <w:pPr>
+              <w:pStyle w:val="ListParagraph"/>
               <w:spacing w:line="360" w:lineRule="auto"/>
+              <w:ind w:left="1440"/>
               <w:rPr>
                 <w:rFonts w:ascii="Times New Roman" w:eastAsia="Times New Roman" w:hAnsi="Times New Roman" w:cs="Times New Roman"/>
                 <w:sz w:val="24"/>
@@ -1172,7 +1314,7 @@
               <w:pStyle w:val="ListParagraph"/>
               <w:numPr>
                 <w:ilvl w:val="0"/>
-                <w:numId w:val="8"/>
+                <w:numId w:val="27"/>
               </w:numPr>
               <w:spacing w:line="360" w:lineRule="auto"/>
               <w:rPr>
@@ -1195,7 +1337,7 @@
               <w:pStyle w:val="ListParagraph"/>
               <w:numPr>
                 <w:ilvl w:val="0"/>
-                <w:numId w:val="8"/>
+                <w:numId w:val="27"/>
               </w:numPr>
               <w:spacing w:line="360" w:lineRule="auto"/>
               <w:rPr>
@@ -1219,7 +1361,7 @@
               <w:widowControl/>
               <w:numPr>
                 <w:ilvl w:val="0"/>
-                <w:numId w:val="8"/>
+                <w:numId w:val="27"/>
               </w:numPr>
               <w:wordWrap/>
               <w:autoSpaceDE/>
@@ -1247,7 +1389,7 @@
               <w:widowControl/>
               <w:numPr>
                 <w:ilvl w:val="0"/>
-                <w:numId w:val="8"/>
+                <w:numId w:val="27"/>
               </w:numPr>
               <w:wordWrap/>
               <w:autoSpaceDE/>
@@ -1557,42 +1699,6 @@
               <w:spacing w:line="360" w:lineRule="auto"/>
               <w:rPr>
                 <w:rFonts w:ascii="Times New Roman" w:eastAsia="Times New Roman" w:hAnsi="Times New Roman" w:cs="Times New Roman"/>
-                <w:sz w:val="24"/>
-                <w:szCs w:val="24"/>
-              </w:rPr>
-            </w:pPr>
-            <w:r>
-              <w:rPr>
-                <w:rFonts w:ascii="Times New Roman" w:eastAsia="Times New Roman" w:hAnsi="Times New Roman" w:cs="Times New Roman"/>
-                <w:sz w:val="24"/>
-                <w:szCs w:val="24"/>
-              </w:rPr>
-              <w:t>The trainer involves the learners to summarize the session by asking questions reflecting on the learning objectives.</w:t>
-            </w:r>
-          </w:p>
-          <w:p>
-            <w:pPr>
-              <w:spacing w:line="360" w:lineRule="auto"/>
-              <w:rPr>
-                <w:rFonts w:ascii="Times New Roman" w:eastAsia="Times New Roman" w:hAnsi="Times New Roman" w:cs="Times New Roman"/>
-                <w:sz w:val="24"/>
-                <w:szCs w:val="24"/>
-              </w:rPr>
-            </w:pPr>
-            <w:r>
-              <w:rPr>
-                <w:rFonts w:ascii="Times New Roman" w:eastAsia="Times New Roman" w:hAnsi="Times New Roman" w:cs="Times New Roman"/>
-                <w:sz w:val="24"/>
-                <w:szCs w:val="24"/>
-              </w:rPr>
-              <w:t>The learners summarize the session as by responding to asked questions.</w:t>
-            </w:r>
-          </w:p>
-          <w:p>
-            <w:pPr>
-              <w:spacing w:line="360" w:lineRule="auto"/>
-              <w:rPr>
-                <w:rFonts w:ascii="Times New Roman" w:eastAsia="Times New Roman" w:hAnsi="Times New Roman" w:cs="Times New Roman"/>
                 <w:b/>
                 <w:sz w:val="24"/>
                 <w:szCs w:val="24"/>
@@ -1610,7 +1716,7 @@
               <w:pStyle w:val="ListParagraph"/>
               <w:numPr>
                 <w:ilvl w:val="0"/>
-                <w:numId w:val="1"/>
+                <w:numId w:val="4"/>
               </w:numPr>
               <w:spacing w:line="360" w:lineRule="auto"/>
               <w:rPr>
@@ -1633,7 +1739,7 @@
               <w:pStyle w:val="ListParagraph"/>
               <w:numPr>
                 <w:ilvl w:val="0"/>
-                <w:numId w:val="1"/>
+                <w:numId w:val="4"/>
               </w:numPr>
               <w:spacing w:line="360" w:lineRule="auto"/>
               <w:rPr>
@@ -1740,18 +1846,6 @@
               <w:t>Assessment/Assignment</w:t>
             </w:r>
           </w:p>
-          <w:p>
-            <w:pPr>
-              <w:pStyle w:val="ListParagraph"/>
-              <w:spacing w:line="360" w:lineRule="auto"/>
-              <w:rPr>
-                <w:rFonts w:ascii="Times New Roman" w:eastAsia="Times New Roman" w:hAnsi="Times New Roman" w:cs="Times New Roman"/>
-                <w:b/>
-                <w:sz w:val="24"/>
-                <w:szCs w:val="24"/>
-              </w:rPr>
-            </w:pPr>
-          </w:p>
         </w:tc>
         <w:tc>
           <w:tcPr>
@@ -1836,9 +1930,7 @@
           </w:p>
           <w:p>
             <w:pPr>
-              <w:pStyle w:val="ListParagraph"/>
-              <w:spacing w:after="160" w:line="360" w:lineRule="auto"/>
-              <w:ind w:left="2302"/>
+              <w:spacing w:line="360" w:lineRule="auto"/>
               <w:rPr>
                 <w:rFonts w:ascii="Times New Roman" w:eastAsia="Times New Roman" w:hAnsi="Times New Roman" w:cs="Times New Roman"/>
                 <w:sz w:val="24"/>
@@ -1930,41 +2022,102 @@
               <w:t>References:</w:t>
             </w:r>
           </w:p>
-          <w:p>
-            <w:pPr>
-              <w:pStyle w:val="Heading1"/>
-            </w:pPr>
-            <w:r>
-              <w:t>Bibliography</w:t>
-            </w:r>
-          </w:p>
           <w:sdt>
             <w:sdtPr>
               <w:rPr>
-                <w:rFonts w:ascii="Times New Roman" w:hAnsi="Times New Roman" w:cs="Times New Roman"/>
-                <w:sz w:val="24"/>
-                <w:szCs w:val="24"/>
-              </w:rPr>
-              <w:id w:val="111145805"/>
-              <w:bibliography/>
+                <w:rFonts w:asciiTheme="minorHAnsi" w:eastAsiaTheme="minorEastAsia" w:hAnsiTheme="minorHAnsi" w:cstheme="minorBidi"/>
+                <w:b w:val="0"/>
+                <w:kern w:val="2"/>
+                <w:sz w:val="20"/>
+                <w:szCs w:val="22"/>
+                <w:lang w:eastAsia="ko-KR"/>
+              </w:rPr>
+              <w:id w:val="1364392932"/>
+              <w:docPartObj>
+                <w:docPartGallery w:val="Bibliographies"/>
+                <w:docPartUnique/>
+              </w:docPartObj>
             </w:sdtPr>
             <w:sdtContent>
               <w:p>
                 <w:pPr>
-                  <w:pStyle w:val="Bibliography"/>
-                  <w:ind w:left="720" w:hanging="720"/>
+                  <w:pStyle w:val="Heading1"/>
                 </w:pPr>
+                <w:r>
+                  <w:t>Bibliography</w:t>
+                </w:r>
               </w:p>
-              <w:p>
-                <w:pPr>
-                  <w:spacing w:after="160" w:line="259" w:lineRule="auto"/>
+              <w:sdt>
+                <w:sdtPr>
                   <w:rPr>
                     <w:rFonts w:ascii="Times New Roman" w:hAnsi="Times New Roman" w:cs="Times New Roman"/>
                     <w:sz w:val="24"/>
                     <w:szCs w:val="24"/>
                   </w:rPr>
-                </w:pPr>
-              </w:p>
+                  <w:id w:val="111145805"/>
+                  <w:bibliography/>
+                </w:sdtPr>
+                <w:sdtContent>
+                  <w:p>
+                    <w:pPr>
+                      <w:pStyle w:val="Bibliography"/>
+                      <w:ind w:left="720" w:hanging="720"/>
+                      <w:rPr>
+                        <w:rFonts w:ascii="Times New Roman" w:hAnsi="Times New Roman" w:cs="Times New Roman"/>
+                        <w:noProof/>
+                        <w:sz w:val="24"/>
+                        <w:szCs w:val="24"/>
+                      </w:rPr>
+                    </w:pPr>
+                    <w:r>
+                      <w:rPr>
+                        <w:rFonts w:ascii="Times New Roman" w:hAnsi="Times New Roman" w:cs="Times New Roman"/>
+                        <w:sz w:val="24"/>
+                        <w:szCs w:val="24"/>
+                      </w:rPr>
+                      <w:fldChar w:fldCharType="begin"/>
+                    </w:r>
+                    <w:r>
+                      <w:rPr>
+                        <w:rFonts w:ascii="Times New Roman" w:hAnsi="Times New Roman" w:cs="Times New Roman"/>
+                        <w:sz w:val="24"/>
+                        <w:szCs w:val="24"/>
+                      </w:rPr>
+                      <w:instrText xml:space="preserve"> BIBLIOGRAPHY </w:instrText>
+                    </w:r>
+                    <w:r>
+                      <w:rPr>
+                        <w:rFonts w:ascii="Times New Roman" w:hAnsi="Times New Roman" w:cs="Times New Roman"/>
+                        <w:sz w:val="24"/>
+                        <w:szCs w:val="24"/>
+                      </w:rPr>
+                      <w:fldChar w:fldCharType="separate"/>
+                    </w:r>
+                  </w:p>
+                  <w:p>
+                    <w:pPr>
+                      <w:pStyle w:val="Bibliography"/>
+                      <w:rPr>
+                        <w:rFonts w:ascii="Times New Roman" w:hAnsi="Times New Roman" w:cs="Times New Roman"/>
+                        <w:noProof/>
+                        <w:sz w:val="24"/>
+                        <w:szCs w:val="24"/>
+                      </w:rPr>
+                    </w:pPr>
+                    <w:r>
+                      <w:rPr>
+                        <w:rFonts w:ascii="Times New Roman" w:hAnsi="Times New Roman" w:cs="Times New Roman"/>
+                        <w:b/>
+                        <w:bCs/>
+                        <w:noProof/>
+                        <w:sz w:val="24"/>
+                        <w:szCs w:val="24"/>
+                      </w:rPr>
+                      <w:fldChar w:fldCharType="end"/>
+                    </w:r>
+                  </w:p>
+                </w:sdtContent>
+              </w:sdt>
             </w:sdtContent>
           </w:sdt>
         </w:tc>
@@ -2007,7 +2160,16 @@
                 <w:sz w:val="24"/>
                 <w:szCs w:val="24"/>
               </w:rPr>
-              <w:t xml:space="preserve"> PPT, Task Sheets, assessment,</w:t>
+              <w:t xml:space="preserve"> PPT, Task Sheets, assessment</w:t>
+            </w:r>
+            <w:r>
+              <w:rPr>
+                <w:rFonts w:ascii="Times New Roman" w:eastAsia="Times New Roman" w:hAnsi="Times New Roman" w:cs="Times New Roman"/>
+                <w:bCs/>
+                <w:sz w:val="24"/>
+                <w:szCs w:val="24"/>
+              </w:rPr>
+              <w:t>,</w:t>
             </w:r>
           </w:p>
         </w:tc>
@@ -2029,7 +2191,7 @@
               <w:pStyle w:val="Normal1"/>
               <w:numPr>
                 <w:ilvl w:val="0"/>
-                <w:numId w:val="15"/>
+                <w:numId w:val="34"/>
               </w:numPr>
               <w:pBdr>
                 <w:top w:val="nil"/>
@@ -2044,22 +2206,19 @@
                 <w:b/>
               </w:rPr>
             </w:pPr>
-            <w:proofErr w:type="spellStart"/>
             <w:r>
               <w:rPr>
                 <w:rFonts w:ascii="Times New Roman" w:eastAsia="Times New Roman" w:hAnsi="Times New Roman" w:cs="Times New Roman"/>
                 <w:b/>
               </w:rPr>
-              <w:lastRenderedPageBreak/>
-              <w:t>Reflection</w:t>
+              <w:t>Reflection :</w:t>
             </w:r>
-            <w:proofErr w:type="spellEnd"/>
             <w:r>
               <w:rPr>
                 <w:rFonts w:ascii="Times New Roman" w:eastAsia="Times New Roman" w:hAnsi="Times New Roman" w:cs="Times New Roman"/>
                 <w:b/>
               </w:rPr>
-              <w:t xml:space="preserve"> : </w:t>
+              <w:t xml:space="preserve"> </w:t>
             </w:r>
           </w:p>
         </w:tc>
@@ -2068,9 +2227,97 @@
     <w:p>
       <w:pPr>
         <w:spacing w:line="360" w:lineRule="auto"/>
+        <w:rPr>
+          <w:rFonts w:ascii="Times New Roman" w:hAnsi="Times New Roman" w:cs="Times New Roman"/>
+          <w:sz w:val="24"/>
+          <w:szCs w:val="24"/>
+        </w:rPr>
+      </w:pPr>
+    </w:p>
+    <w:p>
+      <w:pPr>
+        <w:pStyle w:val="Normal1"/>
+        <w:spacing w:line="360" w:lineRule="auto"/>
+        <w:rPr>
+          <w:rFonts w:ascii="Times New Roman" w:eastAsia="Times New Roman" w:hAnsi="Times New Roman" w:cs="Times New Roman"/>
+          <w:b/>
+          <w:color w:val="000000"/>
+          <w:lang w:val="en-US"/>
+        </w:rPr>
+      </w:pPr>
+    </w:p>
+    <w:p>
+      <w:pPr>
+        <w:spacing w:line="360" w:lineRule="auto"/>
+        <w:rPr>
+          <w:rFonts w:ascii="Times New Roman" w:hAnsi="Times New Roman" w:cs="Times New Roman"/>
+          <w:sz w:val="24"/>
+          <w:szCs w:val="24"/>
+        </w:rPr>
+      </w:pPr>
+    </w:p>
+    <w:p>
+      <w:pPr>
+        <w:pStyle w:val="Default"/>
+        <w:spacing w:line="360" w:lineRule="auto"/>
+        <w:rPr>
+          <w:rFonts w:ascii="Times New Roman" w:eastAsia="Times New Roman" w:hAnsi="Times New Roman" w:cs="Times New Roman"/>
+          <w:b/>
+        </w:rPr>
+      </w:pPr>
+    </w:p>
+    <w:p>
+      <w:pPr>
+        <w:spacing w:line="360" w:lineRule="auto"/>
+        <w:rPr>
+          <w:rFonts w:ascii="Times New Roman" w:hAnsi="Times New Roman" w:cs="Times New Roman"/>
+          <w:sz w:val="24"/>
+          <w:szCs w:val="24"/>
+        </w:rPr>
+      </w:pPr>
+    </w:p>
+    <w:p>
+      <w:pPr>
+        <w:spacing w:line="360" w:lineRule="auto"/>
+        <w:rPr>
+          <w:rFonts w:ascii="Times New Roman" w:hAnsi="Times New Roman" w:cs="Times New Roman"/>
+          <w:sz w:val="24"/>
+          <w:szCs w:val="24"/>
+        </w:rPr>
+      </w:pPr>
+    </w:p>
+    <w:p>
+      <w:pPr>
+        <w:spacing w:line="360" w:lineRule="auto"/>
+        <w:rPr>
+          <w:rFonts w:ascii="Times New Roman" w:hAnsi="Times New Roman" w:cs="Times New Roman"/>
+          <w:sz w:val="24"/>
+          <w:szCs w:val="24"/>
+        </w:rPr>
+      </w:pPr>
+    </w:p>
+    <w:p>
+      <w:pPr>
+        <w:spacing w:line="360" w:lineRule="auto"/>
+        <w:rPr>
+          <w:rFonts w:ascii="Times New Roman" w:hAnsi="Times New Roman" w:cs="Times New Roman"/>
+          <w:sz w:val="24"/>
+          <w:szCs w:val="24"/>
+        </w:rPr>
+      </w:pPr>
+    </w:p>
+    <w:p>
+      <w:pPr>
+        <w:spacing w:line="360" w:lineRule="auto"/>
+        <w:rPr>
+          <w:rFonts w:ascii="Times New Roman" w:hAnsi="Times New Roman" w:cs="Times New Roman"/>
+          <w:sz w:val="24"/>
+          <w:szCs w:val="24"/>
+        </w:rPr>
       </w:pPr>
     </w:p>
     <w:sectPr>
+      <w:headerReference w:type="default" r:id="rId9"/>
       <w:pgSz w:w="11906" w:h="16838"/>
       <w:pgMar w:top="1440" w:right="1440" w:bottom="1440" w:left="1440" w:header="708" w:footer="708" w:gutter="0"/>
       <w:cols w:space="708"/>
@@ -2080,6 +2327,71 @@
 </w:document>
 </file>
 
+<file path=word/endnotes.xml><?xml version="1.0" encoding="utf-8"?>
+<w:endnotes xmlns:wpc="http://schemas.microsoft.com/office/word/2010/wordprocessingCanvas" xmlns:cx="http://schemas.microsoft.com/office/drawing/2014/chartex" xmlns:cx1="http://schemas.microsoft.com/office/drawing/2015/9/8/chartex" xmlns:cx2="http://schemas.microsoft.com/office/drawing/2015/10/21/chartex" xmlns:cx3="http://schemas.microsoft.com/office/drawing/2016/5/9/chartex" xmlns:cx4="http://schemas.microsoft.com/office/drawing/2016/5/10/chartex" xmlns:cx5="http://schemas.microsoft.com/office/drawing/2016/5/11/chartex" xmlns:cx6="http://schemas.microsoft.com/office/drawing/2016/5/12/chartex" xmlns:cx7="http://schemas.microsoft.com/office/drawing/2016/5/13/chartex" xmlns:cx8="http://schemas.microsoft.com/office/drawing/2016/5/14/chartex" xmlns:mc="http://schemas.openxmlformats.org/markup-compatibility/2006" xmlns:aink="http://schemas.microsoft.com/office/drawing/2016/ink" xmlns:am3d="http://schemas.microsoft.com/office/drawing/2017/model3d" xmlns:o="urn:schemas-microsoft-com:office:office" xmlns:oel="http://schemas.microsoft.com/office/2019/extlst" xmlns:r="http://schemas.openxmlformats.org/officeDocument/2006/relationships" xmlns:m="http://schemas.openxmlformats.org/officeDocument/2006/math" xmlns:v="urn:schemas-microsoft-com:vml" xmlns:wp14="http://schemas.microsoft.com/office/word/2010/wordprocessingDrawing" xmlns:wp="http://schemas.openxmlformats.org/drawingml/2006/wordprocessingDrawing" xmlns:w10="urn:schemas-microsoft-com:office:word" xmlns:w="http://schemas.openxmlformats.org/wordprocessingml/2006/main" xmlns:w14="http://schemas.microsoft.com/office/word/2010/wordml" xmlns:w15="http://schemas.microsoft.com/office/word/2012/wordml" xmlns:w16cex="http://schemas.microsoft.com/office/word/2018/wordml/cex" xmlns:w16cid="http://schemas.microsoft.com/office/word/2016/wordml/cid" xmlns:w16="http://schemas.microsoft.com/office/word/2018/wordml" xmlns:w16du="http://schemas.microsoft.com/office/word/2023/wordml/word16du" xmlns:w16sdtdh="http://schemas.microsoft.com/office/word/2020/wordml/sdtdatahash" xmlns:w16sdtfl="http://schemas.microsoft.com/office/word/2024/wordml/sdtformatlock" xmlns:w16se="http://schemas.microsoft.com/office/word/2015/wordml/symex" xmlns:wpg="http://schemas.microsoft.com/office/word/2010/wordprocessingGroup" xmlns:wpi="http://schemas.microsoft.com/office/word/2010/wordprocessingInk" xmlns:wne="http://schemas.microsoft.com/office/word/2006/wordml" xmlns:wps="http://schemas.microsoft.com/office/word/2010/wordprocessingShape" mc:Ignorable="w14 w15 w16se w16cid w16 w16cex w16sdtdh w16sdtfl w16du wp14">
+  <w:endnote w:type="separator" w:id="-1">
+    <w:p>
+      <w:pPr>
+        <w:spacing w:after="0" w:line="240" w:lineRule="auto"/>
+      </w:pPr>
+      <w:r>
+        <w:separator/>
+      </w:r>
+    </w:p>
+  </w:endnote>
+  <w:endnote w:type="continuationSeparator" w:id="0">
+    <w:p>
+      <w:pPr>
+        <w:spacing w:after="0" w:line="240" w:lineRule="auto"/>
+      </w:pPr>
+      <w:r>
+        <w:continuationSeparator/>
+      </w:r>
+    </w:p>
+  </w:endnote>
+</w:endnotes>
+</file>
+
+<file path=word/footnotes.xml><?xml version="1.0" encoding="utf-8"?>
+<w:footnotes xmlns:wpc="http://schemas.microsoft.com/office/word/2010/wordprocessingCanvas" xmlns:cx="http://schemas.microsoft.com/office/drawing/2014/chartex" xmlns:cx1="http://schemas.microsoft.com/office/drawing/2015/9/8/chartex" xmlns:cx2="http://schemas.microsoft.com/office/drawing/2015/10/21/chartex" xmlns:cx3="http://schemas.microsoft.com/office/drawing/2016/5/9/chartex" xmlns:cx4="http://schemas.microsoft.com/office/drawing/2016/5/10/chartex" xmlns:cx5="http://schemas.microsoft.com/office/drawing/2016/5/11/chartex" xmlns:cx6="http://schemas.microsoft.com/office/drawing/2016/5/12/chartex" xmlns:cx7="http://schemas.microsoft.com/office/drawing/2016/5/13/chartex" xmlns:cx8="http://schemas.microsoft.com/office/drawing/2016/5/14/chartex" xmlns:mc="http://schemas.openxmlformats.org/markup-compatibility/2006" xmlns:aink="http://schemas.microsoft.com/office/drawing/2016/ink" xmlns:am3d="http://schemas.microsoft.com/office/drawing/2017/model3d" xmlns:o="urn:schemas-microsoft-com:office:office" xmlns:oel="http://schemas.microsoft.com/office/2019/extlst" xmlns:r="http://schemas.openxmlformats.org/officeDocument/2006/relationships" xmlns:m="http://schemas.openxmlformats.org/officeDocument/2006/math" xmlns:v="urn:schemas-microsoft-com:vml" xmlns:wp14="http://schemas.microsoft.com/office/word/2010/wordprocessingDrawing" xmlns:wp="http://schemas.openxmlformats.org/drawingml/2006/wordprocessingDrawing" xmlns:w10="urn:schemas-microsoft-com:office:word" xmlns:w="http://schemas.openxmlformats.org/wordprocessingml/2006/main" xmlns:w14="http://schemas.microsoft.com/office/word/2010/wordml" xmlns:w15="http://schemas.microsoft.com/office/word/2012/wordml" xmlns:w16cex="http://schemas.microsoft.com/office/word/2018/wordml/cex" xmlns:w16cid="http://schemas.microsoft.com/office/word/2016/wordml/cid" xmlns:w16="http://schemas.microsoft.com/office/word/2018/wordml" xmlns:w16du="http://schemas.microsoft.com/office/word/2023/wordml/word16du" xmlns:w16sdtdh="http://schemas.microsoft.com/office/word/2020/wordml/sdtdatahash" xmlns:w16sdtfl="http://schemas.microsoft.com/office/word/2024/wordml/sdtformatlock" xmlns:w16se="http://schemas.microsoft.com/office/word/2015/wordml/symex" xmlns:wpg="http://schemas.microsoft.com/office/word/2010/wordprocessingGroup" xmlns:wpi="http://schemas.microsoft.com/office/word/2010/wordprocessingInk" xmlns:wne="http://schemas.microsoft.com/office/word/2006/wordml" xmlns:wps="http://schemas.microsoft.com/office/word/2010/wordprocessingShape" mc:Ignorable="w14 w15 w16se w16cid w16 w16cex w16sdtdh w16sdtfl w16du wp14">
+  <w:footnote w:type="separator" w:id="-1">
+    <w:p>
+      <w:pPr>
+        <w:spacing w:after="0" w:line="240" w:lineRule="auto"/>
+      </w:pPr>
+      <w:r>
+        <w:separator/>
+      </w:r>
+    </w:p>
+  </w:footnote>
+  <w:footnote w:type="continuationSeparator" w:id="0">
+    <w:p>
+      <w:pPr>
+        <w:spacing w:after="0" w:line="240" w:lineRule="auto"/>
+      </w:pPr>
+      <w:r>
+        <w:continuationSeparator/>
+      </w:r>
+    </w:p>
+  </w:footnote>
+</w:footnotes>
+</file>
+
+<file path=word/header1.xml><?xml version="1.0" encoding="utf-8"?>
+<w:hdr xmlns:wpc="http://schemas.microsoft.com/office/word/2010/wordprocessingCanvas" xmlns:cx="http://schemas.microsoft.com/office/drawing/2014/chartex" xmlns:cx1="http://schemas.microsoft.com/office/drawing/2015/9/8/chartex" xmlns:cx2="http://schemas.microsoft.com/office/drawing/2015/10/21/chartex" xmlns:cx3="http://schemas.microsoft.com/office/drawing/2016/5/9/chartex" xmlns:cx4="http://schemas.microsoft.com/office/drawing/2016/5/10/chartex" xmlns:cx5="http://schemas.microsoft.com/office/drawing/2016/5/11/chartex" xmlns:cx6="http://schemas.microsoft.com/office/drawing/2016/5/12/chartex" xmlns:cx7="http://schemas.microsoft.com/office/drawing/2016/5/13/chartex" xmlns:cx8="http://schemas.microsoft.com/office/drawing/2016/5/14/chartex" xmlns:mc="http://schemas.openxmlformats.org/markup-compatibility/2006" xmlns:aink="http://schemas.microsoft.com/office/drawing/2016/ink" xmlns:am3d="http://schemas.microsoft.com/office/drawing/2017/model3d" xmlns:o="urn:schemas-microsoft-com:office:office" xmlns:oel="http://schemas.microsoft.com/office/2019/extlst" xmlns:r="http://schemas.openxmlformats.org/officeDocument/2006/relationships" xmlns:m="http://schemas.openxmlformats.org/officeDocument/2006/math" xmlns:v="urn:schemas-microsoft-com:vml" xmlns:wp14="http://schemas.microsoft.com/office/word/2010/wordprocessingDrawing" xmlns:wp="http://schemas.openxmlformats.org/drawingml/2006/wordprocessingDrawing" xmlns:w10="urn:schemas-microsoft-com:office:word" xmlns:w="http://schemas.openxmlformats.org/wordprocessingml/2006/main" xmlns:w14="http://schemas.microsoft.com/office/word/2010/wordml" xmlns:w15="http://schemas.microsoft.com/office/word/2012/wordml" xmlns:w16cex="http://schemas.microsoft.com/office/word/2018/wordml/cex" xmlns:w16cid="http://schemas.microsoft.com/office/word/2016/wordml/cid" xmlns:w16="http://schemas.microsoft.com/office/word/2018/wordml" xmlns:w16du="http://schemas.microsoft.com/office/word/2023/wordml/word16du" xmlns:w16sdtdh="http://schemas.microsoft.com/office/word/2020/wordml/sdtdatahash" xmlns:w16sdtfl="http://schemas.microsoft.com/office/word/2024/wordml/sdtformatlock" xmlns:w16se="http://schemas.microsoft.com/office/word/2015/wordml/symex" xmlns:wpg="http://schemas.microsoft.com/office/word/2010/wordprocessingGroup" xmlns:wpi="http://schemas.microsoft.com/office/word/2010/wordprocessingInk" xmlns:wne="http://schemas.microsoft.com/office/word/2006/wordml" xmlns:wps="http://schemas.microsoft.com/office/word/2010/wordprocessingShape" mc:Ignorable="w14 w15 w16se w16cid w16 w16cex w16sdtdh w16sdtfl w16du wp14">
+  <w:p>
+    <w:pPr>
+      <w:pStyle w:val="Header"/>
+    </w:pPr>
+  </w:p>
+  <w:p>
+    <w:pPr>
+      <w:pStyle w:val="Header"/>
+    </w:pPr>
+  </w:p>
+</w:hdr>
+</file>
+
 <file path=word/numbering.xml><?xml version="1.0" encoding="utf-8"?>
 <w:numbering xmlns:wpc="http://schemas.microsoft.com/office/word/2010/wordprocessingCanvas" xmlns:cx="http://schemas.microsoft.com/office/drawing/2014/chartex" xmlns:cx1="http://schemas.microsoft.com/office/drawing/2015/9/8/chartex" xmlns:cx2="http://schemas.microsoft.com/office/drawing/2015/10/21/chartex" xmlns:cx3="http://schemas.microsoft.com/office/drawing/2016/5/9/chartex" xmlns:cx4="http://schemas.microsoft.com/office/drawing/2016/5/10/chartex" xmlns:cx5="http://schemas.microsoft.com/office/drawing/2016/5/11/chartex" xmlns:cx6="http://schemas.microsoft.com/office/drawing/2016/5/12/chartex" xmlns:cx7="http://schemas.microsoft.com/office/drawing/2016/5/13/chartex" xmlns:cx8="http://schemas.microsoft.com/office/drawing/2016/5/14/chartex" xmlns:mc="http://schemas.openxmlformats.org/markup-compatibility/2006" xmlns:aink="http://schemas.microsoft.com/office/drawing/2016/ink" xmlns:am3d="http://schemas.microsoft.com/office/drawing/2017/model3d" xmlns:o="urn:schemas-microsoft-com:office:office" xmlns:oel="http://schemas.microsoft.com/office/2019/extlst" xmlns:r="http://schemas.openxmlformats.org/officeDocument/2006/relationships" xmlns:m="http://schemas.openxmlformats.org/officeDocument/2006/math" xmlns:v="urn:schemas-microsoft-com:vml" xmlns:wp14="http://schemas.microsoft.com/office/word/2010/wordprocessingDrawing" xmlns:wp="http://schemas.openxmlformats.org/drawingml/2006/wordprocessingDrawing" xmlns:w10="urn:schemas-microsoft-com:office:word" xmlns:w="http://schemas.openxmlformats.org/wordprocessingml/2006/main" xmlns:w14="http://schemas.microsoft.com/office/word/2010/wordml" xmlns:w15="http://schemas.microsoft.com/office/word/2012/wordml" xmlns:w16cex="http://schemas.microsoft.com/office/word/2018/wordml/cex" xmlns:w16cid="http://schemas.microsoft.com/office/word/2016/wordml/cid" xmlns:w16="http://schemas.microsoft.com/office/word/2018/wordml" xmlns:w16du="http://schemas.microsoft.com/office/word/2023/wordml/word16du" xmlns:w16sdtdh="http://schemas.microsoft.com/office/word/2020/wordml/sdtdatahash" xmlns:w16sdtfl="http://schemas.microsoft.com/office/word/2024/wordml/sdtformatlock" xmlns:w16se="http://schemas.microsoft.com/office/word/2015/wordml/symex" xmlns:wpg="http://schemas.microsoft.com/office/word/2010/wordprocessingGroup" xmlns:wpi="http://schemas.microsoft.com/office/word/2010/wordprocessingInk" xmlns:wne="http://schemas.microsoft.com/office/word/2006/wordml" xmlns:wps="http://schemas.microsoft.com/office/word/2010/wordprocessingShape" mc:Ignorable="w14 w15 w16se w16cid w16 w16cex w16sdtdh w16sdtfl w16du wp14">
   <w:abstractNum w:abstractNumId="0" w15:restartNumberingAfterBreak="0">
@@ -2309,6 +2621,185 @@
     </w:lvl>
   </w:abstractNum>
   <w:abstractNum w:abstractNumId="2" w15:restartNumberingAfterBreak="0">
+    <w:nsid w:val="0C24769E"/>
+    <w:multiLevelType w:val="hybridMultilevel"/>
+    <w:tmpl w:val="CA2807EA"/>
+    <w:lvl w:ilvl="0" w:tplc="B25883FC">
+      <w:start w:val="1"/>
+      <w:numFmt w:val="decimal"/>
+      <w:lvlText w:val="%1."/>
+      <w:lvlJc w:val="left"/>
+      <w:pPr>
+        <w:ind w:left="1440" w:hanging="360"/>
+      </w:pPr>
+      <w:rPr>
+        <w:rFonts w:hint="default"/>
+      </w:rPr>
+    </w:lvl>
+    <w:lvl w:ilvl="1" w:tplc="04090019" w:tentative="1">
+      <w:start w:val="1"/>
+      <w:numFmt w:val="lowerLetter"/>
+      <w:lvlText w:val="%2."/>
+      <w:lvlJc w:val="left"/>
+      <w:pPr>
+        <w:ind w:left="2160" w:hanging="360"/>
+      </w:pPr>
+    </w:lvl>
+    <w:lvl w:ilvl="2" w:tplc="0409001B" w:tentative="1">
+      <w:start w:val="1"/>
+      <w:numFmt w:val="lowerRoman"/>
+      <w:lvlText w:val="%3."/>
+      <w:lvlJc w:val="right"/>
+      <w:pPr>
+        <w:ind w:left="2880" w:hanging="180"/>
+      </w:pPr>
+    </w:lvl>
+    <w:lvl w:ilvl="3" w:tplc="0409000F" w:tentative="1">
+      <w:start w:val="1"/>
+      <w:numFmt w:val="decimal"/>
+      <w:lvlText w:val="%4."/>
+      <w:lvlJc w:val="left"/>
+      <w:pPr>
+        <w:ind w:left="3600" w:hanging="360"/>
+      </w:pPr>
+    </w:lvl>
+    <w:lvl w:ilvl="4" w:tplc="04090019" w:tentative="1">
+      <w:start w:val="1"/>
+      <w:numFmt w:val="lowerLetter"/>
+      <w:lvlText w:val="%5."/>
+      <w:lvlJc w:val="left"/>
+      <w:pPr>
+        <w:ind w:left="4320" w:hanging="360"/>
+      </w:pPr>
+    </w:lvl>
+    <w:lvl w:ilvl="5" w:tplc="0409001B" w:tentative="1">
+      <w:start w:val="1"/>
+      <w:numFmt w:val="lowerRoman"/>
+      <w:lvlText w:val="%6."/>
+      <w:lvlJc w:val="right"/>
+      <w:pPr>
+        <w:ind w:left="5040" w:hanging="180"/>
+      </w:pPr>
+    </w:lvl>
+    <w:lvl w:ilvl="6" w:tplc="0409000F" w:tentative="1">
+      <w:start w:val="1"/>
+      <w:numFmt w:val="decimal"/>
+      <w:lvlText w:val="%7."/>
+      <w:lvlJc w:val="left"/>
+      <w:pPr>
+        <w:ind w:left="5760" w:hanging="360"/>
+      </w:pPr>
+    </w:lvl>
+    <w:lvl w:ilvl="7" w:tplc="04090019" w:tentative="1">
+      <w:start w:val="1"/>
+      <w:numFmt w:val="lowerLetter"/>
+      <w:lvlText w:val="%8."/>
+      <w:lvlJc w:val="left"/>
+      <w:pPr>
+        <w:ind w:left="6480" w:hanging="360"/>
+      </w:pPr>
+    </w:lvl>
+    <w:lvl w:ilvl="8" w:tplc="0409001B" w:tentative="1">
+      <w:start w:val="1"/>
+      <w:numFmt w:val="lowerRoman"/>
+      <w:lvlText w:val="%9."/>
+      <w:lvlJc w:val="right"/>
+      <w:pPr>
+        <w:ind w:left="7200" w:hanging="180"/>
+      </w:pPr>
+    </w:lvl>
+  </w:abstractNum>
+  <w:abstractNum w:abstractNumId="3" w15:restartNumberingAfterBreak="0">
+    <w:nsid w:val="13316544"/>
+    <w:multiLevelType w:val="hybridMultilevel"/>
+    <w:tmpl w:val="A4EA441C"/>
+    <w:lvl w:ilvl="0" w:tplc="04090015">
+      <w:start w:val="1"/>
+      <w:numFmt w:val="upperLetter"/>
+      <w:lvlText w:val="%1."/>
+      <w:lvlJc w:val="left"/>
+      <w:pPr>
+        <w:ind w:left="720" w:hanging="360"/>
+      </w:pPr>
+      <w:rPr>
+        <w:rFonts w:hint="default"/>
+        <w:b w:val="0"/>
+      </w:rPr>
+    </w:lvl>
+    <w:lvl w:ilvl="1" w:tplc="04090019" w:tentative="1">
+      <w:start w:val="1"/>
+      <w:numFmt w:val="lowerLetter"/>
+      <w:lvlText w:val="%2."/>
+      <w:lvlJc w:val="left"/>
+      <w:pPr>
+        <w:ind w:left="1440" w:hanging="360"/>
+      </w:pPr>
+    </w:lvl>
+    <w:lvl w:ilvl="2" w:tplc="0409001B" w:tentative="1">
+      <w:start w:val="1"/>
+      <w:numFmt w:val="lowerRoman"/>
+      <w:lvlText w:val="%3."/>
+      <w:lvlJc w:val="right"/>
+      <w:pPr>
+        <w:ind w:left="2160" w:hanging="180"/>
+      </w:pPr>
+    </w:lvl>
+    <w:lvl w:ilvl="3" w:tplc="0409000F" w:tentative="1">
+      <w:start w:val="1"/>
+      <w:numFmt w:val="decimal"/>
+      <w:lvlText w:val="%4."/>
+      <w:lvlJc w:val="left"/>
+      <w:pPr>
+        <w:ind w:left="2880" w:hanging="360"/>
+      </w:pPr>
+    </w:lvl>
+    <w:lvl w:ilvl="4" w:tplc="04090019" w:tentative="1">
+      <w:start w:val="1"/>
+      <w:numFmt w:val="lowerLetter"/>
+      <w:lvlText w:val="%5."/>
+      <w:lvlJc w:val="left"/>
+      <w:pPr>
+        <w:ind w:left="3600" w:hanging="360"/>
+      </w:pPr>
+    </w:lvl>
+    <w:lvl w:ilvl="5" w:tplc="0409001B" w:tentative="1">
+      <w:start w:val="1"/>
+      <w:numFmt w:val="lowerRoman"/>
+      <w:lvlText w:val="%6."/>
+      <w:lvlJc w:val="right"/>
+      <w:pPr>
+        <w:ind w:left="4320" w:hanging="180"/>
+      </w:pPr>
+    </w:lvl>
+    <w:lvl w:ilvl="6" w:tplc="0409000F" w:tentative="1">
+      <w:start w:val="1"/>
+      <w:numFmt w:val="decimal"/>
+      <w:lvlText w:val="%7."/>
+      <w:lvlJc w:val="left"/>
+      <w:pPr>
+        <w:ind w:left="5040" w:hanging="360"/>
+      </w:pPr>
+    </w:lvl>
+    <w:lvl w:ilvl="7" w:tplc="04090019" w:tentative="1">
+      <w:start w:val="1"/>
+      <w:numFmt w:val="lowerLetter"/>
+      <w:lvlText w:val="%8."/>
+      <w:lvlJc w:val="left"/>
+      <w:pPr>
+        <w:ind w:left="5760" w:hanging="360"/>
+      </w:pPr>
+    </w:lvl>
+    <w:lvl w:ilvl="8" w:tplc="0409001B" w:tentative="1">
+      <w:start w:val="1"/>
+      <w:numFmt w:val="lowerRoman"/>
+      <w:lvlText w:val="%9."/>
+      <w:lvlJc w:val="right"/>
+      <w:pPr>
+        <w:ind w:left="6480" w:hanging="180"/>
+      </w:pPr>
+    </w:lvl>
+  </w:abstractNum>
+  <w:abstractNum w:abstractNumId="4" w15:restartNumberingAfterBreak="0">
     <w:nsid w:val="136F3850"/>
     <w:multiLevelType w:val="hybridMultilevel"/>
     <w:tmpl w:val="17F6899C"/>
@@ -2397,7 +2888,120 @@
       </w:pPr>
     </w:lvl>
   </w:abstractNum>
-  <w:abstractNum w:abstractNumId="3" w15:restartNumberingAfterBreak="0">
+  <w:abstractNum w:abstractNumId="5" w15:restartNumberingAfterBreak="0">
+    <w:nsid w:val="1B2D3D05"/>
+    <w:multiLevelType w:val="hybridMultilevel"/>
+    <w:tmpl w:val="5E44BDAA"/>
+    <w:lvl w:ilvl="0" w:tplc="04090001">
+      <w:start w:val="1"/>
+      <w:numFmt w:val="bullet"/>
+      <w:lvlText w:val=""/>
+      <w:lvlJc w:val="left"/>
+      <w:pPr>
+        <w:ind w:left="1440" w:hanging="360"/>
+      </w:pPr>
+      <w:rPr>
+        <w:rFonts w:ascii="Symbol" w:hAnsi="Symbol" w:hint="default"/>
+      </w:rPr>
+    </w:lvl>
+    <w:lvl w:ilvl="1" w:tplc="04090003" w:tentative="1">
+      <w:start w:val="1"/>
+      <w:numFmt w:val="bullet"/>
+      <w:lvlText w:val="o"/>
+      <w:lvlJc w:val="left"/>
+      <w:pPr>
+        <w:ind w:left="2160" w:hanging="360"/>
+      </w:pPr>
+      <w:rPr>
+        <w:rFonts w:ascii="Courier New" w:hAnsi="Courier New" w:cs="Courier New" w:hint="default"/>
+      </w:rPr>
+    </w:lvl>
+    <w:lvl w:ilvl="2" w:tplc="04090005" w:tentative="1">
+      <w:start w:val="1"/>
+      <w:numFmt w:val="bullet"/>
+      <w:lvlText w:val=""/>
+      <w:lvlJc w:val="left"/>
+      <w:pPr>
+        <w:ind w:left="2880" w:hanging="360"/>
+      </w:pPr>
+      <w:rPr>
+        <w:rFonts w:ascii="Wingdings" w:hAnsi="Wingdings" w:hint="default"/>
+      </w:rPr>
+    </w:lvl>
+    <w:lvl w:ilvl="3" w:tplc="04090001" w:tentative="1">
+      <w:start w:val="1"/>
+      <w:numFmt w:val="bullet"/>
+      <w:lvlText w:val=""/>
+      <w:lvlJc w:val="left"/>
+      <w:pPr>
+        <w:ind w:left="3600" w:hanging="360"/>
+      </w:pPr>
+      <w:rPr>
+        <w:rFonts w:ascii="Symbol" w:hAnsi="Symbol" w:hint="default"/>
+      </w:rPr>
+    </w:lvl>
+    <w:lvl w:ilvl="4" w:tplc="04090003" w:tentative="1">
+      <w:start w:val="1"/>
+      <w:numFmt w:val="bullet"/>
+      <w:lvlText w:val="o"/>
+      <w:lvlJc w:val="left"/>
+      <w:pPr>
+        <w:ind w:left="4320" w:hanging="360"/>
+      </w:pPr>
+      <w:rPr>
+        <w:rFonts w:ascii="Courier New" w:hAnsi="Courier New" w:cs="Courier New" w:hint="default"/>
+      </w:rPr>
+    </w:lvl>
+    <w:lvl w:ilvl="5" w:tplc="04090005" w:tentative="1">
+      <w:start w:val="1"/>
+      <w:numFmt w:val="bullet"/>
+      <w:lvlText w:val=""/>
+      <w:lvlJc w:val="left"/>
+      <w:pPr>
+        <w:ind w:left="5040" w:hanging="360"/>
+      </w:pPr>
+      <w:rPr>
+        <w:rFonts w:ascii="Wingdings" w:hAnsi="Wingdings" w:hint="default"/>
+      </w:rPr>
+    </w:lvl>
+    <w:lvl w:ilvl="6" w:tplc="04090001" w:tentative="1">
+      <w:start w:val="1"/>
+      <w:numFmt w:val="bullet"/>
+      <w:lvlText w:val=""/>
+      <w:lvlJc w:val="left"/>
+      <w:pPr>
+        <w:ind w:left="5760" w:hanging="360"/>
+      </w:pPr>
+      <w:rPr>
+        <w:rFonts w:ascii="Symbol" w:hAnsi="Symbol" w:hint="default"/>
+      </w:rPr>
+    </w:lvl>
+    <w:lvl w:ilvl="7" w:tplc="04090003" w:tentative="1">
+      <w:start w:val="1"/>
+      <w:numFmt w:val="bullet"/>
+      <w:lvlText w:val="o"/>
+      <w:lvlJc w:val="left"/>
+      <w:pPr>
+        <w:ind w:left="6480" w:hanging="360"/>
+      </w:pPr>
+      <w:rPr>
+        <w:rFonts w:ascii="Courier New" w:hAnsi="Courier New" w:cs="Courier New" w:hint="default"/>
+      </w:rPr>
+    </w:lvl>
+    <w:lvl w:ilvl="8" w:tplc="04090005" w:tentative="1">
+      <w:start w:val="1"/>
+      <w:numFmt w:val="bullet"/>
+      <w:lvlText w:val=""/>
+      <w:lvlJc w:val="left"/>
+      <w:pPr>
+        <w:ind w:left="7200" w:hanging="360"/>
+      </w:pPr>
+      <w:rPr>
+        <w:rFonts w:ascii="Wingdings" w:hAnsi="Wingdings" w:hint="default"/>
+      </w:rPr>
+    </w:lvl>
+  </w:abstractNum>
+  <w:abstractNum w:abstractNumId="6" w15:restartNumberingAfterBreak="0">
     <w:nsid w:val="1E350392"/>
     <w:multiLevelType w:val="hybridMultilevel"/>
     <w:tmpl w:val="69E87D32"/>
@@ -2486,7 +3090,7 @@
       </w:pPr>
     </w:lvl>
   </w:abstractNum>
-  <w:abstractNum w:abstractNumId="4" w15:restartNumberingAfterBreak="0">
+  <w:abstractNum w:abstractNumId="7" w15:restartNumberingAfterBreak="0">
     <w:nsid w:val="1E8A5445"/>
     <w:multiLevelType w:val="hybridMultilevel"/>
     <w:tmpl w:val="475CF7A8"/>
@@ -2572,7 +3176,7 @@
       </w:pPr>
     </w:lvl>
   </w:abstractNum>
-  <w:abstractNum w:abstractNumId="5" w15:restartNumberingAfterBreak="0">
+  <w:abstractNum w:abstractNumId="8" w15:restartNumberingAfterBreak="0">
     <w:nsid w:val="23F77084"/>
     <w:multiLevelType w:val="hybridMultilevel"/>
     <w:tmpl w:val="9380005E"/>
@@ -2685,7 +3289,96 @@
       </w:rPr>
     </w:lvl>
   </w:abstractNum>
-  <w:abstractNum w:abstractNumId="6" w15:restartNumberingAfterBreak="0">
+  <w:abstractNum w:abstractNumId="9" w15:restartNumberingAfterBreak="0">
+    <w:nsid w:val="25D4784C"/>
+    <w:multiLevelType w:val="hybridMultilevel"/>
+    <w:tmpl w:val="B524BF12"/>
+    <w:lvl w:ilvl="0" w:tplc="4366F508">
+      <w:start w:val="1"/>
+      <w:numFmt w:val="decimal"/>
+      <w:lvlText w:val="%1."/>
+      <w:lvlJc w:val="left"/>
+      <w:pPr>
+        <w:ind w:left="1080" w:hanging="360"/>
+      </w:pPr>
+      <w:rPr>
+        <w:rFonts w:hint="default"/>
+      </w:rPr>
+    </w:lvl>
+    <w:lvl w:ilvl="1" w:tplc="04090019" w:tentative="1">
+      <w:start w:val="1"/>
+      <w:numFmt w:val="lowerLetter"/>
+      <w:lvlText w:val="%2."/>
+      <w:lvlJc w:val="left"/>
+      <w:pPr>
+        <w:ind w:left="1800" w:hanging="360"/>
+      </w:pPr>
+    </w:lvl>
+    <w:lvl w:ilvl="2" w:tplc="0409001B" w:tentative="1">
+      <w:start w:val="1"/>
+      <w:numFmt w:val="lowerRoman"/>
+      <w:lvlText w:val="%3."/>
+      <w:lvlJc w:val="right"/>
+      <w:pPr>
+        <w:ind w:left="2520" w:hanging="180"/>
+      </w:pPr>
+    </w:lvl>
+    <w:lvl w:ilvl="3" w:tplc="0409000F" w:tentative="1">
+      <w:start w:val="1"/>
+      <w:numFmt w:val="decimal"/>
+      <w:lvlText w:val="%4."/>
+      <w:lvlJc w:val="left"/>
+      <w:pPr>
+        <w:ind w:left="3240" w:hanging="360"/>
+      </w:pPr>
+    </w:lvl>
+    <w:lvl w:ilvl="4" w:tplc="04090019" w:tentative="1">
+      <w:start w:val="1"/>
+      <w:numFmt w:val="lowerLetter"/>
+      <w:lvlText w:val="%5."/>
+      <w:lvlJc w:val="left"/>
+      <w:pPr>
+        <w:ind w:left="3960" w:hanging="360"/>
+      </w:pPr>
+    </w:lvl>
+    <w:lvl w:ilvl="5" w:tplc="0409001B" w:tentative="1">
+      <w:start w:val="1"/>
+      <w:numFmt w:val="lowerRoman"/>
+      <w:lvlText w:val="%6."/>
+      <w:lvlJc w:val="right"/>
+      <w:pPr>
+        <w:ind w:left="4680" w:hanging="180"/>
+      </w:pPr>
+    </w:lvl>
+    <w:lvl w:ilvl="6" w:tplc="0409000F" w:tentative="1">
+      <w:start w:val="1"/>
+      <w:numFmt w:val="decimal"/>
+      <w:lvlText w:val="%7."/>
+      <w:lvlJc w:val="left"/>
+      <w:pPr>
+        <w:ind w:left="5400" w:hanging="360"/>
+      </w:pPr>
+    </w:lvl>
+    <w:lvl w:ilvl="7" w:tplc="04090019" w:tentative="1">
+      <w:start w:val="1"/>
+      <w:numFmt w:val="lowerLetter"/>
+      <w:lvlText w:val="%8."/>
+      <w:lvlJc w:val="left"/>
+      <w:pPr>
+        <w:ind w:left="6120" w:hanging="360"/>
+      </w:pPr>
+    </w:lvl>
+    <w:lvl w:ilvl="8" w:tplc="0409001B" w:tentative="1">
+      <w:start w:val="1"/>
+      <w:numFmt w:val="lowerRoman"/>
+      <w:lvlText w:val="%9."/>
+      <w:lvlJc w:val="right"/>
+      <w:pPr>
+        <w:ind w:left="6840" w:hanging="180"/>
+      </w:pPr>
+    </w:lvl>
+  </w:abstractNum>
+  <w:abstractNum w:abstractNumId="10" w15:restartNumberingAfterBreak="0">
     <w:nsid w:val="29137C96"/>
     <w:multiLevelType w:val="hybridMultilevel"/>
     <w:tmpl w:val="A25E8B24"/>
@@ -2798,7 +3491,579 @@
       </w:rPr>
     </w:lvl>
   </w:abstractNum>
-  <w:abstractNum w:abstractNumId="7" w15:restartNumberingAfterBreak="0">
+  <w:abstractNum w:abstractNumId="11" w15:restartNumberingAfterBreak="0">
+    <w:nsid w:val="2B75641E"/>
+    <w:multiLevelType w:val="hybridMultilevel"/>
+    <w:tmpl w:val="E0084FA2"/>
+    <w:lvl w:ilvl="0" w:tplc="5F3AC61A">
+      <w:start w:val="1"/>
+      <w:numFmt w:val="decimal"/>
+      <w:lvlText w:val="%1."/>
+      <w:lvlJc w:val="left"/>
+      <w:pPr>
+        <w:ind w:left="720" w:hanging="360"/>
+      </w:pPr>
+      <w:rPr>
+        <w:rFonts w:hint="default"/>
+        <w:b w:val="0"/>
+      </w:rPr>
+    </w:lvl>
+    <w:lvl w:ilvl="1" w:tplc="04090019" w:tentative="1">
+      <w:start w:val="1"/>
+      <w:numFmt w:val="lowerLetter"/>
+      <w:lvlText w:val="%2."/>
+      <w:lvlJc w:val="left"/>
+      <w:pPr>
+        <w:ind w:left="1440" w:hanging="360"/>
+      </w:pPr>
+    </w:lvl>
+    <w:lvl w:ilvl="2" w:tplc="0409001B" w:tentative="1">
+      <w:start w:val="1"/>
+      <w:numFmt w:val="lowerRoman"/>
+      <w:lvlText w:val="%3."/>
+      <w:lvlJc w:val="right"/>
+      <w:pPr>
+        <w:ind w:left="2160" w:hanging="180"/>
+      </w:pPr>
+    </w:lvl>
+    <w:lvl w:ilvl="3" w:tplc="0409000F" w:tentative="1">
+      <w:start w:val="1"/>
+      <w:numFmt w:val="decimal"/>
+      <w:lvlText w:val="%4."/>
+      <w:lvlJc w:val="left"/>
+      <w:pPr>
+        <w:ind w:left="2880" w:hanging="360"/>
+      </w:pPr>
+    </w:lvl>
+    <w:lvl w:ilvl="4" w:tplc="04090019" w:tentative="1">
+      <w:start w:val="1"/>
+      <w:numFmt w:val="lowerLetter"/>
+      <w:lvlText w:val="%5."/>
+      <w:lvlJc w:val="left"/>
+      <w:pPr>
+        <w:ind w:left="3600" w:hanging="360"/>
+      </w:pPr>
+    </w:lvl>
+    <w:lvl w:ilvl="5" w:tplc="0409001B" w:tentative="1">
+      <w:start w:val="1"/>
+      <w:numFmt w:val="lowerRoman"/>
+      <w:lvlText w:val="%6."/>
+      <w:lvlJc w:val="right"/>
+      <w:pPr>
+        <w:ind w:left="4320" w:hanging="180"/>
+      </w:pPr>
+    </w:lvl>
+    <w:lvl w:ilvl="6" w:tplc="0409000F" w:tentative="1">
+      <w:start w:val="1"/>
+      <w:numFmt w:val="decimal"/>
+      <w:lvlText w:val="%7."/>
+      <w:lvlJc w:val="left"/>
+      <w:pPr>
+        <w:ind w:left="5040" w:hanging="360"/>
+      </w:pPr>
+    </w:lvl>
+    <w:lvl w:ilvl="7" w:tplc="04090019" w:tentative="1">
+      <w:start w:val="1"/>
+      <w:numFmt w:val="lowerLetter"/>
+      <w:lvlText w:val="%8."/>
+      <w:lvlJc w:val="left"/>
+      <w:pPr>
+        <w:ind w:left="5760" w:hanging="360"/>
+      </w:pPr>
+    </w:lvl>
+    <w:lvl w:ilvl="8" w:tplc="0409001B" w:tentative="1">
+      <w:start w:val="1"/>
+      <w:numFmt w:val="lowerRoman"/>
+      <w:lvlText w:val="%9."/>
+      <w:lvlJc w:val="right"/>
+      <w:pPr>
+        <w:ind w:left="6480" w:hanging="180"/>
+      </w:pPr>
+    </w:lvl>
+  </w:abstractNum>
+  <w:abstractNum w:abstractNumId="12" w15:restartNumberingAfterBreak="0">
+    <w:nsid w:val="2D401B8B"/>
+    <w:multiLevelType w:val="hybridMultilevel"/>
+    <w:tmpl w:val="CBA03572"/>
+    <w:lvl w:ilvl="0" w:tplc="0409000F">
+      <w:start w:val="1"/>
+      <w:numFmt w:val="decimal"/>
+      <w:lvlText w:val="%1."/>
+      <w:lvlJc w:val="left"/>
+      <w:pPr>
+        <w:ind w:left="720" w:hanging="360"/>
+      </w:pPr>
+      <w:rPr>
+        <w:rFonts w:hint="default"/>
+      </w:rPr>
+    </w:lvl>
+    <w:lvl w:ilvl="1" w:tplc="04090019" w:tentative="1">
+      <w:start w:val="1"/>
+      <w:numFmt w:val="lowerLetter"/>
+      <w:lvlText w:val="%2."/>
+      <w:lvlJc w:val="left"/>
+      <w:pPr>
+        <w:ind w:left="1440" w:hanging="360"/>
+      </w:pPr>
+    </w:lvl>
+    <w:lvl w:ilvl="2" w:tplc="0409001B" w:tentative="1">
+      <w:start w:val="1"/>
+      <w:numFmt w:val="lowerRoman"/>
+      <w:lvlText w:val="%3."/>
+      <w:lvlJc w:val="right"/>
+      <w:pPr>
+        <w:ind w:left="2160" w:hanging="180"/>
+      </w:pPr>
+    </w:lvl>
+    <w:lvl w:ilvl="3" w:tplc="0409000F" w:tentative="1">
+      <w:start w:val="1"/>
+      <w:numFmt w:val="decimal"/>
+      <w:lvlText w:val="%4."/>
+      <w:lvlJc w:val="left"/>
+      <w:pPr>
+        <w:ind w:left="2880" w:hanging="360"/>
+      </w:pPr>
+    </w:lvl>
+    <w:lvl w:ilvl="4" w:tplc="04090019" w:tentative="1">
+      <w:start w:val="1"/>
+      <w:numFmt w:val="lowerLetter"/>
+      <w:lvlText w:val="%5."/>
+      <w:lvlJc w:val="left"/>
+      <w:pPr>
+        <w:ind w:left="3600" w:hanging="360"/>
+      </w:pPr>
+    </w:lvl>
+    <w:lvl w:ilvl="5" w:tplc="0409001B" w:tentative="1">
+      <w:start w:val="1"/>
+      <w:numFmt w:val="lowerRoman"/>
+      <w:lvlText w:val="%6."/>
+      <w:lvlJc w:val="right"/>
+      <w:pPr>
+        <w:ind w:left="4320" w:hanging="180"/>
+      </w:pPr>
+    </w:lvl>
+    <w:lvl w:ilvl="6" w:tplc="0409000F" w:tentative="1">
+      <w:start w:val="1"/>
+      <w:numFmt w:val="decimal"/>
+      <w:lvlText w:val="%7."/>
+      <w:lvlJc w:val="left"/>
+      <w:pPr>
+        <w:ind w:left="5040" w:hanging="360"/>
+      </w:pPr>
+    </w:lvl>
+    <w:lvl w:ilvl="7" w:tplc="04090019" w:tentative="1">
+      <w:start w:val="1"/>
+      <w:numFmt w:val="lowerLetter"/>
+      <w:lvlText w:val="%8."/>
+      <w:lvlJc w:val="left"/>
+      <w:pPr>
+        <w:ind w:left="5760" w:hanging="360"/>
+      </w:pPr>
+    </w:lvl>
+    <w:lvl w:ilvl="8" w:tplc="0409001B" w:tentative="1">
+      <w:start w:val="1"/>
+      <w:numFmt w:val="lowerRoman"/>
+      <w:lvlText w:val="%9."/>
+      <w:lvlJc w:val="right"/>
+      <w:pPr>
+        <w:ind w:left="6480" w:hanging="180"/>
+      </w:pPr>
+    </w:lvl>
+  </w:abstractNum>
+  <w:abstractNum w:abstractNumId="13" w15:restartNumberingAfterBreak="0">
+    <w:nsid w:val="380D16DD"/>
+    <w:multiLevelType w:val="hybridMultilevel"/>
+    <w:tmpl w:val="7DA6AAF6"/>
+    <w:lvl w:ilvl="0" w:tplc="04090001">
+      <w:start w:val="1"/>
+      <w:numFmt w:val="bullet"/>
+      <w:lvlText w:val=""/>
+      <w:lvlJc w:val="left"/>
+      <w:pPr>
+        <w:ind w:left="1440" w:hanging="360"/>
+      </w:pPr>
+      <w:rPr>
+        <w:rFonts w:ascii="Symbol" w:hAnsi="Symbol" w:hint="default"/>
+      </w:rPr>
+    </w:lvl>
+    <w:lvl w:ilvl="1" w:tplc="04090003" w:tentative="1">
+      <w:start w:val="1"/>
+      <w:numFmt w:val="bullet"/>
+      <w:lvlText w:val="o"/>
+      <w:lvlJc w:val="left"/>
+      <w:pPr>
+        <w:ind w:left="2160" w:hanging="360"/>
+      </w:pPr>
+      <w:rPr>
+        <w:rFonts w:ascii="Courier New" w:hAnsi="Courier New" w:cs="Courier New" w:hint="default"/>
+      </w:rPr>
+    </w:lvl>
+    <w:lvl w:ilvl="2" w:tplc="04090005" w:tentative="1">
+      <w:start w:val="1"/>
+      <w:numFmt w:val="bullet"/>
+      <w:lvlText w:val=""/>
+      <w:lvlJc w:val="left"/>
+      <w:pPr>
+        <w:ind w:left="2880" w:hanging="360"/>
+      </w:pPr>
+      <w:rPr>
+        <w:rFonts w:ascii="Wingdings" w:hAnsi="Wingdings" w:hint="default"/>
+      </w:rPr>
+    </w:lvl>
+    <w:lvl w:ilvl="3" w:tplc="04090001" w:tentative="1">
+      <w:start w:val="1"/>
+      <w:numFmt w:val="bullet"/>
+      <w:lvlText w:val=""/>
+      <w:lvlJc w:val="left"/>
+      <w:pPr>
+        <w:ind w:left="3600" w:hanging="360"/>
+      </w:pPr>
+      <w:rPr>
+        <w:rFonts w:ascii="Symbol" w:hAnsi="Symbol" w:hint="default"/>
+      </w:rPr>
+    </w:lvl>
+    <w:lvl w:ilvl="4" w:tplc="04090003" w:tentative="1">
+      <w:start w:val="1"/>
+      <w:numFmt w:val="bullet"/>
+      <w:lvlText w:val="o"/>
+      <w:lvlJc w:val="left"/>
+      <w:pPr>
+        <w:ind w:left="4320" w:hanging="360"/>
+      </w:pPr>
+      <w:rPr>
+        <w:rFonts w:ascii="Courier New" w:hAnsi="Courier New" w:cs="Courier New" w:hint="default"/>
+      </w:rPr>
+    </w:lvl>
+    <w:lvl w:ilvl="5" w:tplc="04090005" w:tentative="1">
+      <w:start w:val="1"/>
+      <w:numFmt w:val="bullet"/>
+      <w:lvlText w:val=""/>
+      <w:lvlJc w:val="left"/>
+      <w:pPr>
+        <w:ind w:left="5040" w:hanging="360"/>
+      </w:pPr>
+      <w:rPr>
+        <w:rFonts w:ascii="Wingdings" w:hAnsi="Wingdings" w:hint="default"/>
+      </w:rPr>
+    </w:lvl>
+    <w:lvl w:ilvl="6" w:tplc="04090001" w:tentative="1">
+      <w:start w:val="1"/>
+      <w:numFmt w:val="bullet"/>
+      <w:lvlText w:val=""/>
+      <w:lvlJc w:val="left"/>
+      <w:pPr>
+        <w:ind w:left="5760" w:hanging="360"/>
+      </w:pPr>
+      <w:rPr>
+        <w:rFonts w:ascii="Symbol" w:hAnsi="Symbol" w:hint="default"/>
+      </w:rPr>
+    </w:lvl>
+    <w:lvl w:ilvl="7" w:tplc="04090003" w:tentative="1">
+      <w:start w:val="1"/>
+      <w:numFmt w:val="bullet"/>
+      <w:lvlText w:val="o"/>
+      <w:lvlJc w:val="left"/>
+      <w:pPr>
+        <w:ind w:left="6480" w:hanging="360"/>
+      </w:pPr>
+      <w:rPr>
+        <w:rFonts w:ascii="Courier New" w:hAnsi="Courier New" w:cs="Courier New" w:hint="default"/>
+      </w:rPr>
+    </w:lvl>
+    <w:lvl w:ilvl="8" w:tplc="04090005" w:tentative="1">
+      <w:start w:val="1"/>
+      <w:numFmt w:val="bullet"/>
+      <w:lvlText w:val=""/>
+      <w:lvlJc w:val="left"/>
+      <w:pPr>
+        <w:ind w:left="7200" w:hanging="360"/>
+      </w:pPr>
+      <w:rPr>
+        <w:rFonts w:ascii="Wingdings" w:hAnsi="Wingdings" w:hint="default"/>
+      </w:rPr>
+    </w:lvl>
+  </w:abstractNum>
+  <w:abstractNum w:abstractNumId="14" w15:restartNumberingAfterBreak="0">
+    <w:nsid w:val="3895607C"/>
+    <w:multiLevelType w:val="hybridMultilevel"/>
+    <w:tmpl w:val="67023C3E"/>
+    <w:lvl w:ilvl="0" w:tplc="9D5AF3F0">
+      <w:start w:val="1"/>
+      <w:numFmt w:val="bullet"/>
+      <w:lvlText w:val=""/>
+      <w:lvlJc w:val="left"/>
+      <w:pPr>
+        <w:tabs>
+          <w:tab w:val="num" w:pos="720"/>
+        </w:tabs>
+        <w:ind w:left="720" w:hanging="360"/>
+      </w:pPr>
+      <w:rPr>
+        <w:rFonts w:ascii="Wingdings" w:hAnsi="Wingdings" w:hint="default"/>
+      </w:rPr>
+    </w:lvl>
+    <w:lvl w:ilvl="1" w:tplc="C22CB04C" w:tentative="1">
+      <w:start w:val="1"/>
+      <w:numFmt w:val="bullet"/>
+      <w:lvlText w:val=""/>
+      <w:lvlJc w:val="left"/>
+      <w:pPr>
+        <w:tabs>
+          <w:tab w:val="num" w:pos="1440"/>
+        </w:tabs>
+        <w:ind w:left="1440" w:hanging="360"/>
+      </w:pPr>
+      <w:rPr>
+        <w:rFonts w:ascii="Wingdings" w:hAnsi="Wingdings" w:hint="default"/>
+      </w:rPr>
+    </w:lvl>
+    <w:lvl w:ilvl="2" w:tplc="D258F736" w:tentative="1">
+      <w:start w:val="1"/>
+      <w:numFmt w:val="bullet"/>
+      <w:lvlText w:val=""/>
+      <w:lvlJc w:val="left"/>
+      <w:pPr>
+        <w:tabs>
+          <w:tab w:val="num" w:pos="2160"/>
+        </w:tabs>
+        <w:ind w:left="2160" w:hanging="360"/>
+      </w:pPr>
+      <w:rPr>
+        <w:rFonts w:ascii="Wingdings" w:hAnsi="Wingdings" w:hint="default"/>
+      </w:rPr>
+    </w:lvl>
+    <w:lvl w:ilvl="3" w:tplc="59F6982C" w:tentative="1">
+      <w:start w:val="1"/>
+      <w:numFmt w:val="bullet"/>
+      <w:lvlText w:val=""/>
+      <w:lvlJc w:val="left"/>
+      <w:pPr>
+        <w:tabs>
+          <w:tab w:val="num" w:pos="2880"/>
+        </w:tabs>
+        <w:ind w:left="2880" w:hanging="360"/>
+      </w:pPr>
+      <w:rPr>
+        <w:rFonts w:ascii="Wingdings" w:hAnsi="Wingdings" w:hint="default"/>
+      </w:rPr>
+    </w:lvl>
+    <w:lvl w:ilvl="4" w:tplc="6900A4C4" w:tentative="1">
+      <w:start w:val="1"/>
+      <w:numFmt w:val="bullet"/>
+      <w:lvlText w:val=""/>
+      <w:lvlJc w:val="left"/>
+      <w:pPr>
+        <w:tabs>
+          <w:tab w:val="num" w:pos="3600"/>
+        </w:tabs>
+        <w:ind w:left="3600" w:hanging="360"/>
+      </w:pPr>
+      <w:rPr>
+        <w:rFonts w:ascii="Wingdings" w:hAnsi="Wingdings" w:hint="default"/>
+      </w:rPr>
+    </w:lvl>
+    <w:lvl w:ilvl="5" w:tplc="89808C7C" w:tentative="1">
+      <w:start w:val="1"/>
+      <w:numFmt w:val="bullet"/>
+      <w:lvlText w:val=""/>
+      <w:lvlJc w:val="left"/>
+      <w:pPr>
+        <w:tabs>
+          <w:tab w:val="num" w:pos="4320"/>
+        </w:tabs>
+        <w:ind w:left="4320" w:hanging="360"/>
+      </w:pPr>
+      <w:rPr>
+        <w:rFonts w:ascii="Wingdings" w:hAnsi="Wingdings" w:hint="default"/>
+      </w:rPr>
+    </w:lvl>
+    <w:lvl w:ilvl="6" w:tplc="FA3A44E2" w:tentative="1">
+      <w:start w:val="1"/>
+      <w:numFmt w:val="bullet"/>
+      <w:lvlText w:val=""/>
+      <w:lvlJc w:val="left"/>
+      <w:pPr>
+        <w:tabs>
+          <w:tab w:val="num" w:pos="5040"/>
+        </w:tabs>
+        <w:ind w:left="5040" w:hanging="360"/>
+      </w:pPr>
+      <w:rPr>
+        <w:rFonts w:ascii="Wingdings" w:hAnsi="Wingdings" w:hint="default"/>
+      </w:rPr>
+    </w:lvl>
+    <w:lvl w:ilvl="7" w:tplc="0A3C1B36" w:tentative="1">
+      <w:start w:val="1"/>
+      <w:numFmt w:val="bullet"/>
+      <w:lvlText w:val=""/>
+      <w:lvlJc w:val="left"/>
+      <w:pPr>
+        <w:tabs>
+          <w:tab w:val="num" w:pos="5760"/>
+        </w:tabs>
+        <w:ind w:left="5760" w:hanging="360"/>
+      </w:pPr>
+      <w:rPr>
+        <w:rFonts w:ascii="Wingdings" w:hAnsi="Wingdings" w:hint="default"/>
+      </w:rPr>
+    </w:lvl>
+    <w:lvl w:ilvl="8" w:tplc="2B62DB32" w:tentative="1">
+      <w:start w:val="1"/>
+      <w:numFmt w:val="bullet"/>
+      <w:lvlText w:val=""/>
+      <w:lvlJc w:val="left"/>
+      <w:pPr>
+        <w:tabs>
+          <w:tab w:val="num" w:pos="6480"/>
+        </w:tabs>
+        <w:ind w:left="6480" w:hanging="360"/>
+      </w:pPr>
+      <w:rPr>
+        <w:rFonts w:ascii="Wingdings" w:hAnsi="Wingdings" w:hint="default"/>
+      </w:rPr>
+    </w:lvl>
+  </w:abstractNum>
+  <w:abstractNum w:abstractNumId="15" w15:restartNumberingAfterBreak="0">
+    <w:nsid w:val="3909488F"/>
+    <w:multiLevelType w:val="hybridMultilevel"/>
+    <w:tmpl w:val="CE007768"/>
+    <w:lvl w:ilvl="0" w:tplc="39E0AFE0">
+      <w:start w:val="1"/>
+      <w:numFmt w:val="bullet"/>
+      <w:lvlText w:val="•"/>
+      <w:lvlJc w:val="left"/>
+      <w:pPr>
+        <w:tabs>
+          <w:tab w:val="num" w:pos="720"/>
+        </w:tabs>
+        <w:ind w:left="720" w:hanging="360"/>
+      </w:pPr>
+      <w:rPr>
+        <w:rFonts w:ascii="Arial" w:hAnsi="Arial" w:hint="default"/>
+      </w:rPr>
+    </w:lvl>
+    <w:lvl w:ilvl="1" w:tplc="BB240616" w:tentative="1">
+      <w:start w:val="1"/>
+      <w:numFmt w:val="bullet"/>
+      <w:lvlText w:val="•"/>
+      <w:lvlJc w:val="left"/>
+      <w:pPr>
+        <w:tabs>
+          <w:tab w:val="num" w:pos="1440"/>
+        </w:tabs>
+        <w:ind w:left="1440" w:hanging="360"/>
+      </w:pPr>
+      <w:rPr>
+        <w:rFonts w:ascii="Arial" w:hAnsi="Arial" w:hint="default"/>
+      </w:rPr>
+    </w:lvl>
+    <w:lvl w:ilvl="2" w:tplc="C03C5108" w:tentative="1">
+      <w:start w:val="1"/>
+      <w:numFmt w:val="bullet"/>
+      <w:lvlText w:val="•"/>
+      <w:lvlJc w:val="left"/>
+      <w:pPr>
+        <w:tabs>
+          <w:tab w:val="num" w:pos="2160"/>
+        </w:tabs>
+        <w:ind w:left="2160" w:hanging="360"/>
+      </w:pPr>
+      <w:rPr>
+        <w:rFonts w:ascii="Arial" w:hAnsi="Arial" w:hint="default"/>
+      </w:rPr>
+    </w:lvl>
+    <w:lvl w:ilvl="3" w:tplc="FB521090" w:tentative="1">
+      <w:start w:val="1"/>
+      <w:numFmt w:val="bullet"/>
+      <w:lvlText w:val="•"/>
+      <w:lvlJc w:val="left"/>
+      <w:pPr>
+        <w:tabs>
+          <w:tab w:val="num" w:pos="2880"/>
+        </w:tabs>
+        <w:ind w:left="2880" w:hanging="360"/>
+      </w:pPr>
+      <w:rPr>
+        <w:rFonts w:ascii="Arial" w:hAnsi="Arial" w:hint="default"/>
+      </w:rPr>
+    </w:lvl>
+    <w:lvl w:ilvl="4" w:tplc="B2588770" w:tentative="1">
+      <w:start w:val="1"/>
+      <w:numFmt w:val="bullet"/>
+      <w:lvlText w:val="•"/>
+      <w:lvlJc w:val="left"/>
+      <w:pPr>
+        <w:tabs>
+          <w:tab w:val="num" w:pos="3600"/>
+        </w:tabs>
+        <w:ind w:left="3600" w:hanging="360"/>
+      </w:pPr>
+      <w:rPr>
+        <w:rFonts w:ascii="Arial" w:hAnsi="Arial" w:hint="default"/>
+      </w:rPr>
+    </w:lvl>
+    <w:lvl w:ilvl="5" w:tplc="662629E6" w:tentative="1">
+      <w:start w:val="1"/>
+      <w:numFmt w:val="bullet"/>
+      <w:lvlText w:val="•"/>
+      <w:lvlJc w:val="left"/>
+      <w:pPr>
+        <w:tabs>
+          <w:tab w:val="num" w:pos="4320"/>
+        </w:tabs>
+        <w:ind w:left="4320" w:hanging="360"/>
+      </w:pPr>
+      <w:rPr>
+        <w:rFonts w:ascii="Arial" w:hAnsi="Arial" w:hint="default"/>
+      </w:rPr>
+    </w:lvl>
+    <w:lvl w:ilvl="6" w:tplc="B7364894" w:tentative="1">
+      <w:start w:val="1"/>
+      <w:numFmt w:val="bullet"/>
+      <w:lvlText w:val="•"/>
+      <w:lvlJc w:val="left"/>
+      <w:pPr>
+        <w:tabs>
+          <w:tab w:val="num" w:pos="5040"/>
+        </w:tabs>
+        <w:ind w:left="5040" w:hanging="360"/>
+      </w:pPr>
+      <w:rPr>
+        <w:rFonts w:ascii="Arial" w:hAnsi="Arial" w:hint="default"/>
+      </w:rPr>
+    </w:lvl>
+    <w:lvl w:ilvl="7" w:tplc="A3384A20" w:tentative="1">
+      <w:start w:val="1"/>
+      <w:numFmt w:val="bullet"/>
+      <w:lvlText w:val="•"/>
+      <w:lvlJc w:val="left"/>
+      <w:pPr>
+        <w:tabs>
+          <w:tab w:val="num" w:pos="5760"/>
+        </w:tabs>
+        <w:ind w:left="5760" w:hanging="360"/>
+      </w:pPr>
+      <w:rPr>
+        <w:rFonts w:ascii="Arial" w:hAnsi="Arial" w:hint="default"/>
+      </w:rPr>
+    </w:lvl>
+    <w:lvl w:ilvl="8" w:tplc="3BCC884C" w:tentative="1">
+      <w:start w:val="1"/>
+      <w:numFmt w:val="bullet"/>
+      <w:lvlText w:val="•"/>
+      <w:lvlJc w:val="left"/>
+      <w:pPr>
+        <w:tabs>
+          <w:tab w:val="num" w:pos="6480"/>
+        </w:tabs>
+        <w:ind w:left="6480" w:hanging="360"/>
+      </w:pPr>
+      <w:rPr>
+        <w:rFonts w:ascii="Arial" w:hAnsi="Arial" w:hint="default"/>
+      </w:rPr>
+    </w:lvl>
+  </w:abstractNum>
+  <w:abstractNum w:abstractNumId="16" w15:restartNumberingAfterBreak="0">
     <w:nsid w:val="3FC10CCF"/>
     <w:multiLevelType w:val="hybridMultilevel"/>
     <w:tmpl w:val="2F3A2C5C"/>
@@ -2911,7 +4176,120 @@
       </w:rPr>
     </w:lvl>
   </w:abstractNum>
-  <w:abstractNum w:abstractNumId="8" w15:restartNumberingAfterBreak="0">
+  <w:abstractNum w:abstractNumId="17" w15:restartNumberingAfterBreak="0">
+    <w:nsid w:val="40DF5CAB"/>
+    <w:multiLevelType w:val="hybridMultilevel"/>
+    <w:tmpl w:val="792E6548"/>
+    <w:lvl w:ilvl="0" w:tplc="0409000D">
+      <w:start w:val="1"/>
+      <w:numFmt w:val="bullet"/>
+      <w:lvlText w:val=""/>
+      <w:lvlJc w:val="left"/>
+      <w:pPr>
+        <w:ind w:left="2520" w:hanging="360"/>
+      </w:pPr>
+      <w:rPr>
+        <w:rFonts w:ascii="Wingdings" w:hAnsi="Wingdings" w:hint="default"/>
+      </w:rPr>
+    </w:lvl>
+    <w:lvl w:ilvl="1" w:tplc="04090003" w:tentative="1">
+      <w:start w:val="1"/>
+      <w:numFmt w:val="bullet"/>
+      <w:lvlText w:val="o"/>
+      <w:lvlJc w:val="left"/>
+      <w:pPr>
+        <w:ind w:left="3240" w:hanging="360"/>
+      </w:pPr>
+      <w:rPr>
+        <w:rFonts w:ascii="Courier New" w:hAnsi="Courier New" w:cs="Courier New" w:hint="default"/>
+      </w:rPr>
+    </w:lvl>
+    <w:lvl w:ilvl="2" w:tplc="04090005" w:tentative="1">
+      <w:start w:val="1"/>
+      <w:numFmt w:val="bullet"/>
+      <w:lvlText w:val=""/>
+      <w:lvlJc w:val="left"/>
+      <w:pPr>
+        <w:ind w:left="3960" w:hanging="360"/>
+      </w:pPr>
+      <w:rPr>
+        <w:rFonts w:ascii="Wingdings" w:hAnsi="Wingdings" w:hint="default"/>
+      </w:rPr>
+    </w:lvl>
+    <w:lvl w:ilvl="3" w:tplc="04090001" w:tentative="1">
+      <w:start w:val="1"/>
+      <w:numFmt w:val="bullet"/>
+      <w:lvlText w:val=""/>
+      <w:lvlJc w:val="left"/>
+      <w:pPr>
+        <w:ind w:left="4680" w:hanging="360"/>
+      </w:pPr>
+      <w:rPr>
+        <w:rFonts w:ascii="Symbol" w:hAnsi="Symbol" w:hint="default"/>
+      </w:rPr>
+    </w:lvl>
+    <w:lvl w:ilvl="4" w:tplc="04090003" w:tentative="1">
+      <w:start w:val="1"/>
+      <w:numFmt w:val="bullet"/>
+      <w:lvlText w:val="o"/>
+      <w:lvlJc w:val="left"/>
+      <w:pPr>
+        <w:ind w:left="5400" w:hanging="360"/>
+      </w:pPr>
+      <w:rPr>
+        <w:rFonts w:ascii="Courier New" w:hAnsi="Courier New" w:cs="Courier New" w:hint="default"/>
+      </w:rPr>
+    </w:lvl>
+    <w:lvl w:ilvl="5" w:tplc="04090005" w:tentative="1">
+      <w:start w:val="1"/>
+      <w:numFmt w:val="bullet"/>
+      <w:lvlText w:val=""/>
+      <w:lvlJc w:val="left"/>
+      <w:pPr>
+        <w:ind w:left="6120" w:hanging="360"/>
+      </w:pPr>
+      <w:rPr>
+        <w:rFonts w:ascii="Wingdings" w:hAnsi="Wingdings" w:hint="default"/>
+      </w:rPr>
+    </w:lvl>
+    <w:lvl w:ilvl="6" w:tplc="04090001" w:tentative="1">
+      <w:start w:val="1"/>
+      <w:numFmt w:val="bullet"/>
+      <w:lvlText w:val=""/>
+      <w:lvlJc w:val="left"/>
+      <w:pPr>
+        <w:ind w:left="6840" w:hanging="360"/>
+      </w:pPr>
+      <w:rPr>
+        <w:rFonts w:ascii="Symbol" w:hAnsi="Symbol" w:hint="default"/>
+      </w:rPr>
+    </w:lvl>
+    <w:lvl w:ilvl="7" w:tplc="04090003" w:tentative="1">
+      <w:start w:val="1"/>
+      <w:numFmt w:val="bullet"/>
+      <w:lvlText w:val="o"/>
+      <w:lvlJc w:val="left"/>
+      <w:pPr>
+        <w:ind w:left="7560" w:hanging="360"/>
+      </w:pPr>
+      <w:rPr>
+        <w:rFonts w:ascii="Courier New" w:hAnsi="Courier New" w:cs="Courier New" w:hint="default"/>
+      </w:rPr>
+    </w:lvl>
+    <w:lvl w:ilvl="8" w:tplc="04090005" w:tentative="1">
+      <w:start w:val="1"/>
+      <w:numFmt w:val="bullet"/>
+      <w:lvlText w:val=""/>
+      <w:lvlJc w:val="left"/>
+      <w:pPr>
+        <w:ind w:left="8280" w:hanging="360"/>
+      </w:pPr>
+      <w:rPr>
+        <w:rFonts w:ascii="Wingdings" w:hAnsi="Wingdings" w:hint="default"/>
+      </w:rPr>
+    </w:lvl>
+  </w:abstractNum>
+  <w:abstractNum w:abstractNumId="18" w15:restartNumberingAfterBreak="0">
     <w:nsid w:val="42364E19"/>
     <w:multiLevelType w:val="hybridMultilevel"/>
     <w:tmpl w:val="9C54C104"/>
@@ -3024,7 +4402,7 @@
       </w:rPr>
     </w:lvl>
   </w:abstractNum>
-  <w:abstractNum w:abstractNumId="9" w15:restartNumberingAfterBreak="0">
+  <w:abstractNum w:abstractNumId="19" w15:restartNumberingAfterBreak="0">
     <w:nsid w:val="434C7DC4"/>
     <w:multiLevelType w:val="hybridMultilevel"/>
     <w:tmpl w:val="439C147E"/>
@@ -3137,7 +4515,7 @@
       </w:rPr>
     </w:lvl>
   </w:abstractNum>
-  <w:abstractNum w:abstractNumId="10" w15:restartNumberingAfterBreak="0">
+  <w:abstractNum w:abstractNumId="20" w15:restartNumberingAfterBreak="0">
     <w:nsid w:val="44EF5069"/>
     <w:multiLevelType w:val="hybridMultilevel"/>
     <w:tmpl w:val="31C60152"/>
@@ -3250,7 +4628,7 @@
       </w:rPr>
     </w:lvl>
   </w:abstractNum>
-  <w:abstractNum w:abstractNumId="11" w15:restartNumberingAfterBreak="0">
+  <w:abstractNum w:abstractNumId="21" w15:restartNumberingAfterBreak="0">
     <w:nsid w:val="492B4468"/>
     <w:multiLevelType w:val="hybridMultilevel"/>
     <w:tmpl w:val="1E203358"/>
@@ -3363,7 +4741,7 @@
       </w:rPr>
     </w:lvl>
   </w:abstractNum>
-  <w:abstractNum w:abstractNumId="12" w15:restartNumberingAfterBreak="0">
+  <w:abstractNum w:abstractNumId="22" w15:restartNumberingAfterBreak="0">
     <w:nsid w:val="49877442"/>
     <w:multiLevelType w:val="hybridMultilevel"/>
     <w:tmpl w:val="C4E4D034"/>
@@ -3476,7 +4854,7 @@
       </w:rPr>
     </w:lvl>
   </w:abstractNum>
-  <w:abstractNum w:abstractNumId="13" w15:restartNumberingAfterBreak="0">
+  <w:abstractNum w:abstractNumId="23" w15:restartNumberingAfterBreak="0">
     <w:nsid w:val="498E1A17"/>
     <w:multiLevelType w:val="hybridMultilevel"/>
     <w:tmpl w:val="15E2EFC2"/>
@@ -3589,7 +4967,494 @@
       </w:rPr>
     </w:lvl>
   </w:abstractNum>
-  <w:abstractNum w:abstractNumId="14" w15:restartNumberingAfterBreak="0">
+  <w:abstractNum w:abstractNumId="24" w15:restartNumberingAfterBreak="0">
+    <w:nsid w:val="54377989"/>
+    <w:multiLevelType w:val="hybridMultilevel"/>
+    <w:tmpl w:val="4886AF4C"/>
+    <w:lvl w:ilvl="0" w:tplc="FBEC2532">
+      <w:start w:val="1"/>
+      <w:numFmt w:val="decimal"/>
+      <w:lvlText w:val="%1."/>
+      <w:lvlJc w:val="left"/>
+      <w:pPr>
+        <w:ind w:left="1080" w:hanging="360"/>
+      </w:pPr>
+      <w:rPr>
+        <w:rFonts w:hint="default"/>
+      </w:rPr>
+    </w:lvl>
+    <w:lvl w:ilvl="1" w:tplc="04090019" w:tentative="1">
+      <w:start w:val="1"/>
+      <w:numFmt w:val="lowerLetter"/>
+      <w:lvlText w:val="%2."/>
+      <w:lvlJc w:val="left"/>
+      <w:pPr>
+        <w:ind w:left="1800" w:hanging="360"/>
+      </w:pPr>
+    </w:lvl>
+    <w:lvl w:ilvl="2" w:tplc="0409001B" w:tentative="1">
+      <w:start w:val="1"/>
+      <w:numFmt w:val="lowerRoman"/>
+      <w:lvlText w:val="%3."/>
+      <w:lvlJc w:val="right"/>
+      <w:pPr>
+        <w:ind w:left="2520" w:hanging="180"/>
+      </w:pPr>
+    </w:lvl>
+    <w:lvl w:ilvl="3" w:tplc="0409000F" w:tentative="1">
+      <w:start w:val="1"/>
+      <w:numFmt w:val="decimal"/>
+      <w:lvlText w:val="%4."/>
+      <w:lvlJc w:val="left"/>
+      <w:pPr>
+        <w:ind w:left="3240" w:hanging="360"/>
+      </w:pPr>
+    </w:lvl>
+    <w:lvl w:ilvl="4" w:tplc="04090019" w:tentative="1">
+      <w:start w:val="1"/>
+      <w:numFmt w:val="lowerLetter"/>
+      <w:lvlText w:val="%5."/>
+      <w:lvlJc w:val="left"/>
+      <w:pPr>
+        <w:ind w:left="3960" w:hanging="360"/>
+      </w:pPr>
+    </w:lvl>
+    <w:lvl w:ilvl="5" w:tplc="0409001B" w:tentative="1">
+      <w:start w:val="1"/>
+      <w:numFmt w:val="lowerRoman"/>
+      <w:lvlText w:val="%6."/>
+      <w:lvlJc w:val="right"/>
+      <w:pPr>
+        <w:ind w:left="4680" w:hanging="180"/>
+      </w:pPr>
+    </w:lvl>
+    <w:lvl w:ilvl="6" w:tplc="0409000F" w:tentative="1">
+      <w:start w:val="1"/>
+      <w:numFmt w:val="decimal"/>
+      <w:lvlText w:val="%7."/>
+      <w:lvlJc w:val="left"/>
+      <w:pPr>
+        <w:ind w:left="5400" w:hanging="360"/>
+      </w:pPr>
+    </w:lvl>
+    <w:lvl w:ilvl="7" w:tplc="04090019" w:tentative="1">
+      <w:start w:val="1"/>
+      <w:numFmt w:val="lowerLetter"/>
+      <w:lvlText w:val="%8."/>
+      <w:lvlJc w:val="left"/>
+      <w:pPr>
+        <w:ind w:left="6120" w:hanging="360"/>
+      </w:pPr>
+    </w:lvl>
+    <w:lvl w:ilvl="8" w:tplc="0409001B" w:tentative="1">
+      <w:start w:val="1"/>
+      <w:numFmt w:val="lowerRoman"/>
+      <w:lvlText w:val="%9."/>
+      <w:lvlJc w:val="right"/>
+      <w:pPr>
+        <w:ind w:left="6840" w:hanging="180"/>
+      </w:pPr>
+    </w:lvl>
+  </w:abstractNum>
+  <w:abstractNum w:abstractNumId="25" w15:restartNumberingAfterBreak="0">
+    <w:nsid w:val="54A209AE"/>
+    <w:multiLevelType w:val="hybridMultilevel"/>
+    <w:tmpl w:val="BEAC690E"/>
+    <w:lvl w:ilvl="0" w:tplc="0409000F">
+      <w:start w:val="1"/>
+      <w:numFmt w:val="decimal"/>
+      <w:lvlText w:val="%1."/>
+      <w:lvlJc w:val="left"/>
+      <w:pPr>
+        <w:ind w:left="720" w:hanging="360"/>
+      </w:pPr>
+    </w:lvl>
+    <w:lvl w:ilvl="1" w:tplc="04090019">
+      <w:start w:val="1"/>
+      <w:numFmt w:val="lowerLetter"/>
+      <w:lvlText w:val="%2."/>
+      <w:lvlJc w:val="left"/>
+      <w:pPr>
+        <w:ind w:left="1440" w:hanging="360"/>
+      </w:pPr>
+    </w:lvl>
+    <w:lvl w:ilvl="2" w:tplc="0409001B">
+      <w:start w:val="1"/>
+      <w:numFmt w:val="lowerRoman"/>
+      <w:lvlText w:val="%3."/>
+      <w:lvlJc w:val="right"/>
+      <w:pPr>
+        <w:ind w:left="2160" w:hanging="180"/>
+      </w:pPr>
+    </w:lvl>
+    <w:lvl w:ilvl="3" w:tplc="0409000F">
+      <w:start w:val="1"/>
+      <w:numFmt w:val="decimal"/>
+      <w:lvlText w:val="%4."/>
+      <w:lvlJc w:val="left"/>
+      <w:pPr>
+        <w:ind w:left="2880" w:hanging="360"/>
+      </w:pPr>
+    </w:lvl>
+    <w:lvl w:ilvl="4" w:tplc="04090019">
+      <w:start w:val="1"/>
+      <w:numFmt w:val="lowerLetter"/>
+      <w:lvlText w:val="%5."/>
+      <w:lvlJc w:val="left"/>
+      <w:pPr>
+        <w:ind w:left="3600" w:hanging="360"/>
+      </w:pPr>
+    </w:lvl>
+    <w:lvl w:ilvl="5" w:tplc="0409001B">
+      <w:start w:val="1"/>
+      <w:numFmt w:val="lowerRoman"/>
+      <w:lvlText w:val="%6."/>
+      <w:lvlJc w:val="right"/>
+      <w:pPr>
+        <w:ind w:left="4320" w:hanging="180"/>
+      </w:pPr>
+    </w:lvl>
+    <w:lvl w:ilvl="6" w:tplc="0409000F">
+      <w:start w:val="1"/>
+      <w:numFmt w:val="decimal"/>
+      <w:lvlText w:val="%7."/>
+      <w:lvlJc w:val="left"/>
+      <w:pPr>
+        <w:ind w:left="5040" w:hanging="360"/>
+      </w:pPr>
+    </w:lvl>
+    <w:lvl w:ilvl="7" w:tplc="04090019">
+      <w:start w:val="1"/>
+      <w:numFmt w:val="lowerLetter"/>
+      <w:lvlText w:val="%8."/>
+      <w:lvlJc w:val="left"/>
+      <w:pPr>
+        <w:ind w:left="5760" w:hanging="360"/>
+      </w:pPr>
+    </w:lvl>
+    <w:lvl w:ilvl="8" w:tplc="0409001B">
+      <w:start w:val="1"/>
+      <w:numFmt w:val="lowerRoman"/>
+      <w:lvlText w:val="%9."/>
+      <w:lvlJc w:val="right"/>
+      <w:pPr>
+        <w:ind w:left="6480" w:hanging="180"/>
+      </w:pPr>
+    </w:lvl>
+  </w:abstractNum>
+  <w:abstractNum w:abstractNumId="26" w15:restartNumberingAfterBreak="0">
+    <w:nsid w:val="55D228C0"/>
+    <w:multiLevelType w:val="hybridMultilevel"/>
+    <w:tmpl w:val="276CCA1A"/>
+    <w:lvl w:ilvl="0" w:tplc="04090001">
+      <w:start w:val="1"/>
+      <w:numFmt w:val="bullet"/>
+      <w:lvlText w:val=""/>
+      <w:lvlJc w:val="left"/>
+      <w:pPr>
+        <w:ind w:left="2160" w:hanging="360"/>
+      </w:pPr>
+      <w:rPr>
+        <w:rFonts w:ascii="Symbol" w:hAnsi="Symbol" w:hint="default"/>
+      </w:rPr>
+    </w:lvl>
+    <w:lvl w:ilvl="1" w:tplc="04090003" w:tentative="1">
+      <w:start w:val="1"/>
+      <w:numFmt w:val="bullet"/>
+      <w:lvlText w:val="o"/>
+      <w:lvlJc w:val="left"/>
+      <w:pPr>
+        <w:ind w:left="2880" w:hanging="360"/>
+      </w:pPr>
+      <w:rPr>
+        <w:rFonts w:ascii="Courier New" w:hAnsi="Courier New" w:cs="Courier New" w:hint="default"/>
+      </w:rPr>
+    </w:lvl>
+    <w:lvl w:ilvl="2" w:tplc="04090005" w:tentative="1">
+      <w:start w:val="1"/>
+      <w:numFmt w:val="bullet"/>
+      <w:lvlText w:val=""/>
+      <w:lvlJc w:val="left"/>
+      <w:pPr>
+        <w:ind w:left="3600" w:hanging="360"/>
+      </w:pPr>
+      <w:rPr>
+        <w:rFonts w:ascii="Wingdings" w:hAnsi="Wingdings" w:hint="default"/>
+      </w:rPr>
+    </w:lvl>
+    <w:lvl w:ilvl="3" w:tplc="04090001" w:tentative="1">
+      <w:start w:val="1"/>
+      <w:numFmt w:val="bullet"/>
+      <w:lvlText w:val=""/>
+      <w:lvlJc w:val="left"/>
+      <w:pPr>
+        <w:ind w:left="4320" w:hanging="360"/>
+      </w:pPr>
+      <w:rPr>
+        <w:rFonts w:ascii="Symbol" w:hAnsi="Symbol" w:hint="default"/>
+      </w:rPr>
+    </w:lvl>
+    <w:lvl w:ilvl="4" w:tplc="04090003" w:tentative="1">
+      <w:start w:val="1"/>
+      <w:numFmt w:val="bullet"/>
+      <w:lvlText w:val="o"/>
+      <w:lvlJc w:val="left"/>
+      <w:pPr>
+        <w:ind w:left="5040" w:hanging="360"/>
+      </w:pPr>
+      <w:rPr>
+        <w:rFonts w:ascii="Courier New" w:hAnsi="Courier New" w:cs="Courier New" w:hint="default"/>
+      </w:rPr>
+    </w:lvl>
+    <w:lvl w:ilvl="5" w:tplc="04090005" w:tentative="1">
+      <w:start w:val="1"/>
+      <w:numFmt w:val="bullet"/>
+      <w:lvlText w:val=""/>
+      <w:lvlJc w:val="left"/>
+      <w:pPr>
+        <w:ind w:left="5760" w:hanging="360"/>
+      </w:pPr>
+      <w:rPr>
+        <w:rFonts w:ascii="Wingdings" w:hAnsi="Wingdings" w:hint="default"/>
+      </w:rPr>
+    </w:lvl>
+    <w:lvl w:ilvl="6" w:tplc="04090001" w:tentative="1">
+      <w:start w:val="1"/>
+      <w:numFmt w:val="bullet"/>
+      <w:lvlText w:val=""/>
+      <w:lvlJc w:val="left"/>
+      <w:pPr>
+        <w:ind w:left="6480" w:hanging="360"/>
+      </w:pPr>
+      <w:rPr>
+        <w:rFonts w:ascii="Symbol" w:hAnsi="Symbol" w:hint="default"/>
+      </w:rPr>
+    </w:lvl>
+    <w:lvl w:ilvl="7" w:tplc="04090003" w:tentative="1">
+      <w:start w:val="1"/>
+      <w:numFmt w:val="bullet"/>
+      <w:lvlText w:val="o"/>
+      <w:lvlJc w:val="left"/>
+      <w:pPr>
+        <w:ind w:left="7200" w:hanging="360"/>
+      </w:pPr>
+      <w:rPr>
+        <w:rFonts w:ascii="Courier New" w:hAnsi="Courier New" w:cs="Courier New" w:hint="default"/>
+      </w:rPr>
+    </w:lvl>
+    <w:lvl w:ilvl="8" w:tplc="04090005" w:tentative="1">
+      <w:start w:val="1"/>
+      <w:numFmt w:val="bullet"/>
+      <w:lvlText w:val=""/>
+      <w:lvlJc w:val="left"/>
+      <w:pPr>
+        <w:ind w:left="7920" w:hanging="360"/>
+      </w:pPr>
+      <w:rPr>
+        <w:rFonts w:ascii="Wingdings" w:hAnsi="Wingdings" w:hint="default"/>
+      </w:rPr>
+    </w:lvl>
+  </w:abstractNum>
+  <w:abstractNum w:abstractNumId="27" w15:restartNumberingAfterBreak="0">
+    <w:nsid w:val="55E15011"/>
+    <w:multiLevelType w:val="hybridMultilevel"/>
+    <w:tmpl w:val="AA782FBC"/>
+    <w:lvl w:ilvl="0" w:tplc="0409000D">
+      <w:start w:val="1"/>
+      <w:numFmt w:val="bullet"/>
+      <w:lvlText w:val=""/>
+      <w:lvlJc w:val="left"/>
+      <w:pPr>
+        <w:ind w:left="1080" w:hanging="360"/>
+      </w:pPr>
+      <w:rPr>
+        <w:rFonts w:ascii="Wingdings" w:hAnsi="Wingdings" w:hint="default"/>
+      </w:rPr>
+    </w:lvl>
+    <w:lvl w:ilvl="1" w:tplc="04090003" w:tentative="1">
+      <w:start w:val="1"/>
+      <w:numFmt w:val="bullet"/>
+      <w:lvlText w:val="o"/>
+      <w:lvlJc w:val="left"/>
+      <w:pPr>
+        <w:ind w:left="1800" w:hanging="360"/>
+      </w:pPr>
+      <w:rPr>
+        <w:rFonts w:ascii="Courier New" w:hAnsi="Courier New" w:cs="Courier New" w:hint="default"/>
+      </w:rPr>
+    </w:lvl>
+    <w:lvl w:ilvl="2" w:tplc="04090005" w:tentative="1">
+      <w:start w:val="1"/>
+      <w:numFmt w:val="bullet"/>
+      <w:lvlText w:val=""/>
+      <w:lvlJc w:val="left"/>
+      <w:pPr>
+        <w:ind w:left="2520" w:hanging="360"/>
+      </w:pPr>
+      <w:rPr>
+        <w:rFonts w:ascii="Wingdings" w:hAnsi="Wingdings" w:hint="default"/>
+      </w:rPr>
+    </w:lvl>
+    <w:lvl w:ilvl="3" w:tplc="04090001" w:tentative="1">
+      <w:start w:val="1"/>
+      <w:numFmt w:val="bullet"/>
+      <w:lvlText w:val=""/>
+      <w:lvlJc w:val="left"/>
+      <w:pPr>
+        <w:ind w:left="3240" w:hanging="360"/>
+      </w:pPr>
+      <w:rPr>
+        <w:rFonts w:ascii="Symbol" w:hAnsi="Symbol" w:hint="default"/>
+      </w:rPr>
+    </w:lvl>
+    <w:lvl w:ilvl="4" w:tplc="04090003" w:tentative="1">
+      <w:start w:val="1"/>
+      <w:numFmt w:val="bullet"/>
+      <w:lvlText w:val="o"/>
+      <w:lvlJc w:val="left"/>
+      <w:pPr>
+        <w:ind w:left="3960" w:hanging="360"/>
+      </w:pPr>
+      <w:rPr>
+        <w:rFonts w:ascii="Courier New" w:hAnsi="Courier New" w:cs="Courier New" w:hint="default"/>
+      </w:rPr>
+    </w:lvl>
+    <w:lvl w:ilvl="5" w:tplc="04090005" w:tentative="1">
+      <w:start w:val="1"/>
+      <w:numFmt w:val="bullet"/>
+      <w:lvlText w:val=""/>
+      <w:lvlJc w:val="left"/>
+      <w:pPr>
+        <w:ind w:left="4680" w:hanging="360"/>
+      </w:pPr>
+      <w:rPr>
+        <w:rFonts w:ascii="Wingdings" w:hAnsi="Wingdings" w:hint="default"/>
+      </w:rPr>
+    </w:lvl>
+    <w:lvl w:ilvl="6" w:tplc="04090001" w:tentative="1">
+      <w:start w:val="1"/>
+      <w:numFmt w:val="bullet"/>
+      <w:lvlText w:val=""/>
+      <w:lvlJc w:val="left"/>
+      <w:pPr>
+        <w:ind w:left="5400" w:hanging="360"/>
+      </w:pPr>
+      <w:rPr>
+        <w:rFonts w:ascii="Symbol" w:hAnsi="Symbol" w:hint="default"/>
+      </w:rPr>
+    </w:lvl>
+    <w:lvl w:ilvl="7" w:tplc="04090003" w:tentative="1">
+      <w:start w:val="1"/>
+      <w:numFmt w:val="bullet"/>
+      <w:lvlText w:val="o"/>
+      <w:lvlJc w:val="left"/>
+      <w:pPr>
+        <w:ind w:left="6120" w:hanging="360"/>
+      </w:pPr>
+      <w:rPr>
+        <w:rFonts w:ascii="Courier New" w:hAnsi="Courier New" w:cs="Courier New" w:hint="default"/>
+      </w:rPr>
+    </w:lvl>
+    <w:lvl w:ilvl="8" w:tplc="04090005" w:tentative="1">
+      <w:start w:val="1"/>
+      <w:numFmt w:val="bullet"/>
+      <w:lvlText w:val=""/>
+      <w:lvlJc w:val="left"/>
+      <w:pPr>
+        <w:ind w:left="6840" w:hanging="360"/>
+      </w:pPr>
+      <w:rPr>
+        <w:rFonts w:ascii="Wingdings" w:hAnsi="Wingdings" w:hint="default"/>
+      </w:rPr>
+    </w:lvl>
+  </w:abstractNum>
+  <w:abstractNum w:abstractNumId="28" w15:restartNumberingAfterBreak="0">
+    <w:nsid w:val="5A4F4E58"/>
+    <w:multiLevelType w:val="multilevel"/>
+    <w:tmpl w:val="B9383378"/>
+    <w:lvl w:ilvl="0">
+      <w:start w:val="1"/>
+      <w:numFmt w:val="decimal"/>
+      <w:lvlText w:val="%1."/>
+      <w:lvlJc w:val="left"/>
+      <w:pPr>
+        <w:ind w:left="360" w:hanging="360"/>
+      </w:pPr>
+    </w:lvl>
+    <w:lvl w:ilvl="1">
+      <w:start w:val="1"/>
+      <w:numFmt w:val="decimal"/>
+      <w:lvlText w:val="%1.%2."/>
+      <w:lvlJc w:val="left"/>
+      <w:pPr>
+        <w:ind w:left="720" w:hanging="720"/>
+      </w:pPr>
+    </w:lvl>
+    <w:lvl w:ilvl="2">
+      <w:start w:val="1"/>
+      <w:numFmt w:val="decimal"/>
+      <w:lvlText w:val="%1.%2.%3."/>
+      <w:lvlJc w:val="left"/>
+      <w:pPr>
+        <w:ind w:left="720" w:hanging="720"/>
+      </w:pPr>
+    </w:lvl>
+    <w:lvl w:ilvl="3">
+      <w:start w:val="1"/>
+      <w:numFmt w:val="decimal"/>
+      <w:lvlText w:val="%1.%2.%3.%4."/>
+      <w:lvlJc w:val="left"/>
+      <w:pPr>
+        <w:ind w:left="1080" w:hanging="1080"/>
+      </w:pPr>
+    </w:lvl>
+    <w:lvl w:ilvl="4">
+      <w:start w:val="1"/>
+      <w:numFmt w:val="decimal"/>
+      <w:lvlText w:val="%1.%2.%3.%4.%5."/>
+      <w:lvlJc w:val="left"/>
+      <w:pPr>
+        <w:ind w:left="1080" w:hanging="1080"/>
+      </w:pPr>
+    </w:lvl>
+    <w:lvl w:ilvl="5">
+      <w:start w:val="1"/>
+      <w:numFmt w:val="decimal"/>
+      <w:lvlText w:val="%1.%2.%3.%4.%5.%6."/>
+      <w:lvlJc w:val="left"/>
+      <w:pPr>
+        <w:ind w:left="1440" w:hanging="1440"/>
+      </w:pPr>
+    </w:lvl>
+    <w:lvl w:ilvl="6">
+      <w:start w:val="1"/>
+      <w:numFmt w:val="decimal"/>
+      <w:lvlText w:val="%1.%2.%3.%4.%5.%6.%7."/>
+      <w:lvlJc w:val="left"/>
+      <w:pPr>
+        <w:ind w:left="1440" w:hanging="1440"/>
+      </w:pPr>
+    </w:lvl>
+    <w:lvl w:ilvl="7">
+      <w:start w:val="1"/>
+      <w:numFmt w:val="decimal"/>
+      <w:lvlText w:val="%1.%2.%3.%4.%5.%6.%7.%8."/>
+      <w:lvlJc w:val="left"/>
+      <w:pPr>
+        <w:ind w:left="1800" w:hanging="1800"/>
+      </w:pPr>
+    </w:lvl>
+    <w:lvl w:ilvl="8">
+      <w:start w:val="1"/>
+      <w:numFmt w:val="decimal"/>
+      <w:lvlText w:val="%1.%2.%3.%4.%5.%6.%7.%8.%9."/>
+      <w:lvlJc w:val="left"/>
+      <w:pPr>
+        <w:ind w:left="1800" w:hanging="1800"/>
+      </w:pPr>
+    </w:lvl>
+  </w:abstractNum>
+  <w:abstractNum w:abstractNumId="29" w15:restartNumberingAfterBreak="0">
     <w:nsid w:val="5A8C0930"/>
     <w:multiLevelType w:val="hybridMultilevel"/>
     <w:tmpl w:val="30241B36"/>
@@ -3702,7 +5567,7 @@
       </w:rPr>
     </w:lvl>
   </w:abstractNum>
-  <w:abstractNum w:abstractNumId="15" w15:restartNumberingAfterBreak="0">
+  <w:abstractNum w:abstractNumId="30" w15:restartNumberingAfterBreak="0">
     <w:nsid w:val="6056024F"/>
     <w:multiLevelType w:val="hybridMultilevel"/>
     <w:tmpl w:val="8D241732"/>
@@ -3815,7 +5680,7 @@
       </w:rPr>
     </w:lvl>
   </w:abstractNum>
-  <w:abstractNum w:abstractNumId="16" w15:restartNumberingAfterBreak="0">
+  <w:abstractNum w:abstractNumId="31" w15:restartNumberingAfterBreak="0">
     <w:nsid w:val="60AC781E"/>
     <w:multiLevelType w:val="hybridMultilevel"/>
     <w:tmpl w:val="D20A6D40"/>
@@ -3928,7 +5793,7 @@
       </w:rPr>
     </w:lvl>
   </w:abstractNum>
-  <w:abstractNum w:abstractNumId="17" w15:restartNumberingAfterBreak="0">
+  <w:abstractNum w:abstractNumId="32" w15:restartNumberingAfterBreak="0">
     <w:nsid w:val="61694E64"/>
     <w:multiLevelType w:val="hybridMultilevel"/>
     <w:tmpl w:val="219A51DC"/>
@@ -4041,7 +5906,7 @@
       </w:rPr>
     </w:lvl>
   </w:abstractNum>
-  <w:abstractNum w:abstractNumId="18" w15:restartNumberingAfterBreak="0">
+  <w:abstractNum w:abstractNumId="33" w15:restartNumberingAfterBreak="0">
     <w:nsid w:val="62BC7F12"/>
     <w:multiLevelType w:val="hybridMultilevel"/>
     <w:tmpl w:val="CBA03572"/>
@@ -4130,62 +5995,1048 @@
       </w:pPr>
     </w:lvl>
   </w:abstractNum>
-  <w:num w:numId="1" w16cid:durableId="1859543271">
+  <w:abstractNum w:abstractNumId="34" w15:restartNumberingAfterBreak="0">
+    <w:nsid w:val="64060740"/>
+    <w:multiLevelType w:val="hybridMultilevel"/>
+    <w:tmpl w:val="17F6899C"/>
+    <w:lvl w:ilvl="0" w:tplc="A3EABC2A">
+      <w:start w:val="1"/>
+      <w:numFmt w:val="decimal"/>
+      <w:lvlText w:val="%1."/>
+      <w:lvlJc w:val="left"/>
+      <w:pPr>
+        <w:ind w:left="1481" w:hanging="360"/>
+      </w:pPr>
+      <w:rPr>
+        <w:rFonts w:hint="default"/>
+      </w:rPr>
+    </w:lvl>
+    <w:lvl w:ilvl="1" w:tplc="04090019" w:tentative="1">
+      <w:start w:val="1"/>
+      <w:numFmt w:val="lowerLetter"/>
+      <w:lvlText w:val="%2."/>
+      <w:lvlJc w:val="left"/>
+      <w:pPr>
+        <w:ind w:left="2201" w:hanging="360"/>
+      </w:pPr>
+    </w:lvl>
+    <w:lvl w:ilvl="2" w:tplc="0409001B" w:tentative="1">
+      <w:start w:val="1"/>
+      <w:numFmt w:val="lowerRoman"/>
+      <w:lvlText w:val="%3."/>
+      <w:lvlJc w:val="right"/>
+      <w:pPr>
+        <w:ind w:left="2921" w:hanging="180"/>
+      </w:pPr>
+    </w:lvl>
+    <w:lvl w:ilvl="3" w:tplc="0409000F" w:tentative="1">
+      <w:start w:val="1"/>
+      <w:numFmt w:val="decimal"/>
+      <w:lvlText w:val="%4."/>
+      <w:lvlJc w:val="left"/>
+      <w:pPr>
+        <w:ind w:left="3641" w:hanging="360"/>
+      </w:pPr>
+    </w:lvl>
+    <w:lvl w:ilvl="4" w:tplc="04090019" w:tentative="1">
+      <w:start w:val="1"/>
+      <w:numFmt w:val="lowerLetter"/>
+      <w:lvlText w:val="%5."/>
+      <w:lvlJc w:val="left"/>
+      <w:pPr>
+        <w:ind w:left="4361" w:hanging="360"/>
+      </w:pPr>
+    </w:lvl>
+    <w:lvl w:ilvl="5" w:tplc="0409001B" w:tentative="1">
+      <w:start w:val="1"/>
+      <w:numFmt w:val="lowerRoman"/>
+      <w:lvlText w:val="%6."/>
+      <w:lvlJc w:val="right"/>
+      <w:pPr>
+        <w:ind w:left="5081" w:hanging="180"/>
+      </w:pPr>
+    </w:lvl>
+    <w:lvl w:ilvl="6" w:tplc="0409000F" w:tentative="1">
+      <w:start w:val="1"/>
+      <w:numFmt w:val="decimal"/>
+      <w:lvlText w:val="%7."/>
+      <w:lvlJc w:val="left"/>
+      <w:pPr>
+        <w:ind w:left="5801" w:hanging="360"/>
+      </w:pPr>
+    </w:lvl>
+    <w:lvl w:ilvl="7" w:tplc="04090019" w:tentative="1">
+      <w:start w:val="1"/>
+      <w:numFmt w:val="lowerLetter"/>
+      <w:lvlText w:val="%8."/>
+      <w:lvlJc w:val="left"/>
+      <w:pPr>
+        <w:ind w:left="6521" w:hanging="360"/>
+      </w:pPr>
+    </w:lvl>
+    <w:lvl w:ilvl="8" w:tplc="0409001B" w:tentative="1">
+      <w:start w:val="1"/>
+      <w:numFmt w:val="lowerRoman"/>
+      <w:lvlText w:val="%9."/>
+      <w:lvlJc w:val="right"/>
+      <w:pPr>
+        <w:ind w:left="7241" w:hanging="180"/>
+      </w:pPr>
+    </w:lvl>
+  </w:abstractNum>
+  <w:abstractNum w:abstractNumId="35" w15:restartNumberingAfterBreak="0">
+    <w:nsid w:val="6C635913"/>
+    <w:multiLevelType w:val="hybridMultilevel"/>
+    <w:tmpl w:val="EAF8C0D6"/>
+    <w:lvl w:ilvl="0" w:tplc="5F1630B6">
+      <w:start w:val="1"/>
+      <w:numFmt w:val="bullet"/>
+      <w:lvlText w:val="•"/>
+      <w:lvlJc w:val="left"/>
+      <w:pPr>
+        <w:tabs>
+          <w:tab w:val="num" w:pos="720"/>
+        </w:tabs>
+        <w:ind w:left="720" w:hanging="360"/>
+      </w:pPr>
+      <w:rPr>
+        <w:rFonts w:ascii="Arial" w:hAnsi="Arial" w:hint="default"/>
+      </w:rPr>
+    </w:lvl>
+    <w:lvl w:ilvl="1" w:tplc="347AA5F6" w:tentative="1">
+      <w:start w:val="1"/>
+      <w:numFmt w:val="bullet"/>
+      <w:lvlText w:val="•"/>
+      <w:lvlJc w:val="left"/>
+      <w:pPr>
+        <w:tabs>
+          <w:tab w:val="num" w:pos="1440"/>
+        </w:tabs>
+        <w:ind w:left="1440" w:hanging="360"/>
+      </w:pPr>
+      <w:rPr>
+        <w:rFonts w:ascii="Arial" w:hAnsi="Arial" w:hint="default"/>
+      </w:rPr>
+    </w:lvl>
+    <w:lvl w:ilvl="2" w:tplc="803058B4" w:tentative="1">
+      <w:start w:val="1"/>
+      <w:numFmt w:val="bullet"/>
+      <w:lvlText w:val="•"/>
+      <w:lvlJc w:val="left"/>
+      <w:pPr>
+        <w:tabs>
+          <w:tab w:val="num" w:pos="2160"/>
+        </w:tabs>
+        <w:ind w:left="2160" w:hanging="360"/>
+      </w:pPr>
+      <w:rPr>
+        <w:rFonts w:ascii="Arial" w:hAnsi="Arial" w:hint="default"/>
+      </w:rPr>
+    </w:lvl>
+    <w:lvl w:ilvl="3" w:tplc="83F4B354" w:tentative="1">
+      <w:start w:val="1"/>
+      <w:numFmt w:val="bullet"/>
+      <w:lvlText w:val="•"/>
+      <w:lvlJc w:val="left"/>
+      <w:pPr>
+        <w:tabs>
+          <w:tab w:val="num" w:pos="2880"/>
+        </w:tabs>
+        <w:ind w:left="2880" w:hanging="360"/>
+      </w:pPr>
+      <w:rPr>
+        <w:rFonts w:ascii="Arial" w:hAnsi="Arial" w:hint="default"/>
+      </w:rPr>
+    </w:lvl>
+    <w:lvl w:ilvl="4" w:tplc="360A79B6" w:tentative="1">
+      <w:start w:val="1"/>
+      <w:numFmt w:val="bullet"/>
+      <w:lvlText w:val="•"/>
+      <w:lvlJc w:val="left"/>
+      <w:pPr>
+        <w:tabs>
+          <w:tab w:val="num" w:pos="3600"/>
+        </w:tabs>
+        <w:ind w:left="3600" w:hanging="360"/>
+      </w:pPr>
+      <w:rPr>
+        <w:rFonts w:ascii="Arial" w:hAnsi="Arial" w:hint="default"/>
+      </w:rPr>
+    </w:lvl>
+    <w:lvl w:ilvl="5" w:tplc="CAEEC1A2" w:tentative="1">
+      <w:start w:val="1"/>
+      <w:numFmt w:val="bullet"/>
+      <w:lvlText w:val="•"/>
+      <w:lvlJc w:val="left"/>
+      <w:pPr>
+        <w:tabs>
+          <w:tab w:val="num" w:pos="4320"/>
+        </w:tabs>
+        <w:ind w:left="4320" w:hanging="360"/>
+      </w:pPr>
+      <w:rPr>
+        <w:rFonts w:ascii="Arial" w:hAnsi="Arial" w:hint="default"/>
+      </w:rPr>
+    </w:lvl>
+    <w:lvl w:ilvl="6" w:tplc="055C0AAA" w:tentative="1">
+      <w:start w:val="1"/>
+      <w:numFmt w:val="bullet"/>
+      <w:lvlText w:val="•"/>
+      <w:lvlJc w:val="left"/>
+      <w:pPr>
+        <w:tabs>
+          <w:tab w:val="num" w:pos="5040"/>
+        </w:tabs>
+        <w:ind w:left="5040" w:hanging="360"/>
+      </w:pPr>
+      <w:rPr>
+        <w:rFonts w:ascii="Arial" w:hAnsi="Arial" w:hint="default"/>
+      </w:rPr>
+    </w:lvl>
+    <w:lvl w:ilvl="7" w:tplc="6A8272B6" w:tentative="1">
+      <w:start w:val="1"/>
+      <w:numFmt w:val="bullet"/>
+      <w:lvlText w:val="•"/>
+      <w:lvlJc w:val="left"/>
+      <w:pPr>
+        <w:tabs>
+          <w:tab w:val="num" w:pos="5760"/>
+        </w:tabs>
+        <w:ind w:left="5760" w:hanging="360"/>
+      </w:pPr>
+      <w:rPr>
+        <w:rFonts w:ascii="Arial" w:hAnsi="Arial" w:hint="default"/>
+      </w:rPr>
+    </w:lvl>
+    <w:lvl w:ilvl="8" w:tplc="0D780720" w:tentative="1">
+      <w:start w:val="1"/>
+      <w:numFmt w:val="bullet"/>
+      <w:lvlText w:val="•"/>
+      <w:lvlJc w:val="left"/>
+      <w:pPr>
+        <w:tabs>
+          <w:tab w:val="num" w:pos="6480"/>
+        </w:tabs>
+        <w:ind w:left="6480" w:hanging="360"/>
+      </w:pPr>
+      <w:rPr>
+        <w:rFonts w:ascii="Arial" w:hAnsi="Arial" w:hint="default"/>
+      </w:rPr>
+    </w:lvl>
+  </w:abstractNum>
+  <w:abstractNum w:abstractNumId="36" w15:restartNumberingAfterBreak="0">
+    <w:nsid w:val="6DA94804"/>
+    <w:multiLevelType w:val="hybridMultilevel"/>
+    <w:tmpl w:val="DB2CAF28"/>
+    <w:lvl w:ilvl="0" w:tplc="0409000F">
+      <w:start w:val="1"/>
+      <w:numFmt w:val="decimal"/>
+      <w:lvlText w:val="%1."/>
+      <w:lvlJc w:val="left"/>
+      <w:pPr>
+        <w:ind w:left="450" w:hanging="360"/>
+      </w:pPr>
+      <w:rPr>
+        <w:rFonts w:hint="default"/>
+      </w:rPr>
+    </w:lvl>
+    <w:lvl w:ilvl="1" w:tplc="04090019" w:tentative="1">
+      <w:start w:val="1"/>
+      <w:numFmt w:val="lowerLetter"/>
+      <w:lvlText w:val="%2."/>
+      <w:lvlJc w:val="left"/>
+      <w:pPr>
+        <w:ind w:left="1170" w:hanging="360"/>
+      </w:pPr>
+    </w:lvl>
+    <w:lvl w:ilvl="2" w:tplc="0409001B" w:tentative="1">
+      <w:start w:val="1"/>
+      <w:numFmt w:val="lowerRoman"/>
+      <w:lvlText w:val="%3."/>
+      <w:lvlJc w:val="right"/>
+      <w:pPr>
+        <w:ind w:left="1890" w:hanging="180"/>
+      </w:pPr>
+    </w:lvl>
+    <w:lvl w:ilvl="3" w:tplc="0409000F" w:tentative="1">
+      <w:start w:val="1"/>
+      <w:numFmt w:val="decimal"/>
+      <w:lvlText w:val="%4."/>
+      <w:lvlJc w:val="left"/>
+      <w:pPr>
+        <w:ind w:left="2610" w:hanging="360"/>
+      </w:pPr>
+    </w:lvl>
+    <w:lvl w:ilvl="4" w:tplc="04090019" w:tentative="1">
+      <w:start w:val="1"/>
+      <w:numFmt w:val="lowerLetter"/>
+      <w:lvlText w:val="%5."/>
+      <w:lvlJc w:val="left"/>
+      <w:pPr>
+        <w:ind w:left="3330" w:hanging="360"/>
+      </w:pPr>
+    </w:lvl>
+    <w:lvl w:ilvl="5" w:tplc="0409001B" w:tentative="1">
+      <w:start w:val="1"/>
+      <w:numFmt w:val="lowerRoman"/>
+      <w:lvlText w:val="%6."/>
+      <w:lvlJc w:val="right"/>
+      <w:pPr>
+        <w:ind w:left="4050" w:hanging="180"/>
+      </w:pPr>
+    </w:lvl>
+    <w:lvl w:ilvl="6" w:tplc="0409000F" w:tentative="1">
+      <w:start w:val="1"/>
+      <w:numFmt w:val="decimal"/>
+      <w:lvlText w:val="%7."/>
+      <w:lvlJc w:val="left"/>
+      <w:pPr>
+        <w:ind w:left="4770" w:hanging="360"/>
+      </w:pPr>
+    </w:lvl>
+    <w:lvl w:ilvl="7" w:tplc="04090019" w:tentative="1">
+      <w:start w:val="1"/>
+      <w:numFmt w:val="lowerLetter"/>
+      <w:lvlText w:val="%8."/>
+      <w:lvlJc w:val="left"/>
+      <w:pPr>
+        <w:ind w:left="5490" w:hanging="360"/>
+      </w:pPr>
+    </w:lvl>
+    <w:lvl w:ilvl="8" w:tplc="0409001B" w:tentative="1">
+      <w:start w:val="1"/>
+      <w:numFmt w:val="lowerRoman"/>
+      <w:lvlText w:val="%9."/>
+      <w:lvlJc w:val="right"/>
+      <w:pPr>
+        <w:ind w:left="6210" w:hanging="180"/>
+      </w:pPr>
+    </w:lvl>
+  </w:abstractNum>
+  <w:abstractNum w:abstractNumId="37" w15:restartNumberingAfterBreak="0">
+    <w:nsid w:val="77EF60D8"/>
+    <w:multiLevelType w:val="hybridMultilevel"/>
+    <w:tmpl w:val="F1725A10"/>
+    <w:lvl w:ilvl="0" w:tplc="04090001">
+      <w:start w:val="1"/>
+      <w:numFmt w:val="bullet"/>
+      <w:lvlText w:val=""/>
+      <w:lvlJc w:val="left"/>
+      <w:pPr>
+        <w:ind w:left="2160" w:hanging="360"/>
+      </w:pPr>
+      <w:rPr>
+        <w:rFonts w:ascii="Symbol" w:hAnsi="Symbol" w:hint="default"/>
+      </w:rPr>
+    </w:lvl>
+    <w:lvl w:ilvl="1" w:tplc="04090003" w:tentative="1">
+      <w:start w:val="1"/>
+      <w:numFmt w:val="bullet"/>
+      <w:lvlText w:val="o"/>
+      <w:lvlJc w:val="left"/>
+      <w:pPr>
+        <w:ind w:left="2880" w:hanging="360"/>
+      </w:pPr>
+      <w:rPr>
+        <w:rFonts w:ascii="Courier New" w:hAnsi="Courier New" w:cs="Courier New" w:hint="default"/>
+      </w:rPr>
+    </w:lvl>
+    <w:lvl w:ilvl="2" w:tplc="04090005" w:tentative="1">
+      <w:start w:val="1"/>
+      <w:numFmt w:val="bullet"/>
+      <w:lvlText w:val=""/>
+      <w:lvlJc w:val="left"/>
+      <w:pPr>
+        <w:ind w:left="3600" w:hanging="360"/>
+      </w:pPr>
+      <w:rPr>
+        <w:rFonts w:ascii="Wingdings" w:hAnsi="Wingdings" w:hint="default"/>
+      </w:rPr>
+    </w:lvl>
+    <w:lvl w:ilvl="3" w:tplc="04090001" w:tentative="1">
+      <w:start w:val="1"/>
+      <w:numFmt w:val="bullet"/>
+      <w:lvlText w:val=""/>
+      <w:lvlJc w:val="left"/>
+      <w:pPr>
+        <w:ind w:left="4320" w:hanging="360"/>
+      </w:pPr>
+      <w:rPr>
+        <w:rFonts w:ascii="Symbol" w:hAnsi="Symbol" w:hint="default"/>
+      </w:rPr>
+    </w:lvl>
+    <w:lvl w:ilvl="4" w:tplc="04090003" w:tentative="1">
+      <w:start w:val="1"/>
+      <w:numFmt w:val="bullet"/>
+      <w:lvlText w:val="o"/>
+      <w:lvlJc w:val="left"/>
+      <w:pPr>
+        <w:ind w:left="5040" w:hanging="360"/>
+      </w:pPr>
+      <w:rPr>
+        <w:rFonts w:ascii="Courier New" w:hAnsi="Courier New" w:cs="Courier New" w:hint="default"/>
+      </w:rPr>
+    </w:lvl>
+    <w:lvl w:ilvl="5" w:tplc="04090005" w:tentative="1">
+      <w:start w:val="1"/>
+      <w:numFmt w:val="bullet"/>
+      <w:lvlText w:val=""/>
+      <w:lvlJc w:val="left"/>
+      <w:pPr>
+        <w:ind w:left="5760" w:hanging="360"/>
+      </w:pPr>
+      <w:rPr>
+        <w:rFonts w:ascii="Wingdings" w:hAnsi="Wingdings" w:hint="default"/>
+      </w:rPr>
+    </w:lvl>
+    <w:lvl w:ilvl="6" w:tplc="04090001" w:tentative="1">
+      <w:start w:val="1"/>
+      <w:numFmt w:val="bullet"/>
+      <w:lvlText w:val=""/>
+      <w:lvlJc w:val="left"/>
+      <w:pPr>
+        <w:ind w:left="6480" w:hanging="360"/>
+      </w:pPr>
+      <w:rPr>
+        <w:rFonts w:ascii="Symbol" w:hAnsi="Symbol" w:hint="default"/>
+      </w:rPr>
+    </w:lvl>
+    <w:lvl w:ilvl="7" w:tplc="04090003" w:tentative="1">
+      <w:start w:val="1"/>
+      <w:numFmt w:val="bullet"/>
+      <w:lvlText w:val="o"/>
+      <w:lvlJc w:val="left"/>
+      <w:pPr>
+        <w:ind w:left="7200" w:hanging="360"/>
+      </w:pPr>
+      <w:rPr>
+        <w:rFonts w:ascii="Courier New" w:hAnsi="Courier New" w:cs="Courier New" w:hint="default"/>
+      </w:rPr>
+    </w:lvl>
+    <w:lvl w:ilvl="8" w:tplc="04090005" w:tentative="1">
+      <w:start w:val="1"/>
+      <w:numFmt w:val="bullet"/>
+      <w:lvlText w:val=""/>
+      <w:lvlJc w:val="left"/>
+      <w:pPr>
+        <w:ind w:left="7920" w:hanging="360"/>
+      </w:pPr>
+      <w:rPr>
+        <w:rFonts w:ascii="Wingdings" w:hAnsi="Wingdings" w:hint="default"/>
+      </w:rPr>
+    </w:lvl>
+  </w:abstractNum>
+  <w:abstractNum w:abstractNumId="38" w15:restartNumberingAfterBreak="0">
+    <w:nsid w:val="7E7E724A"/>
+    <w:multiLevelType w:val="hybridMultilevel"/>
+    <w:tmpl w:val="9E582708"/>
+    <w:lvl w:ilvl="0" w:tplc="04090001">
+      <w:start w:val="1"/>
+      <w:numFmt w:val="bullet"/>
+      <w:lvlText w:val=""/>
+      <w:lvlJc w:val="left"/>
+      <w:pPr>
+        <w:ind w:left="3240" w:hanging="360"/>
+      </w:pPr>
+      <w:rPr>
+        <w:rFonts w:ascii="Symbol" w:hAnsi="Symbol" w:hint="default"/>
+      </w:rPr>
+    </w:lvl>
+    <w:lvl w:ilvl="1" w:tplc="04090003" w:tentative="1">
+      <w:start w:val="1"/>
+      <w:numFmt w:val="bullet"/>
+      <w:lvlText w:val="o"/>
+      <w:lvlJc w:val="left"/>
+      <w:pPr>
+        <w:ind w:left="3960" w:hanging="360"/>
+      </w:pPr>
+      <w:rPr>
+        <w:rFonts w:ascii="Courier New" w:hAnsi="Courier New" w:cs="Courier New" w:hint="default"/>
+      </w:rPr>
+    </w:lvl>
+    <w:lvl w:ilvl="2" w:tplc="04090005" w:tentative="1">
+      <w:start w:val="1"/>
+      <w:numFmt w:val="bullet"/>
+      <w:lvlText w:val=""/>
+      <w:lvlJc w:val="left"/>
+      <w:pPr>
+        <w:ind w:left="4680" w:hanging="360"/>
+      </w:pPr>
+      <w:rPr>
+        <w:rFonts w:ascii="Wingdings" w:hAnsi="Wingdings" w:hint="default"/>
+      </w:rPr>
+    </w:lvl>
+    <w:lvl w:ilvl="3" w:tplc="04090001" w:tentative="1">
+      <w:start w:val="1"/>
+      <w:numFmt w:val="bullet"/>
+      <w:lvlText w:val=""/>
+      <w:lvlJc w:val="left"/>
+      <w:pPr>
+        <w:ind w:left="5400" w:hanging="360"/>
+      </w:pPr>
+      <w:rPr>
+        <w:rFonts w:ascii="Symbol" w:hAnsi="Symbol" w:hint="default"/>
+      </w:rPr>
+    </w:lvl>
+    <w:lvl w:ilvl="4" w:tplc="04090003" w:tentative="1">
+      <w:start w:val="1"/>
+      <w:numFmt w:val="bullet"/>
+      <w:lvlText w:val="o"/>
+      <w:lvlJc w:val="left"/>
+      <w:pPr>
+        <w:ind w:left="6120" w:hanging="360"/>
+      </w:pPr>
+      <w:rPr>
+        <w:rFonts w:ascii="Courier New" w:hAnsi="Courier New" w:cs="Courier New" w:hint="default"/>
+      </w:rPr>
+    </w:lvl>
+    <w:lvl w:ilvl="5" w:tplc="04090005" w:tentative="1">
+      <w:start w:val="1"/>
+      <w:numFmt w:val="bullet"/>
+      <w:lvlText w:val=""/>
+      <w:lvlJc w:val="left"/>
+      <w:pPr>
+        <w:ind w:left="6840" w:hanging="360"/>
+      </w:pPr>
+      <w:rPr>
+        <w:rFonts w:ascii="Wingdings" w:hAnsi="Wingdings" w:hint="default"/>
+      </w:rPr>
+    </w:lvl>
+    <w:lvl w:ilvl="6" w:tplc="04090001" w:tentative="1">
+      <w:start w:val="1"/>
+      <w:numFmt w:val="bullet"/>
+      <w:lvlText w:val=""/>
+      <w:lvlJc w:val="left"/>
+      <w:pPr>
+        <w:ind w:left="7560" w:hanging="360"/>
+      </w:pPr>
+      <w:rPr>
+        <w:rFonts w:ascii="Symbol" w:hAnsi="Symbol" w:hint="default"/>
+      </w:rPr>
+    </w:lvl>
+    <w:lvl w:ilvl="7" w:tplc="04090003" w:tentative="1">
+      <w:start w:val="1"/>
+      <w:numFmt w:val="bullet"/>
+      <w:lvlText w:val="o"/>
+      <w:lvlJc w:val="left"/>
+      <w:pPr>
+        <w:ind w:left="8280" w:hanging="360"/>
+      </w:pPr>
+      <w:rPr>
+        <w:rFonts w:ascii="Courier New" w:hAnsi="Courier New" w:cs="Courier New" w:hint="default"/>
+      </w:rPr>
+    </w:lvl>
+    <w:lvl w:ilvl="8" w:tplc="04090005" w:tentative="1">
+      <w:start w:val="1"/>
+      <w:numFmt w:val="bullet"/>
+      <w:lvlText w:val=""/>
+      <w:lvlJc w:val="left"/>
+      <w:pPr>
+        <w:ind w:left="9000" w:hanging="360"/>
+      </w:pPr>
+      <w:rPr>
+        <w:rFonts w:ascii="Wingdings" w:hAnsi="Wingdings" w:hint="default"/>
+      </w:rPr>
+    </w:lvl>
+  </w:abstractNum>
+  <w:abstractNum w:abstractNumId="39" w15:restartNumberingAfterBreak="0">
+    <w:nsid w:val="7EC17E0E"/>
+    <w:multiLevelType w:val="hybridMultilevel"/>
+    <w:tmpl w:val="E870A082"/>
+    <w:lvl w:ilvl="0" w:tplc="8C4E04B4">
+      <w:start w:val="1"/>
+      <w:numFmt w:val="decimal"/>
+      <w:lvlText w:val="%1."/>
+      <w:lvlJc w:val="left"/>
+      <w:pPr>
+        <w:ind w:left="720" w:hanging="360"/>
+      </w:pPr>
+      <w:rPr>
+        <w:rFonts w:asciiTheme="minorHAnsi" w:eastAsiaTheme="minorEastAsia" w:hAnsiTheme="minorHAnsi" w:cstheme="minorBidi" w:hint="default"/>
+        <w:sz w:val="20"/>
+      </w:rPr>
+    </w:lvl>
+    <w:lvl w:ilvl="1" w:tplc="04090019" w:tentative="1">
+      <w:start w:val="1"/>
+      <w:numFmt w:val="lowerLetter"/>
+      <w:lvlText w:val="%2."/>
+      <w:lvlJc w:val="left"/>
+      <w:pPr>
+        <w:ind w:left="1440" w:hanging="360"/>
+      </w:pPr>
+    </w:lvl>
+    <w:lvl w:ilvl="2" w:tplc="0409001B" w:tentative="1">
+      <w:start w:val="1"/>
+      <w:numFmt w:val="lowerRoman"/>
+      <w:lvlText w:val="%3."/>
+      <w:lvlJc w:val="right"/>
+      <w:pPr>
+        <w:ind w:left="2160" w:hanging="180"/>
+      </w:pPr>
+    </w:lvl>
+    <w:lvl w:ilvl="3" w:tplc="0409000F" w:tentative="1">
+      <w:start w:val="1"/>
+      <w:numFmt w:val="decimal"/>
+      <w:lvlText w:val="%4."/>
+      <w:lvlJc w:val="left"/>
+      <w:pPr>
+        <w:ind w:left="2880" w:hanging="360"/>
+      </w:pPr>
+    </w:lvl>
+    <w:lvl w:ilvl="4" w:tplc="04090019" w:tentative="1">
+      <w:start w:val="1"/>
+      <w:numFmt w:val="lowerLetter"/>
+      <w:lvlText w:val="%5."/>
+      <w:lvlJc w:val="left"/>
+      <w:pPr>
+        <w:ind w:left="3600" w:hanging="360"/>
+      </w:pPr>
+    </w:lvl>
+    <w:lvl w:ilvl="5" w:tplc="0409001B" w:tentative="1">
+      <w:start w:val="1"/>
+      <w:numFmt w:val="lowerRoman"/>
+      <w:lvlText w:val="%6."/>
+      <w:lvlJc w:val="right"/>
+      <w:pPr>
+        <w:ind w:left="4320" w:hanging="180"/>
+      </w:pPr>
+    </w:lvl>
+    <w:lvl w:ilvl="6" w:tplc="0409000F" w:tentative="1">
+      <w:start w:val="1"/>
+      <w:numFmt w:val="decimal"/>
+      <w:lvlText w:val="%7."/>
+      <w:lvlJc w:val="left"/>
+      <w:pPr>
+        <w:ind w:left="5040" w:hanging="360"/>
+      </w:pPr>
+    </w:lvl>
+    <w:lvl w:ilvl="7" w:tplc="04090019" w:tentative="1">
+      <w:start w:val="1"/>
+      <w:numFmt w:val="lowerLetter"/>
+      <w:lvlText w:val="%8."/>
+      <w:lvlJc w:val="left"/>
+      <w:pPr>
+        <w:ind w:left="5760" w:hanging="360"/>
+      </w:pPr>
+    </w:lvl>
+    <w:lvl w:ilvl="8" w:tplc="0409001B" w:tentative="1">
+      <w:start w:val="1"/>
+      <w:numFmt w:val="lowerRoman"/>
+      <w:lvlText w:val="%9."/>
+      <w:lvlJc w:val="right"/>
+      <w:pPr>
+        <w:ind w:left="6480" w:hanging="180"/>
+      </w:pPr>
+    </w:lvl>
+  </w:abstractNum>
+  <w:abstractNum w:abstractNumId="40" w15:restartNumberingAfterBreak="0">
+    <w:nsid w:val="7F152025"/>
+    <w:multiLevelType w:val="hybridMultilevel"/>
+    <w:tmpl w:val="B0E26B36"/>
+    <w:lvl w:ilvl="0" w:tplc="0409000F">
+      <w:start w:val="1"/>
+      <w:numFmt w:val="decimal"/>
+      <w:lvlText w:val="%1."/>
+      <w:lvlJc w:val="left"/>
+      <w:pPr>
+        <w:ind w:left="720" w:hanging="360"/>
+      </w:pPr>
+      <w:rPr>
+        <w:rFonts w:hint="default"/>
+      </w:rPr>
+    </w:lvl>
+    <w:lvl w:ilvl="1" w:tplc="04090019" w:tentative="1">
+      <w:start w:val="1"/>
+      <w:numFmt w:val="lowerLetter"/>
+      <w:lvlText w:val="%2."/>
+      <w:lvlJc w:val="left"/>
+      <w:pPr>
+        <w:ind w:left="1440" w:hanging="360"/>
+      </w:pPr>
+    </w:lvl>
+    <w:lvl w:ilvl="2" w:tplc="0409001B" w:tentative="1">
+      <w:start w:val="1"/>
+      <w:numFmt w:val="lowerRoman"/>
+      <w:lvlText w:val="%3."/>
+      <w:lvlJc w:val="right"/>
+      <w:pPr>
+        <w:ind w:left="2160" w:hanging="180"/>
+      </w:pPr>
+    </w:lvl>
+    <w:lvl w:ilvl="3" w:tplc="0409000F" w:tentative="1">
+      <w:start w:val="1"/>
+      <w:numFmt w:val="decimal"/>
+      <w:lvlText w:val="%4."/>
+      <w:lvlJc w:val="left"/>
+      <w:pPr>
+        <w:ind w:left="2880" w:hanging="360"/>
+      </w:pPr>
+    </w:lvl>
+    <w:lvl w:ilvl="4" w:tplc="04090019" w:tentative="1">
+      <w:start w:val="1"/>
+      <w:numFmt w:val="lowerLetter"/>
+      <w:lvlText w:val="%5."/>
+      <w:lvlJc w:val="left"/>
+      <w:pPr>
+        <w:ind w:left="3600" w:hanging="360"/>
+      </w:pPr>
+    </w:lvl>
+    <w:lvl w:ilvl="5" w:tplc="0409001B" w:tentative="1">
+      <w:start w:val="1"/>
+      <w:numFmt w:val="lowerRoman"/>
+      <w:lvlText w:val="%6."/>
+      <w:lvlJc w:val="right"/>
+      <w:pPr>
+        <w:ind w:left="4320" w:hanging="180"/>
+      </w:pPr>
+    </w:lvl>
+    <w:lvl w:ilvl="6" w:tplc="0409000F" w:tentative="1">
+      <w:start w:val="1"/>
+      <w:numFmt w:val="decimal"/>
+      <w:lvlText w:val="%7."/>
+      <w:lvlJc w:val="left"/>
+      <w:pPr>
+        <w:ind w:left="5040" w:hanging="360"/>
+      </w:pPr>
+    </w:lvl>
+    <w:lvl w:ilvl="7" w:tplc="04090019" w:tentative="1">
+      <w:start w:val="1"/>
+      <w:numFmt w:val="lowerLetter"/>
+      <w:lvlText w:val="%8."/>
+      <w:lvlJc w:val="left"/>
+      <w:pPr>
+        <w:ind w:left="5760" w:hanging="360"/>
+      </w:pPr>
+    </w:lvl>
+    <w:lvl w:ilvl="8" w:tplc="0409001B" w:tentative="1">
+      <w:start w:val="1"/>
+      <w:numFmt w:val="lowerRoman"/>
+      <w:lvlText w:val="%9."/>
+      <w:lvlJc w:val="right"/>
+      <w:pPr>
+        <w:ind w:left="6480" w:hanging="180"/>
+      </w:pPr>
+    </w:lvl>
+  </w:abstractNum>
+  <w:abstractNum w:abstractNumId="41" w15:restartNumberingAfterBreak="0">
+    <w:nsid w:val="7F7A3203"/>
+    <w:multiLevelType w:val="hybridMultilevel"/>
+    <w:tmpl w:val="B45A779E"/>
+    <w:lvl w:ilvl="0" w:tplc="851C1300">
+      <w:start w:val="1"/>
+      <w:numFmt w:val="bullet"/>
+      <w:lvlText w:val="•"/>
+      <w:lvlJc w:val="left"/>
+      <w:pPr>
+        <w:tabs>
+          <w:tab w:val="num" w:pos="720"/>
+        </w:tabs>
+        <w:ind w:left="720" w:hanging="360"/>
+      </w:pPr>
+      <w:rPr>
+        <w:rFonts w:ascii="Arial" w:hAnsi="Arial" w:hint="default"/>
+      </w:rPr>
+    </w:lvl>
+    <w:lvl w:ilvl="1" w:tplc="4CD01928" w:tentative="1">
+      <w:start w:val="1"/>
+      <w:numFmt w:val="bullet"/>
+      <w:lvlText w:val="•"/>
+      <w:lvlJc w:val="left"/>
+      <w:pPr>
+        <w:tabs>
+          <w:tab w:val="num" w:pos="1440"/>
+        </w:tabs>
+        <w:ind w:left="1440" w:hanging="360"/>
+      </w:pPr>
+      <w:rPr>
+        <w:rFonts w:ascii="Arial" w:hAnsi="Arial" w:hint="default"/>
+      </w:rPr>
+    </w:lvl>
+    <w:lvl w:ilvl="2" w:tplc="63CAB55E" w:tentative="1">
+      <w:start w:val="1"/>
+      <w:numFmt w:val="bullet"/>
+      <w:lvlText w:val="•"/>
+      <w:lvlJc w:val="left"/>
+      <w:pPr>
+        <w:tabs>
+          <w:tab w:val="num" w:pos="2160"/>
+        </w:tabs>
+        <w:ind w:left="2160" w:hanging="360"/>
+      </w:pPr>
+      <w:rPr>
+        <w:rFonts w:ascii="Arial" w:hAnsi="Arial" w:hint="default"/>
+      </w:rPr>
+    </w:lvl>
+    <w:lvl w:ilvl="3" w:tplc="6B4CA8C0" w:tentative="1">
+      <w:start w:val="1"/>
+      <w:numFmt w:val="bullet"/>
+      <w:lvlText w:val="•"/>
+      <w:lvlJc w:val="left"/>
+      <w:pPr>
+        <w:tabs>
+          <w:tab w:val="num" w:pos="2880"/>
+        </w:tabs>
+        <w:ind w:left="2880" w:hanging="360"/>
+      </w:pPr>
+      <w:rPr>
+        <w:rFonts w:ascii="Arial" w:hAnsi="Arial" w:hint="default"/>
+      </w:rPr>
+    </w:lvl>
+    <w:lvl w:ilvl="4" w:tplc="76F63E6E" w:tentative="1">
+      <w:start w:val="1"/>
+      <w:numFmt w:val="bullet"/>
+      <w:lvlText w:val="•"/>
+      <w:lvlJc w:val="left"/>
+      <w:pPr>
+        <w:tabs>
+          <w:tab w:val="num" w:pos="3600"/>
+        </w:tabs>
+        <w:ind w:left="3600" w:hanging="360"/>
+      </w:pPr>
+      <w:rPr>
+        <w:rFonts w:ascii="Arial" w:hAnsi="Arial" w:hint="default"/>
+      </w:rPr>
+    </w:lvl>
+    <w:lvl w:ilvl="5" w:tplc="5058CF30" w:tentative="1">
+      <w:start w:val="1"/>
+      <w:numFmt w:val="bullet"/>
+      <w:lvlText w:val="•"/>
+      <w:lvlJc w:val="left"/>
+      <w:pPr>
+        <w:tabs>
+          <w:tab w:val="num" w:pos="4320"/>
+        </w:tabs>
+        <w:ind w:left="4320" w:hanging="360"/>
+      </w:pPr>
+      <w:rPr>
+        <w:rFonts w:ascii="Arial" w:hAnsi="Arial" w:hint="default"/>
+      </w:rPr>
+    </w:lvl>
+    <w:lvl w:ilvl="6" w:tplc="F7B6BAA6" w:tentative="1">
+      <w:start w:val="1"/>
+      <w:numFmt w:val="bullet"/>
+      <w:lvlText w:val="•"/>
+      <w:lvlJc w:val="left"/>
+      <w:pPr>
+        <w:tabs>
+          <w:tab w:val="num" w:pos="5040"/>
+        </w:tabs>
+        <w:ind w:left="5040" w:hanging="360"/>
+      </w:pPr>
+      <w:rPr>
+        <w:rFonts w:ascii="Arial" w:hAnsi="Arial" w:hint="default"/>
+      </w:rPr>
+    </w:lvl>
+    <w:lvl w:ilvl="7" w:tplc="0366BE2C" w:tentative="1">
+      <w:start w:val="1"/>
+      <w:numFmt w:val="bullet"/>
+      <w:lvlText w:val="•"/>
+      <w:lvlJc w:val="left"/>
+      <w:pPr>
+        <w:tabs>
+          <w:tab w:val="num" w:pos="5760"/>
+        </w:tabs>
+        <w:ind w:left="5760" w:hanging="360"/>
+      </w:pPr>
+      <w:rPr>
+        <w:rFonts w:ascii="Arial" w:hAnsi="Arial" w:hint="default"/>
+      </w:rPr>
+    </w:lvl>
+    <w:lvl w:ilvl="8" w:tplc="4AA03A5E" w:tentative="1">
+      <w:start w:val="1"/>
+      <w:numFmt w:val="bullet"/>
+      <w:lvlText w:val="•"/>
+      <w:lvlJc w:val="left"/>
+      <w:pPr>
+        <w:tabs>
+          <w:tab w:val="num" w:pos="6480"/>
+        </w:tabs>
+        <w:ind w:left="6480" w:hanging="360"/>
+      </w:pPr>
+      <w:rPr>
+        <w:rFonts w:ascii="Arial" w:hAnsi="Arial" w:hint="default"/>
+      </w:rPr>
+    </w:lvl>
+  </w:abstractNum>
+  <w:num w:numId="1" w16cid:durableId="325745077">
+    <w:abstractNumId w:val="11"/>
+  </w:num>
+  <w:num w:numId="2" w16cid:durableId="318773196">
+    <w:abstractNumId w:val="36"/>
+  </w:num>
+  <w:num w:numId="3" w16cid:durableId="1527137103">
+    <w:abstractNumId w:val="34"/>
+  </w:num>
+  <w:num w:numId="4" w16cid:durableId="1450588894">
+    <w:abstractNumId w:val="22"/>
+  </w:num>
+  <w:num w:numId="5" w16cid:durableId="1811704131">
+    <w:abstractNumId w:val="30"/>
+  </w:num>
+  <w:num w:numId="6" w16cid:durableId="2145654168">
+    <w:abstractNumId w:val="27"/>
+  </w:num>
+  <w:num w:numId="7" w16cid:durableId="495804459">
+    <w:abstractNumId w:val="17"/>
+  </w:num>
+  <w:num w:numId="8" w16cid:durableId="2013026657">
+    <w:abstractNumId w:val="38"/>
+  </w:num>
+  <w:num w:numId="9" w16cid:durableId="393239116">
+    <w:abstractNumId w:val="3"/>
+  </w:num>
+  <w:num w:numId="10" w16cid:durableId="380909949">
+    <w:abstractNumId w:val="9"/>
+  </w:num>
+  <w:num w:numId="11" w16cid:durableId="498622795">
+    <w:abstractNumId w:val="13"/>
+  </w:num>
+  <w:num w:numId="12" w16cid:durableId="1217202448">
+    <w:abstractNumId w:val="5"/>
+  </w:num>
+  <w:num w:numId="13" w16cid:durableId="1377197409">
+    <w:abstractNumId w:val="2"/>
+  </w:num>
+  <w:num w:numId="14" w16cid:durableId="303003296">
+    <w:abstractNumId w:val="37"/>
+  </w:num>
+  <w:num w:numId="15" w16cid:durableId="1305743144">
+    <w:abstractNumId w:val="26"/>
+  </w:num>
+  <w:num w:numId="16" w16cid:durableId="736395009">
+    <w:abstractNumId w:val="24"/>
+  </w:num>
+  <w:num w:numId="17" w16cid:durableId="438641224">
+    <w:abstractNumId w:val="14"/>
+  </w:num>
+  <w:num w:numId="18" w16cid:durableId="751318325">
+    <w:abstractNumId w:val="35"/>
+  </w:num>
+  <w:num w:numId="19" w16cid:durableId="1199440501">
+    <w:abstractNumId w:val="15"/>
+  </w:num>
+  <w:num w:numId="20" w16cid:durableId="927270362">
+    <w:abstractNumId w:val="41"/>
+  </w:num>
+  <w:num w:numId="21" w16cid:durableId="1065643249">
     <w:abstractNumId w:val="12"/>
   </w:num>
-  <w:num w:numId="2" w16cid:durableId="1154419837">
-    <w:abstractNumId w:val="15"/>
+  <w:num w:numId="22" w16cid:durableId="1466124767">
+    <w:abstractNumId w:val="33"/>
   </w:num>
-  <w:num w:numId="3" w16cid:durableId="57561563">
+  <w:num w:numId="23" w16cid:durableId="1788424258">
+    <w:abstractNumId w:val="1"/>
+  </w:num>
+  <w:num w:numId="24" w16cid:durableId="748884558">
+    <w:abstractNumId w:val="21"/>
+  </w:num>
+  <w:num w:numId="25" w16cid:durableId="1992178189">
+    <w:abstractNumId w:val="19"/>
+  </w:num>
+  <w:num w:numId="26" w16cid:durableId="1274823161">
     <w:abstractNumId w:val="18"/>
   </w:num>
-  <w:num w:numId="4" w16cid:durableId="188950898">
-    <w:abstractNumId w:val="1"/>
+  <w:num w:numId="27" w16cid:durableId="105000707">
+    <w:abstractNumId w:val="16"/>
   </w:num>
-  <w:num w:numId="5" w16cid:durableId="897712626">
-    <w:abstractNumId w:val="11"/>
-  </w:num>
-  <w:num w:numId="6" w16cid:durableId="1088576336">
-    <w:abstractNumId w:val="9"/>
-  </w:num>
-  <w:num w:numId="7" w16cid:durableId="1315376105">
+  <w:num w:numId="28" w16cid:durableId="772825063">
     <w:abstractNumId w:val="8"/>
   </w:num>
-  <w:num w:numId="8" w16cid:durableId="1799369357">
+  <w:num w:numId="29" w16cid:durableId="350380855">
+    <w:abstractNumId w:val="0"/>
+  </w:num>
+  <w:num w:numId="30" w16cid:durableId="859314944">
+    <w:abstractNumId w:val="31"/>
+  </w:num>
+  <w:num w:numId="31" w16cid:durableId="948583388">
+    <w:abstractNumId w:val="10"/>
+  </w:num>
+  <w:num w:numId="32" w16cid:durableId="744762573">
+    <w:abstractNumId w:val="20"/>
+  </w:num>
+  <w:num w:numId="33" w16cid:durableId="611086016">
+    <w:abstractNumId w:val="23"/>
+  </w:num>
+  <w:num w:numId="34" w16cid:durableId="1203860961">
+    <w:abstractNumId w:val="4"/>
+  </w:num>
+  <w:num w:numId="35" w16cid:durableId="1125083731">
+    <w:abstractNumId w:val="40"/>
+  </w:num>
+  <w:num w:numId="36" w16cid:durableId="65032771">
+    <w:abstractNumId w:val="6"/>
+  </w:num>
+  <w:num w:numId="37" w16cid:durableId="414671326">
+    <w:abstractNumId w:val="28"/>
+    <w:lvlOverride w:ilvl="0">
+      <w:startOverride w:val="1"/>
+    </w:lvlOverride>
+    <w:lvlOverride w:ilvl="1">
+      <w:startOverride w:val="1"/>
+    </w:lvlOverride>
+    <w:lvlOverride w:ilvl="2">
+      <w:startOverride w:val="1"/>
+    </w:lvlOverride>
+    <w:lvlOverride w:ilvl="3">
+      <w:startOverride w:val="1"/>
+    </w:lvlOverride>
+    <w:lvlOverride w:ilvl="4">
+      <w:startOverride w:val="1"/>
+    </w:lvlOverride>
+    <w:lvlOverride w:ilvl="5">
+      <w:startOverride w:val="1"/>
+    </w:lvlOverride>
+    <w:lvlOverride w:ilvl="6">
+      <w:startOverride w:val="1"/>
+    </w:lvlOverride>
+    <w:lvlOverride w:ilvl="7">
+      <w:startOverride w:val="1"/>
+    </w:lvlOverride>
+    <w:lvlOverride w:ilvl="8">
+      <w:startOverride w:val="1"/>
+    </w:lvlOverride>
+  </w:num>
+  <w:num w:numId="38" w16cid:durableId="1213233203">
+    <w:abstractNumId w:val="29"/>
+  </w:num>
+  <w:num w:numId="39" w16cid:durableId="806969695">
+    <w:abstractNumId w:val="32"/>
+  </w:num>
+  <w:num w:numId="40" w16cid:durableId="188377282">
+    <w:abstractNumId w:val="39"/>
+  </w:num>
+  <w:num w:numId="41" w16cid:durableId="119229374">
     <w:abstractNumId w:val="7"/>
   </w:num>
-  <w:num w:numId="9" w16cid:durableId="736585895">
-    <w:abstractNumId w:val="5"/>
-  </w:num>
-  <w:num w:numId="10" w16cid:durableId="1993367613">
-    <w:abstractNumId w:val="0"/>
-  </w:num>
-  <w:num w:numId="11" w16cid:durableId="1351838193">
-    <w:abstractNumId w:val="16"/>
-  </w:num>
-  <w:num w:numId="12" w16cid:durableId="171921421">
-    <w:abstractNumId w:val="6"/>
-  </w:num>
-  <w:num w:numId="13" w16cid:durableId="2012829643">
-    <w:abstractNumId w:val="10"/>
-  </w:num>
-  <w:num w:numId="14" w16cid:durableId="1481120814">
-    <w:abstractNumId w:val="13"/>
-  </w:num>
-  <w:num w:numId="15" w16cid:durableId="30150403">
-    <w:abstractNumId w:val="2"/>
-  </w:num>
-  <w:num w:numId="16" w16cid:durableId="1286812406">
-    <w:abstractNumId w:val="3"/>
-  </w:num>
-  <w:num w:numId="17" w16cid:durableId="1811825081">
-    <w:abstractNumId w:val="14"/>
-  </w:num>
-  <w:num w:numId="18" w16cid:durableId="1582135535">
-    <w:abstractNumId w:val="17"/>
-  </w:num>
-  <w:num w:numId="19" w16cid:durableId="1369334993">
-    <w:abstractNumId w:val="4"/>
+  <w:num w:numId="42" w16cid:durableId="1476990674">
+    <w:abstractNumId w:val="25"/>
+    <w:lvlOverride w:ilvl="0">
+      <w:startOverride w:val="1"/>
+    </w:lvlOverride>
+    <w:lvlOverride w:ilvl="1">
+      <w:startOverride w:val="1"/>
+    </w:lvlOverride>
+    <w:lvlOverride w:ilvl="2">
+      <w:startOverride w:val="1"/>
+    </w:lvlOverride>
+    <w:lvlOverride w:ilvl="3">
+      <w:startOverride w:val="1"/>
+    </w:lvlOverride>
+    <w:lvlOverride w:ilvl="4">
+      <w:startOverride w:val="1"/>
+    </w:lvlOverride>
+    <w:lvlOverride w:ilvl="5">
+      <w:startOverride w:val="1"/>
+    </w:lvlOverride>
+    <w:lvlOverride w:ilvl="6">
+      <w:startOverride w:val="1"/>
+    </w:lvlOverride>
+    <w:lvlOverride w:ilvl="7">
+      <w:startOverride w:val="1"/>
+    </w:lvlOverride>
+    <w:lvlOverride w:ilvl="8">
+      <w:startOverride w:val="1"/>
+    </w:lvlOverride>
   </w:num>
 </w:numbering>
 </file>
@@ -4198,7 +7049,7 @@
         <w:rFonts w:asciiTheme="minorHAnsi" w:eastAsiaTheme="minorHAnsi" w:hAnsiTheme="minorHAnsi" w:cstheme="minorBidi"/>
         <w:sz w:val="22"/>
         <w:szCs w:val="22"/>
-        <w:lang w:val="en-RW" w:eastAsia="en-US" w:bidi="ar-SA"/>
+        <w:lang w:val="en-US" w:eastAsia="en-US" w:bidi="ar-SA"/>
       </w:rPr>
     </w:rPrDefault>
     <w:pPrDefault>
@@ -4587,7 +7438,7 @@
   </w:latentStyles>
   <w:style w:type="paragraph" w:default="1" w:styleId="Normal">
     <w:name w:val="Normal"/>
-    <w:rsid w:val="00EB0006"/>
+    <w:rsid w:val="00B21402"/>
     <w:pPr>
       <w:widowControl w:val="0"/>
       <w:wordWrap w:val="0"/>
@@ -4607,198 +7458,28 @@
     <w:basedOn w:val="Normal"/>
     <w:next w:val="Normal"/>
     <w:link w:val="Heading1Char"/>
+    <w:autoRedefine/>
     <w:uiPriority w:val="9"/>
     <w:qFormat/>
-    <w:rsid w:val="00EB0006"/>
+    <w:rsid w:val="00F61556"/>
     <w:pPr>
       <w:keepNext/>
       <w:keepLines/>
-      <w:spacing w:before="360" w:after="80"/>
+      <w:widowControl/>
+      <w:wordWrap/>
+      <w:autoSpaceDE/>
+      <w:autoSpaceDN/>
+      <w:spacing w:before="240" w:after="0" w:line="360" w:lineRule="auto"/>
+      <w:jc w:val="center"/>
       <w:outlineLvl w:val="0"/>
     </w:pPr>
     <w:rPr>
-      <w:rFonts w:asciiTheme="majorHAnsi" w:eastAsiaTheme="majorEastAsia" w:hAnsiTheme="majorHAnsi" w:cstheme="majorBidi"/>
-      <w:color w:val="2E74B5" w:themeColor="accent1" w:themeShade="BF"/>
-      <w:sz w:val="40"/>
-      <w:szCs w:val="40"/>
-    </w:rPr>
-  </w:style>
-  <w:style w:type="paragraph" w:styleId="Heading2">
-    <w:name w:val="heading 2"/>
-    <w:basedOn w:val="Normal"/>
-    <w:next w:val="Normal"/>
-    <w:link w:val="Heading2Char"/>
-    <w:uiPriority w:val="9"/>
-    <w:semiHidden/>
-    <w:unhideWhenUsed/>
-    <w:qFormat/>
-    <w:rsid w:val="00EB0006"/>
-    <w:pPr>
-      <w:keepNext/>
-      <w:keepLines/>
-      <w:spacing w:before="160" w:after="80"/>
-      <w:outlineLvl w:val="1"/>
-    </w:pPr>
-    <w:rPr>
-      <w:rFonts w:asciiTheme="majorHAnsi" w:eastAsiaTheme="majorEastAsia" w:hAnsiTheme="majorHAnsi" w:cstheme="majorBidi"/>
-      <w:color w:val="2E74B5" w:themeColor="accent1" w:themeShade="BF"/>
-      <w:sz w:val="32"/>
-      <w:szCs w:val="32"/>
-    </w:rPr>
-  </w:style>
-  <w:style w:type="paragraph" w:styleId="Heading3">
-    <w:name w:val="heading 3"/>
-    <w:basedOn w:val="Normal"/>
-    <w:next w:val="Normal"/>
-    <w:link w:val="Heading3Char"/>
-    <w:uiPriority w:val="9"/>
-    <w:semiHidden/>
-    <w:unhideWhenUsed/>
-    <w:qFormat/>
-    <w:rsid w:val="00EB0006"/>
-    <w:pPr>
-      <w:keepNext/>
-      <w:keepLines/>
-      <w:spacing w:before="160" w:after="80"/>
-      <w:outlineLvl w:val="2"/>
-    </w:pPr>
-    <w:rPr>
-      <w:rFonts w:eastAsiaTheme="majorEastAsia" w:cstheme="majorBidi"/>
-      <w:color w:val="2E74B5" w:themeColor="accent1" w:themeShade="BF"/>
-      <w:sz w:val="28"/>
-      <w:szCs w:val="28"/>
-    </w:rPr>
-  </w:style>
-  <w:style w:type="paragraph" w:styleId="Heading4">
-    <w:name w:val="heading 4"/>
-    <w:basedOn w:val="Normal"/>
-    <w:next w:val="Normal"/>
-    <w:link w:val="Heading4Char"/>
-    <w:uiPriority w:val="9"/>
-    <w:semiHidden/>
-    <w:unhideWhenUsed/>
-    <w:qFormat/>
-    <w:rsid w:val="00EB0006"/>
-    <w:pPr>
-      <w:keepNext/>
-      <w:keepLines/>
-      <w:spacing w:before="80" w:after="40"/>
-      <w:outlineLvl w:val="3"/>
-    </w:pPr>
-    <w:rPr>
-      <w:rFonts w:eastAsiaTheme="majorEastAsia" w:cstheme="majorBidi"/>
-      <w:i/>
-      <w:iCs/>
-      <w:color w:val="2E74B5" w:themeColor="accent1" w:themeShade="BF"/>
-    </w:rPr>
-  </w:style>
-  <w:style w:type="paragraph" w:styleId="Heading5">
-    <w:name w:val="heading 5"/>
-    <w:basedOn w:val="Normal"/>
-    <w:next w:val="Normal"/>
-    <w:link w:val="Heading5Char"/>
-    <w:uiPriority w:val="9"/>
-    <w:semiHidden/>
-    <w:unhideWhenUsed/>
-    <w:qFormat/>
-    <w:rsid w:val="00EB0006"/>
-    <w:pPr>
-      <w:keepNext/>
-      <w:keepLines/>
-      <w:spacing w:before="80" w:after="40"/>
-      <w:outlineLvl w:val="4"/>
-    </w:pPr>
-    <w:rPr>
-      <w:rFonts w:eastAsiaTheme="majorEastAsia" w:cstheme="majorBidi"/>
-      <w:color w:val="2E74B5" w:themeColor="accent1" w:themeShade="BF"/>
-    </w:rPr>
-  </w:style>
-  <w:style w:type="paragraph" w:styleId="Heading6">
-    <w:name w:val="heading 6"/>
-    <w:basedOn w:val="Normal"/>
-    <w:next w:val="Normal"/>
-    <w:link w:val="Heading6Char"/>
-    <w:uiPriority w:val="9"/>
-    <w:semiHidden/>
-    <w:unhideWhenUsed/>
-    <w:qFormat/>
-    <w:rsid w:val="00EB0006"/>
-    <w:pPr>
-      <w:keepNext/>
-      <w:keepLines/>
-      <w:spacing w:before="40" w:after="0"/>
-      <w:outlineLvl w:val="5"/>
-    </w:pPr>
-    <w:rPr>
-      <w:rFonts w:eastAsiaTheme="majorEastAsia" w:cstheme="majorBidi"/>
-      <w:i/>
-      <w:iCs/>
-      <w:color w:val="595959" w:themeColor="text1" w:themeTint="A6"/>
-    </w:rPr>
-  </w:style>
-  <w:style w:type="paragraph" w:styleId="Heading7">
-    <w:name w:val="heading 7"/>
-    <w:basedOn w:val="Normal"/>
-    <w:next w:val="Normal"/>
-    <w:link w:val="Heading7Char"/>
-    <w:uiPriority w:val="9"/>
-    <w:semiHidden/>
-    <w:unhideWhenUsed/>
-    <w:qFormat/>
-    <w:rsid w:val="00EB0006"/>
-    <w:pPr>
-      <w:keepNext/>
-      <w:keepLines/>
-      <w:spacing w:before="40" w:after="0"/>
-      <w:outlineLvl w:val="6"/>
-    </w:pPr>
-    <w:rPr>
-      <w:rFonts w:eastAsiaTheme="majorEastAsia" w:cstheme="majorBidi"/>
-      <w:color w:val="595959" w:themeColor="text1" w:themeTint="A6"/>
-    </w:rPr>
-  </w:style>
-  <w:style w:type="paragraph" w:styleId="Heading8">
-    <w:name w:val="heading 8"/>
-    <w:basedOn w:val="Normal"/>
-    <w:next w:val="Normal"/>
-    <w:link w:val="Heading8Char"/>
-    <w:uiPriority w:val="9"/>
-    <w:semiHidden/>
-    <w:unhideWhenUsed/>
-    <w:qFormat/>
-    <w:rsid w:val="00EB0006"/>
-    <w:pPr>
-      <w:keepNext/>
-      <w:keepLines/>
-      <w:spacing w:after="0"/>
-      <w:outlineLvl w:val="7"/>
-    </w:pPr>
-    <w:rPr>
-      <w:rFonts w:eastAsiaTheme="majorEastAsia" w:cstheme="majorBidi"/>
-      <w:i/>
-      <w:iCs/>
-      <w:color w:val="272727" w:themeColor="text1" w:themeTint="D8"/>
-    </w:rPr>
-  </w:style>
-  <w:style w:type="paragraph" w:styleId="Heading9">
-    <w:name w:val="heading 9"/>
-    <w:basedOn w:val="Normal"/>
-    <w:next w:val="Normal"/>
-    <w:link w:val="Heading9Char"/>
-    <w:uiPriority w:val="9"/>
-    <w:semiHidden/>
-    <w:unhideWhenUsed/>
-    <w:qFormat/>
-    <w:rsid w:val="00EB0006"/>
-    <w:pPr>
-      <w:keepNext/>
-      <w:keepLines/>
-      <w:spacing w:after="0"/>
-      <w:outlineLvl w:val="8"/>
-    </w:pPr>
-    <w:rPr>
-      <w:rFonts w:eastAsiaTheme="majorEastAsia" w:cstheme="majorBidi"/>
-      <w:color w:val="272727" w:themeColor="text1" w:themeTint="D8"/>
+      <w:rFonts w:ascii="Times New Roman" w:eastAsia="Calibri" w:hAnsi="Times New Roman" w:cs="Times New Roman"/>
+      <w:b/>
+      <w:kern w:val="0"/>
+      <w:sz w:val="24"/>
+      <w:szCs w:val="24"/>
+      <w:lang w:eastAsia="en-GB"/>
     </w:rPr>
   </w:style>
   <w:style w:type="character" w:default="1" w:styleId="DefaultParagraphFont">
@@ -4828,222 +7509,32 @@
     <w:semiHidden/>
     <w:unhideWhenUsed/>
   </w:style>
-  <w:style w:type="character" w:customStyle="1" w:styleId="Heading1Char">
-    <w:name w:val="Heading 1 Char"/>
+  <w:style w:type="paragraph" w:styleId="Header">
+    <w:name w:val="header"/>
+    <w:basedOn w:val="Normal"/>
+    <w:link w:val="HeaderChar"/>
+    <w:uiPriority w:val="99"/>
+    <w:unhideWhenUsed/>
+    <w:rsid w:val="00B21402"/>
+    <w:pPr>
+      <w:tabs>
+        <w:tab w:val="center" w:pos="4513"/>
+        <w:tab w:val="right" w:pos="9026"/>
+      </w:tabs>
+      <w:spacing w:after="0" w:line="240" w:lineRule="auto"/>
+    </w:pPr>
+  </w:style>
+  <w:style w:type="character" w:customStyle="1" w:styleId="HeaderChar">
+    <w:name w:val="Header Char"/>
     <w:basedOn w:val="DefaultParagraphFont"/>
-    <w:link w:val="Heading1"/>
-    <w:uiPriority w:val="9"/>
-    <w:rsid w:val="00EB0006"/>
+    <w:link w:val="Header"/>
+    <w:uiPriority w:val="99"/>
+    <w:rsid w:val="00B21402"/>
     <w:rPr>
-      <w:rFonts w:asciiTheme="majorHAnsi" w:eastAsiaTheme="majorEastAsia" w:hAnsiTheme="majorHAnsi" w:cstheme="majorBidi"/>
-      <w:color w:val="2E74B5" w:themeColor="accent1" w:themeShade="BF"/>
-      <w:sz w:val="40"/>
-      <w:szCs w:val="40"/>
-    </w:rPr>
-  </w:style>
-  <w:style w:type="character" w:customStyle="1" w:styleId="Heading2Char">
-    <w:name w:val="Heading 2 Char"/>
-    <w:basedOn w:val="DefaultParagraphFont"/>
-    <w:link w:val="Heading2"/>
-    <w:uiPriority w:val="9"/>
-    <w:semiHidden/>
-    <w:rsid w:val="00EB0006"/>
-    <w:rPr>
-      <w:rFonts w:asciiTheme="majorHAnsi" w:eastAsiaTheme="majorEastAsia" w:hAnsiTheme="majorHAnsi" w:cstheme="majorBidi"/>
-      <w:color w:val="2E74B5" w:themeColor="accent1" w:themeShade="BF"/>
-      <w:sz w:val="32"/>
-      <w:szCs w:val="32"/>
-    </w:rPr>
-  </w:style>
-  <w:style w:type="character" w:customStyle="1" w:styleId="Heading3Char">
-    <w:name w:val="Heading 3 Char"/>
-    <w:basedOn w:val="DefaultParagraphFont"/>
-    <w:link w:val="Heading3"/>
-    <w:uiPriority w:val="9"/>
-    <w:semiHidden/>
-    <w:rsid w:val="00EB0006"/>
-    <w:rPr>
-      <w:rFonts w:eastAsiaTheme="majorEastAsia" w:cstheme="majorBidi"/>
-      <w:color w:val="2E74B5" w:themeColor="accent1" w:themeShade="BF"/>
-      <w:sz w:val="28"/>
-      <w:szCs w:val="28"/>
-    </w:rPr>
-  </w:style>
-  <w:style w:type="character" w:customStyle="1" w:styleId="Heading4Char">
-    <w:name w:val="Heading 4 Char"/>
-    <w:basedOn w:val="DefaultParagraphFont"/>
-    <w:link w:val="Heading4"/>
-    <w:uiPriority w:val="9"/>
-    <w:semiHidden/>
-    <w:rsid w:val="00EB0006"/>
-    <w:rPr>
-      <w:rFonts w:eastAsiaTheme="majorEastAsia" w:cstheme="majorBidi"/>
-      <w:i/>
-      <w:iCs/>
-      <w:color w:val="2E74B5" w:themeColor="accent1" w:themeShade="BF"/>
-    </w:rPr>
-  </w:style>
-  <w:style w:type="character" w:customStyle="1" w:styleId="Heading5Char">
-    <w:name w:val="Heading 5 Char"/>
-    <w:basedOn w:val="DefaultParagraphFont"/>
-    <w:link w:val="Heading5"/>
-    <w:uiPriority w:val="9"/>
-    <w:semiHidden/>
-    <w:rsid w:val="00EB0006"/>
-    <w:rPr>
-      <w:rFonts w:eastAsiaTheme="majorEastAsia" w:cstheme="majorBidi"/>
-      <w:color w:val="2E74B5" w:themeColor="accent1" w:themeShade="BF"/>
-    </w:rPr>
-  </w:style>
-  <w:style w:type="character" w:customStyle="1" w:styleId="Heading6Char">
-    <w:name w:val="Heading 6 Char"/>
-    <w:basedOn w:val="DefaultParagraphFont"/>
-    <w:link w:val="Heading6"/>
-    <w:uiPriority w:val="9"/>
-    <w:semiHidden/>
-    <w:rsid w:val="00EB0006"/>
-    <w:rPr>
-      <w:rFonts w:eastAsiaTheme="majorEastAsia" w:cstheme="majorBidi"/>
-      <w:i/>
-      <w:iCs/>
-      <w:color w:val="595959" w:themeColor="text1" w:themeTint="A6"/>
-    </w:rPr>
-  </w:style>
-  <w:style w:type="character" w:customStyle="1" w:styleId="Heading7Char">
-    <w:name w:val="Heading 7 Char"/>
-    <w:basedOn w:val="DefaultParagraphFont"/>
-    <w:link w:val="Heading7"/>
-    <w:uiPriority w:val="9"/>
-    <w:semiHidden/>
-    <w:rsid w:val="00EB0006"/>
-    <w:rPr>
-      <w:rFonts w:eastAsiaTheme="majorEastAsia" w:cstheme="majorBidi"/>
-      <w:color w:val="595959" w:themeColor="text1" w:themeTint="A6"/>
-    </w:rPr>
-  </w:style>
-  <w:style w:type="character" w:customStyle="1" w:styleId="Heading8Char">
-    <w:name w:val="Heading 8 Char"/>
-    <w:basedOn w:val="DefaultParagraphFont"/>
-    <w:link w:val="Heading8"/>
-    <w:uiPriority w:val="9"/>
-    <w:semiHidden/>
-    <w:rsid w:val="00EB0006"/>
-    <w:rPr>
-      <w:rFonts w:eastAsiaTheme="majorEastAsia" w:cstheme="majorBidi"/>
-      <w:i/>
-      <w:iCs/>
-      <w:color w:val="272727" w:themeColor="text1" w:themeTint="D8"/>
-    </w:rPr>
-  </w:style>
-  <w:style w:type="character" w:customStyle="1" w:styleId="Heading9Char">
-    <w:name w:val="Heading 9 Char"/>
-    <w:basedOn w:val="DefaultParagraphFont"/>
-    <w:link w:val="Heading9"/>
-    <w:uiPriority w:val="9"/>
-    <w:semiHidden/>
-    <w:rsid w:val="00EB0006"/>
-    <w:rPr>
-      <w:rFonts w:eastAsiaTheme="majorEastAsia" w:cstheme="majorBidi"/>
-      <w:color w:val="272727" w:themeColor="text1" w:themeTint="D8"/>
-    </w:rPr>
-  </w:style>
-  <w:style w:type="paragraph" w:styleId="Title">
-    <w:name w:val="Title"/>
-    <w:basedOn w:val="Normal"/>
-    <w:next w:val="Normal"/>
-    <w:link w:val="TitleChar"/>
-    <w:uiPriority w:val="10"/>
-    <w:qFormat/>
-    <w:rsid w:val="00EB0006"/>
-    <w:pPr>
-      <w:spacing w:after="80" w:line="240" w:lineRule="auto"/>
-      <w:contextualSpacing/>
-    </w:pPr>
-    <w:rPr>
-      <w:rFonts w:asciiTheme="majorHAnsi" w:eastAsiaTheme="majorEastAsia" w:hAnsiTheme="majorHAnsi" w:cstheme="majorBidi"/>
-      <w:spacing w:val="-10"/>
-      <w:kern w:val="28"/>
-      <w:sz w:val="56"/>
-      <w:szCs w:val="56"/>
-    </w:rPr>
-  </w:style>
-  <w:style w:type="character" w:customStyle="1" w:styleId="TitleChar">
-    <w:name w:val="Title Char"/>
-    <w:basedOn w:val="DefaultParagraphFont"/>
-    <w:link w:val="Title"/>
-    <w:uiPriority w:val="10"/>
-    <w:rsid w:val="00EB0006"/>
-    <w:rPr>
-      <w:rFonts w:asciiTheme="majorHAnsi" w:eastAsiaTheme="majorEastAsia" w:hAnsiTheme="majorHAnsi" w:cstheme="majorBidi"/>
-      <w:spacing w:val="-10"/>
-      <w:kern w:val="28"/>
-      <w:sz w:val="56"/>
-      <w:szCs w:val="56"/>
-    </w:rPr>
-  </w:style>
-  <w:style w:type="paragraph" w:styleId="Subtitle">
-    <w:name w:val="Subtitle"/>
-    <w:basedOn w:val="Normal"/>
-    <w:next w:val="Normal"/>
-    <w:link w:val="SubtitleChar"/>
-    <w:uiPriority w:val="11"/>
-    <w:qFormat/>
-    <w:rsid w:val="00EB0006"/>
-    <w:pPr>
-      <w:numPr>
-        <w:ilvl w:val="1"/>
-      </w:numPr>
-    </w:pPr>
-    <w:rPr>
-      <w:rFonts w:eastAsiaTheme="majorEastAsia" w:cstheme="majorBidi"/>
-      <w:color w:val="595959" w:themeColor="text1" w:themeTint="A6"/>
-      <w:spacing w:val="15"/>
-      <w:sz w:val="28"/>
-      <w:szCs w:val="28"/>
-    </w:rPr>
-  </w:style>
-  <w:style w:type="character" w:customStyle="1" w:styleId="SubtitleChar">
-    <w:name w:val="Subtitle Char"/>
-    <w:basedOn w:val="DefaultParagraphFont"/>
-    <w:link w:val="Subtitle"/>
-    <w:uiPriority w:val="11"/>
-    <w:rsid w:val="00EB0006"/>
-    <w:rPr>
-      <w:rFonts w:eastAsiaTheme="majorEastAsia" w:cstheme="majorBidi"/>
-      <w:color w:val="595959" w:themeColor="text1" w:themeTint="A6"/>
-      <w:spacing w:val="15"/>
-      <w:sz w:val="28"/>
-      <w:szCs w:val="28"/>
-    </w:rPr>
-  </w:style>
-  <w:style w:type="paragraph" w:styleId="Quote">
-    <w:name w:val="Quote"/>
-    <w:basedOn w:val="Normal"/>
-    <w:next w:val="Normal"/>
-    <w:link w:val="QuoteChar"/>
-    <w:uiPriority w:val="29"/>
-    <w:qFormat/>
-    <w:rsid w:val="00EB0006"/>
-    <w:pPr>
-      <w:spacing w:before="160"/>
-      <w:jc w:val="center"/>
-    </w:pPr>
-    <w:rPr>
-      <w:i/>
-      <w:iCs/>
-      <w:color w:val="404040" w:themeColor="text1" w:themeTint="BF"/>
-    </w:rPr>
-  </w:style>
-  <w:style w:type="character" w:customStyle="1" w:styleId="QuoteChar">
-    <w:name w:val="Quote Char"/>
-    <w:basedOn w:val="DefaultParagraphFont"/>
-    <w:link w:val="Quote"/>
-    <w:uiPriority w:val="29"/>
-    <w:rsid w:val="00EB0006"/>
-    <w:rPr>
-      <w:i/>
-      <w:iCs/>
-      <w:color w:val="404040" w:themeColor="text1" w:themeTint="BF"/>
+      <w:rFonts w:eastAsiaTheme="minorEastAsia"/>
+      <w:kern w:val="2"/>
+      <w:sz w:val="20"/>
+      <w:lang w:val="en-GB" w:eastAsia="ko-KR"/>
     </w:rPr>
   </w:style>
   <w:style w:type="paragraph" w:styleId="ListParagraph">
@@ -5053,72 +7544,11 @@
     <w:link w:val="ListParagraphChar"/>
     <w:uiPriority w:val="34"/>
     <w:qFormat/>
-    <w:rsid w:val="00EB0006"/>
+    <w:rsid w:val="00B21402"/>
     <w:pPr>
       <w:ind w:left="720"/>
       <w:contextualSpacing/>
     </w:pPr>
-  </w:style>
-  <w:style w:type="character" w:styleId="IntenseEmphasis">
-    <w:name w:val="Intense Emphasis"/>
-    <w:basedOn w:val="DefaultParagraphFont"/>
-    <w:uiPriority w:val="21"/>
-    <w:qFormat/>
-    <w:rsid w:val="00EB0006"/>
-    <w:rPr>
-      <w:i/>
-      <w:iCs/>
-      <w:color w:val="2E74B5" w:themeColor="accent1" w:themeShade="BF"/>
-    </w:rPr>
-  </w:style>
-  <w:style w:type="paragraph" w:styleId="IntenseQuote">
-    <w:name w:val="Intense Quote"/>
-    <w:basedOn w:val="Normal"/>
-    <w:next w:val="Normal"/>
-    <w:link w:val="IntenseQuoteChar"/>
-    <w:uiPriority w:val="30"/>
-    <w:qFormat/>
-    <w:rsid w:val="00EB0006"/>
-    <w:pPr>
-      <w:pBdr>
-        <w:top w:val="single" w:sz="4" w:space="10" w:color="2E74B5" w:themeColor="accent1" w:themeShade="BF"/>
-        <w:bottom w:val="single" w:sz="4" w:space="10" w:color="2E74B5" w:themeColor="accent1" w:themeShade="BF"/>
-      </w:pBdr>
-      <w:spacing w:before="360" w:after="360"/>
-      <w:ind w:left="864" w:right="864"/>
-      <w:jc w:val="center"/>
-    </w:pPr>
-    <w:rPr>
-      <w:i/>
-      <w:iCs/>
-      <w:color w:val="2E74B5" w:themeColor="accent1" w:themeShade="BF"/>
-    </w:rPr>
-  </w:style>
-  <w:style w:type="character" w:customStyle="1" w:styleId="IntenseQuoteChar">
-    <w:name w:val="Intense Quote Char"/>
-    <w:basedOn w:val="DefaultParagraphFont"/>
-    <w:link w:val="IntenseQuote"/>
-    <w:uiPriority w:val="30"/>
-    <w:rsid w:val="00EB0006"/>
-    <w:rPr>
-      <w:i/>
-      <w:iCs/>
-      <w:color w:val="2E74B5" w:themeColor="accent1" w:themeShade="BF"/>
-    </w:rPr>
-  </w:style>
-  <w:style w:type="character" w:styleId="IntenseReference">
-    <w:name w:val="Intense Reference"/>
-    <w:basedOn w:val="DefaultParagraphFont"/>
-    <w:uiPriority w:val="32"/>
-    <w:qFormat/>
-    <w:rsid w:val="00EB0006"/>
-    <w:rPr>
-      <w:b/>
-      <w:bCs/>
-      <w:smallCaps/>
-      <w:color w:val="2E74B5" w:themeColor="accent1" w:themeShade="BF"/>
-      <w:spacing w:val="5"/>
-    </w:rPr>
   </w:style>
   <w:style w:type="character" w:customStyle="1" w:styleId="ListParagraphChar">
     <w:name w:val="List Paragraph Char"/>
@@ -5127,11 +7557,17 @@
     <w:uiPriority w:val="34"/>
     <w:qFormat/>
     <w:locked/>
-    <w:rsid w:val="00EB0006"/>
+    <w:rsid w:val="00B21402"/>
+    <w:rPr>
+      <w:rFonts w:eastAsiaTheme="minorEastAsia"/>
+      <w:kern w:val="2"/>
+      <w:sz w:val="20"/>
+      <w:lang w:val="en-GB" w:eastAsia="ko-KR"/>
+    </w:rPr>
   </w:style>
   <w:style w:type="paragraph" w:customStyle="1" w:styleId="Normal1">
     <w:name w:val="Normal1"/>
-    <w:rsid w:val="00EB0006"/>
+    <w:rsid w:val="00B21402"/>
     <w:pPr>
       <w:spacing w:after="0" w:line="240" w:lineRule="auto"/>
     </w:pPr>
@@ -5144,7 +7580,7 @@
   </w:style>
   <w:style w:type="paragraph" w:customStyle="1" w:styleId="Default">
     <w:name w:val="Default"/>
-    <w:rsid w:val="00EB0006"/>
+    <w:rsid w:val="00B21402"/>
     <w:pPr>
       <w:autoSpaceDE w:val="0"/>
       <w:autoSpaceDN w:val="0"/>
@@ -5156,7 +7592,70 @@
       <w:color w:val="000000"/>
       <w:sz w:val="24"/>
       <w:szCs w:val="24"/>
-      <w:lang w:val="en-US"/>
+    </w:rPr>
+  </w:style>
+  <w:style w:type="paragraph" w:styleId="Footer">
+    <w:name w:val="footer"/>
+    <w:basedOn w:val="Normal"/>
+    <w:link w:val="FooterChar"/>
+    <w:uiPriority w:val="99"/>
+    <w:unhideWhenUsed/>
+    <w:rsid w:val="00B21402"/>
+    <w:pPr>
+      <w:tabs>
+        <w:tab w:val="center" w:pos="4680"/>
+        <w:tab w:val="right" w:pos="9360"/>
+      </w:tabs>
+      <w:spacing w:after="0" w:line="240" w:lineRule="auto"/>
+    </w:pPr>
+  </w:style>
+  <w:style w:type="character" w:customStyle="1" w:styleId="FooterChar">
+    <w:name w:val="Footer Char"/>
+    <w:basedOn w:val="DefaultParagraphFont"/>
+    <w:link w:val="Footer"/>
+    <w:uiPriority w:val="99"/>
+    <w:rsid w:val="00B21402"/>
+    <w:rPr>
+      <w:rFonts w:eastAsiaTheme="minorEastAsia"/>
+      <w:kern w:val="2"/>
+      <w:sz w:val="20"/>
+      <w:lang w:val="en-GB" w:eastAsia="ko-KR"/>
+    </w:rPr>
+  </w:style>
+  <w:style w:type="character" w:customStyle="1" w:styleId="Heading1Char">
+    <w:name w:val="Heading 1 Char"/>
+    <w:basedOn w:val="DefaultParagraphFont"/>
+    <w:link w:val="Heading1"/>
+    <w:uiPriority w:val="9"/>
+    <w:rsid w:val="00F61556"/>
+    <w:rPr>
+      <w:rFonts w:ascii="Times New Roman" w:eastAsia="Calibri" w:hAnsi="Times New Roman" w:cs="Times New Roman"/>
+      <w:b/>
+      <w:sz w:val="24"/>
+      <w:szCs w:val="24"/>
+      <w:lang w:val="en-GB" w:eastAsia="en-GB"/>
+    </w:rPr>
+  </w:style>
+  <w:style w:type="character" w:styleId="Strong">
+    <w:name w:val="Strong"/>
+    <w:basedOn w:val="DefaultParagraphFont"/>
+    <w:uiPriority w:val="22"/>
+    <w:qFormat/>
+    <w:rsid w:val="009C048F"/>
+    <w:rPr>
+      <w:b/>
+      <w:bCs/>
+    </w:rPr>
+  </w:style>
+  <w:style w:type="character" w:styleId="Hyperlink">
+    <w:name w:val="Hyperlink"/>
+    <w:basedOn w:val="DefaultParagraphFont"/>
+    <w:uiPriority w:val="99"/>
+    <w:unhideWhenUsed/>
+    <w:rsid w:val="00176833"/>
+    <w:rPr>
+      <w:color w:val="0563C1" w:themeColor="hyperlink"/>
+      <w:u w:val="single"/>
     </w:rPr>
   </w:style>
   <w:style w:type="table" w:styleId="TableGrid">
@@ -5164,7 +7663,7 @@
     <w:aliases w:val="denkmodell Tabelle"/>
     <w:basedOn w:val="TableNormal"/>
     <w:uiPriority w:val="39"/>
-    <w:rsid w:val="00EB0006"/>
+    <w:rsid w:val="00BF15B1"/>
     <w:pPr>
       <w:spacing w:after="0" w:line="240" w:lineRule="auto"/>
     </w:pPr>
@@ -5172,6 +7671,7 @@
       <w:lang w:val="en-GB"/>
     </w:rPr>
     <w:tblPr>
+      <w:tblInd w:w="0" w:type="nil"/>
       <w:tblBorders>
         <w:top w:val="single" w:sz="4" w:space="0" w:color="auto"/>
         <w:left w:val="single" w:sz="4" w:space="0" w:color="auto"/>
@@ -5182,13 +7682,133 @@
       </w:tblBorders>
     </w:tblPr>
   </w:style>
+  <w:style w:type="character" w:customStyle="1" w:styleId="fontstyle01">
+    <w:name w:val="fontstyle01"/>
+    <w:basedOn w:val="DefaultParagraphFont"/>
+    <w:rsid w:val="002F17C7"/>
+    <w:rPr>
+      <w:rFonts w:ascii="BookmanOldStyle" w:hAnsi="BookmanOldStyle" w:hint="default"/>
+      <w:b w:val="0"/>
+      <w:bCs w:val="0"/>
+      <w:i w:val="0"/>
+      <w:iCs w:val="0"/>
+      <w:color w:val="000000"/>
+      <w:sz w:val="24"/>
+      <w:szCs w:val="24"/>
+    </w:rPr>
+  </w:style>
+  <w:style w:type="character" w:styleId="CommentReference">
+    <w:name w:val="annotation reference"/>
+    <w:basedOn w:val="DefaultParagraphFont"/>
+    <w:uiPriority w:val="99"/>
+    <w:semiHidden/>
+    <w:unhideWhenUsed/>
+    <w:rsid w:val="00B03574"/>
+    <w:rPr>
+      <w:sz w:val="16"/>
+      <w:szCs w:val="16"/>
+    </w:rPr>
+  </w:style>
+  <w:style w:type="paragraph" w:styleId="CommentText">
+    <w:name w:val="annotation text"/>
+    <w:basedOn w:val="Normal"/>
+    <w:link w:val="CommentTextChar"/>
+    <w:uiPriority w:val="99"/>
+    <w:semiHidden/>
+    <w:unhideWhenUsed/>
+    <w:rsid w:val="00B03574"/>
+    <w:pPr>
+      <w:spacing w:line="240" w:lineRule="auto"/>
+    </w:pPr>
+    <w:rPr>
+      <w:szCs w:val="20"/>
+    </w:rPr>
+  </w:style>
+  <w:style w:type="character" w:customStyle="1" w:styleId="CommentTextChar">
+    <w:name w:val="Comment Text Char"/>
+    <w:basedOn w:val="DefaultParagraphFont"/>
+    <w:link w:val="CommentText"/>
+    <w:uiPriority w:val="99"/>
+    <w:semiHidden/>
+    <w:rsid w:val="00B03574"/>
+    <w:rPr>
+      <w:rFonts w:eastAsiaTheme="minorEastAsia"/>
+      <w:kern w:val="2"/>
+      <w:sz w:val="20"/>
+      <w:szCs w:val="20"/>
+      <w:lang w:val="en-GB" w:eastAsia="ko-KR"/>
+    </w:rPr>
+  </w:style>
+  <w:style w:type="paragraph" w:styleId="CommentSubject">
+    <w:name w:val="annotation subject"/>
+    <w:basedOn w:val="CommentText"/>
+    <w:next w:val="CommentText"/>
+    <w:link w:val="CommentSubjectChar"/>
+    <w:uiPriority w:val="99"/>
+    <w:semiHidden/>
+    <w:unhideWhenUsed/>
+    <w:rsid w:val="00B03574"/>
+    <w:rPr>
+      <w:b/>
+      <w:bCs/>
+    </w:rPr>
+  </w:style>
+  <w:style w:type="character" w:customStyle="1" w:styleId="CommentSubjectChar">
+    <w:name w:val="Comment Subject Char"/>
+    <w:basedOn w:val="CommentTextChar"/>
+    <w:link w:val="CommentSubject"/>
+    <w:uiPriority w:val="99"/>
+    <w:semiHidden/>
+    <w:rsid w:val="00B03574"/>
+    <w:rPr>
+      <w:rFonts w:eastAsiaTheme="minorEastAsia"/>
+      <w:b/>
+      <w:bCs/>
+      <w:kern w:val="2"/>
+      <w:sz w:val="20"/>
+      <w:szCs w:val="20"/>
+      <w:lang w:val="en-GB" w:eastAsia="ko-KR"/>
+    </w:rPr>
+  </w:style>
+  <w:style w:type="paragraph" w:styleId="BalloonText">
+    <w:name w:val="Balloon Text"/>
+    <w:basedOn w:val="Normal"/>
+    <w:link w:val="BalloonTextChar"/>
+    <w:uiPriority w:val="99"/>
+    <w:semiHidden/>
+    <w:unhideWhenUsed/>
+    <w:rsid w:val="00B03574"/>
+    <w:pPr>
+      <w:spacing w:after="0" w:line="240" w:lineRule="auto"/>
+    </w:pPr>
+    <w:rPr>
+      <w:rFonts w:ascii="Segoe UI" w:hAnsi="Segoe UI" w:cs="Segoe UI"/>
+      <w:sz w:val="18"/>
+      <w:szCs w:val="18"/>
+    </w:rPr>
+  </w:style>
+  <w:style w:type="character" w:customStyle="1" w:styleId="BalloonTextChar">
+    <w:name w:val="Balloon Text Char"/>
+    <w:basedOn w:val="DefaultParagraphFont"/>
+    <w:link w:val="BalloonText"/>
+    <w:uiPriority w:val="99"/>
+    <w:semiHidden/>
+    <w:rsid w:val="00B03574"/>
+    <w:rPr>
+      <w:rFonts w:ascii="Segoe UI" w:eastAsiaTheme="minorEastAsia" w:hAnsi="Segoe UI" w:cs="Segoe UI"/>
+      <w:kern w:val="2"/>
+      <w:sz w:val="18"/>
+      <w:szCs w:val="18"/>
+      <w:lang w:val="en-GB" w:eastAsia="ko-KR"/>
+    </w:rPr>
+  </w:style>
   <w:style w:type="paragraph" w:styleId="Bibliography">
     <w:name w:val="Bibliography"/>
     <w:basedOn w:val="Normal"/>
     <w:next w:val="Normal"/>
     <w:uiPriority w:val="37"/>
     <w:unhideWhenUsed/>
-    <w:rsid w:val="00EB0006"/>
+    <w:rsid w:val="00ED29D5"/>
   </w:style>
 </w:styles>
 </file>
@@ -5269,29 +7889,12 @@
         <a:font script="Viet" typeface="Times New Roman"/>
         <a:font script="Uigh" typeface="Microsoft Uighur"/>
         <a:font script="Geor" typeface="Sylfaen"/>
-        <a:font script="Armn" typeface="Arial"/>
-        <a:font script="Bugi" typeface="Leelawadee UI"/>
-        <a:font script="Bopo" typeface="Microsoft JhengHei"/>
-        <a:font script="Java" typeface="Javanese Text"/>
-        <a:font script="Lisu" typeface="Segoe UI"/>
-        <a:font script="Mymr" typeface="Myanmar Text"/>
-        <a:font script="Nkoo" typeface="Ebrima"/>
-        <a:font script="Olck" typeface="Nirmala UI"/>
-        <a:font script="Osma" typeface="Ebrima"/>
-        <a:font script="Phag" typeface="Phagspa"/>
-        <a:font script="Syrn" typeface="Estrangelo Edessa"/>
-        <a:font script="Syrj" typeface="Estrangelo Edessa"/>
-        <a:font script="Syre" typeface="Estrangelo Edessa"/>
-        <a:font script="Sora" typeface="Nirmala UI"/>
-        <a:font script="Tale" typeface="Microsoft Tai Le"/>
-        <a:font script="Talu" typeface="Microsoft New Tai Lue"/>
-        <a:font script="Tfng" typeface="Ebrima"/>
       </a:majorFont>
       <a:minorFont>
         <a:latin typeface="Calibri" panose="020F0502020204030204"/>
         <a:ea typeface=""/>
         <a:cs typeface=""/>
-        <a:font script="Jpan" typeface="游ゴシック"/>
+        <a:font script="Jpan" typeface="游明朝"/>
         <a:font script="Hang" typeface="맑은 고딕"/>
         <a:font script="Hans" typeface="等线"/>
         <a:font script="Hant" typeface="新細明體"/>
@@ -5321,23 +7924,6 @@
         <a:font script="Viet" typeface="Arial"/>
         <a:font script="Uigh" typeface="Microsoft Uighur"/>
         <a:font script="Geor" typeface="Sylfaen"/>
-        <a:font script="Armn" typeface="Arial"/>
-        <a:font script="Bugi" typeface="Leelawadee UI"/>
-        <a:font script="Bopo" typeface="Microsoft JhengHei"/>
-        <a:font script="Java" typeface="Javanese Text"/>
-        <a:font script="Lisu" typeface="Segoe UI"/>
-        <a:font script="Mymr" typeface="Myanmar Text"/>
-        <a:font script="Nkoo" typeface="Ebrima"/>
-        <a:font script="Olck" typeface="Nirmala UI"/>
-        <a:font script="Osma" typeface="Ebrima"/>
-        <a:font script="Phag" typeface="Phagspa"/>
-        <a:font script="Syrn" typeface="Estrangelo Edessa"/>
-        <a:font script="Syrj" typeface="Estrangelo Edessa"/>
-        <a:font script="Syre" typeface="Estrangelo Edessa"/>
-        <a:font script="Sora" typeface="Nirmala UI"/>
-        <a:font script="Tale" typeface="Microsoft Tai Le"/>
-        <a:font script="Talu" typeface="Microsoft New Tai Lue"/>
-        <a:font script="Tfng" typeface="Ebrima"/>
       </a:minorFont>
     </a:fontScheme>
     <a:fmtScheme name="Office">
@@ -5614,7 +8200,7 @@
 </file>
 
 <file path=customXml/itemProps1.xml><?xml version="1.0" encoding="utf-8"?>
-<ds:datastoreItem xmlns:ds="http://schemas.openxmlformats.org/officeDocument/2006/customXml" ds:itemID="{A11DC7C1-540C-4B70-A74C-D6BA192D11E4}">
+<ds:datastoreItem xmlns:ds="http://schemas.openxmlformats.org/officeDocument/2006/customXml" ds:itemID="{CB4326A9-2B88-4C97-9F2F-769F33406CF4}">
   <ds:schemaRefs>
     <ds:schemaRef ds:uri="http://schemas.openxmlformats.org/officeDocument/2006/bibliography"/>
   </ds:schemaRefs>

</xml_diff>